<commit_message>
NETWORKING: updated assignment (reduced workload)
</commit_message>
<xml_diff>
--- a/assignments/Network Administration and Security/2022_Semester2_AI1_Learning Stations.docx
+++ b/assignments/Network Administration and Security/2022_Semester2_AI1_Learning Stations.docx
@@ -20,21 +20,31 @@
         <w:rPr>
           <w:lang w:eastAsia="en-AU"/>
         </w:rPr>
-        <w:t xml:space="preserve">You have been tasked with constructing Learning Stations on the basic operating system commands for the Linux platform. The shape of your Learning Stations is solving </w:t>
-      </w:r>
-      <w:proofErr w:type="gramStart"/>
-      <w:r>
-        <w:rPr>
-          <w:lang w:eastAsia="en-AU"/>
-        </w:rPr>
-        <w:t>a number of</w:t>
-      </w:r>
-      <w:proofErr w:type="gramEnd"/>
-      <w:r>
-        <w:rPr>
-          <w:lang w:eastAsia="en-AU"/>
-        </w:rPr>
-        <w:t xml:space="preserve"> problems on Bandit at OverTheWire (OTW). </w:t>
+        <w:t xml:space="preserve">You have been tasked with constructing </w:t>
+      </w:r>
+      <w:r>
+        <w:rPr>
+          <w:lang w:eastAsia="en-AU"/>
+        </w:rPr>
+        <w:t xml:space="preserve">a </w:t>
+      </w:r>
+      <w:r>
+        <w:rPr>
+          <w:lang w:eastAsia="en-AU"/>
+        </w:rPr>
+        <w:t xml:space="preserve">Learning Station on the basic operating system commands for the Linux platform. The shape of your Learning Stations is solving a </w:t>
+      </w:r>
+      <w:r>
+        <w:rPr>
+          <w:lang w:eastAsia="en-AU"/>
+        </w:rPr>
+        <w:t>challenging</w:t>
+      </w:r>
+      <w:r>
+        <w:rPr>
+          <w:lang w:eastAsia="en-AU"/>
+        </w:rPr>
+        <w:t xml:space="preserve"> problem on Bandit at OverTheWire (OTW). </w:t>
       </w:r>
     </w:p>
     <w:p>
@@ -145,7 +155,7 @@
         <w:rPr>
           <w:lang w:eastAsia="en-AU"/>
         </w:rPr>
-        <w:t>5</w:t>
+        <w:t>3</w:t>
       </w:r>
       <w:r>
         <w:rPr>
@@ -549,6 +559,24 @@
     </w:p>
     <w:p>
       <w:pPr>
+        <w:pStyle w:val="ListParagraph"/>
+        <w:numPr>
+          <w:ilvl w:val="0"/>
+          <w:numId w:val="5"/>
+        </w:numPr>
+        <w:rPr>
+          <w:lang w:eastAsia="en-AU"/>
+        </w:rPr>
+      </w:pPr>
+      <w:r>
+        <w:rPr>
+          <w:lang w:eastAsia="en-AU"/>
+        </w:rPr>
+        <w:t>Feel free to add other material that you feel is essential to your learning station</w:t>
+      </w:r>
+    </w:p>
+    <w:p>
+      <w:pPr>
         <w:rPr>
           <w:lang w:eastAsia="en-AU"/>
         </w:rPr>
@@ -565,6 +593,7 @@
         <w:pStyle w:val="Heading1"/>
       </w:pPr>
       <w:r>
+        <w:lastRenderedPageBreak/>
         <w:t>OverTheWire</w:t>
       </w:r>
     </w:p>
@@ -578,7 +607,6 @@
         <w:rPr>
           <w:lang w:eastAsia="en-AU"/>
         </w:rPr>
-        <w:lastRenderedPageBreak/>
         <w:t xml:space="preserve">OverTheWire (OTW) is a CTF lite training tool to help people new to Linux Administration to learn basic and useful tools. </w:t>
       </w:r>
     </w:p>
@@ -870,7 +898,6 @@
         </w:rPr>
       </w:pPr>
       <w:r>
-        <w:lastRenderedPageBreak/>
         <w:br w:type="page"/>
       </w:r>
     </w:p>
@@ -888,7 +915,15 @@
         <w:pStyle w:val="Heading3"/>
       </w:pPr>
       <w:r>
-        <w:t>Learning tasks</w:t>
+        <w:t xml:space="preserve">Evidence of Bandit 1 – 10 | 1 </w:t>
+      </w:r>
+      <w:proofErr w:type="gramStart"/>
+      <w:r>
+        <w:t>- ?</w:t>
+      </w:r>
+      <w:proofErr w:type="gramEnd"/>
+      <w:r>
+        <w:t>+5</w:t>
       </w:r>
     </w:p>
     <w:p>
@@ -906,15 +941,26 @@
         </w:numPr>
       </w:pPr>
       <w:r>
-        <w:t xml:space="preserve">A specification </w:t>
+        <w:t xml:space="preserve">A visual representation of what </w:t>
       </w:r>
       <w:proofErr w:type="gramStart"/>
       <w:r>
-        <w:t>document</w:t>
+        <w:t>all of</w:t>
       </w:r>
       <w:proofErr w:type="gramEnd"/>
       <w:r>
-        <w:t xml:space="preserve"> </w:t>
+        <w:t xml:space="preserve"> the levels you’ve solved. </w:t>
+      </w:r>
+    </w:p>
+    <w:p>
+      <w:pPr>
+        <w:pStyle w:val="Heading3"/>
+      </w:pPr>
+      <w:r>
+        <w:t xml:space="preserve">Learning </w:t>
+      </w:r>
+      <w:r>
+        <w:t>Station</w:t>
       </w:r>
     </w:p>
     <w:p>
@@ -922,19 +968,17 @@
         <w:pStyle w:val="ListParagraph"/>
         <w:numPr>
           <w:ilvl w:val="0"/>
-          <w:numId w:val="6"/>
+          <w:numId w:val="5"/>
         </w:numPr>
-      </w:pPr>
-      <w:r>
-        <w:t>Feel free to add anything else you want</w:t>
-      </w:r>
-    </w:p>
-    <w:p>
-      <w:pPr>
-        <w:pStyle w:val="Heading3"/>
-      </w:pPr>
-      <w:r>
-        <w:t>Learning deliverables</w:t>
+        <w:rPr>
+          <w:lang w:eastAsia="en-AU"/>
+        </w:rPr>
+      </w:pPr>
+      <w:r>
+        <w:rPr>
+          <w:lang w:eastAsia="en-AU"/>
+        </w:rPr>
+        <w:t>Introduction to the problem being solved</w:t>
       </w:r>
     </w:p>
     <w:p>
@@ -942,11 +986,17 @@
         <w:pStyle w:val="ListParagraph"/>
         <w:numPr>
           <w:ilvl w:val="0"/>
-          <w:numId w:val="7"/>
+          <w:numId w:val="5"/>
         </w:numPr>
-      </w:pPr>
-      <w:r>
-        <w:t xml:space="preserve">A short description of your project. </w:t>
+        <w:rPr>
+          <w:lang w:eastAsia="en-AU"/>
+        </w:rPr>
+      </w:pPr>
+      <w:r>
+        <w:rPr>
+          <w:lang w:eastAsia="en-AU"/>
+        </w:rPr>
+        <w:t>An explanation of the solution</w:t>
       </w:r>
     </w:p>
     <w:p>
@@ -954,17 +1004,17 @@
         <w:pStyle w:val="ListParagraph"/>
         <w:numPr>
           <w:ilvl w:val="0"/>
-          <w:numId w:val="7"/>
+          <w:numId w:val="5"/>
         </w:numPr>
-      </w:pPr>
-      <w:r>
-        <w:t xml:space="preserve">A description of the </w:t>
-      </w:r>
-      <w:r>
-        <w:t>indented</w:t>
-      </w:r>
-      <w:r>
-        <w:t xml:space="preserve"> audience and use</w:t>
+        <w:rPr>
+          <w:lang w:eastAsia="en-AU"/>
+        </w:rPr>
+      </w:pPr>
+      <w:r>
+        <w:rPr>
+          <w:lang w:eastAsia="en-AU"/>
+        </w:rPr>
+        <w:t>An explanation of the different commands and how they work</w:t>
       </w:r>
     </w:p>
     <w:p>
@@ -972,17 +1022,17 @@
         <w:pStyle w:val="ListParagraph"/>
         <w:numPr>
           <w:ilvl w:val="0"/>
-          <w:numId w:val="7"/>
+          <w:numId w:val="5"/>
         </w:numPr>
-      </w:pPr>
-      <w:r>
-        <w:t>Sketches</w:t>
-      </w:r>
-      <w:r>
-        <w:t>/</w:t>
-      </w:r>
-      <w:r>
-        <w:t>Process diagramming</w:t>
+        <w:rPr>
+          <w:lang w:eastAsia="en-AU"/>
+        </w:rPr>
+      </w:pPr>
+      <w:r>
+        <w:rPr>
+          <w:lang w:eastAsia="en-AU"/>
+        </w:rPr>
+        <w:t>(extension) An analysis/evaluation/comparison of different commands that may also solve the problem.</w:t>
       </w:r>
     </w:p>
     <w:p>
@@ -990,11 +1040,17 @@
         <w:pStyle w:val="ListParagraph"/>
         <w:numPr>
           <w:ilvl w:val="0"/>
-          <w:numId w:val="7"/>
+          <w:numId w:val="5"/>
         </w:numPr>
-      </w:pPr>
-      <w:r>
-        <w:t>Story Cards</w:t>
+        <w:rPr>
+          <w:lang w:eastAsia="en-AU"/>
+        </w:rPr>
+      </w:pPr>
+      <w:r>
+        <w:rPr>
+          <w:lang w:eastAsia="en-AU"/>
+        </w:rPr>
+        <w:t>Feel free to add other material that you feel is essential to your learning station</w:t>
       </w:r>
     </w:p>
     <w:p/>
@@ -1508,7 +1564,15 @@
               <w:t>appropriate evidence of completing Bandit levels</w:t>
             </w:r>
             <w:r>
-              <w:t xml:space="preserve"> on OverTheWire.</w:t>
+              <w:t xml:space="preserve"> on </w:t>
+            </w:r>
+            <w:proofErr w:type="spellStart"/>
+            <w:r>
+              <w:t>OverTheWire</w:t>
+            </w:r>
+            <w:proofErr w:type="spellEnd"/>
+            <w:r>
+              <w:t>.</w:t>
             </w:r>
           </w:p>
           <w:p/>
@@ -1523,7 +1587,7 @@
               <w:pStyle w:val="ListParagraph"/>
               <w:numPr>
                 <w:ilvl w:val="0"/>
-                <w:numId w:val="8"/>
+                <w:numId w:val="7"/>
               </w:numPr>
             </w:pPr>
             <w:r>
@@ -1535,7 +1599,7 @@
               <w:pStyle w:val="ListParagraph"/>
               <w:numPr>
                 <w:ilvl w:val="0"/>
-                <w:numId w:val="8"/>
+                <w:numId w:val="7"/>
               </w:numPr>
             </w:pPr>
             <w:r>
@@ -1547,7 +1611,7 @@
               <w:pStyle w:val="ListParagraph"/>
               <w:numPr>
                 <w:ilvl w:val="0"/>
-                <w:numId w:val="8"/>
+                <w:numId w:val="7"/>
               </w:numPr>
             </w:pPr>
             <w:r>
@@ -1570,7 +1634,7 @@
               <w:pStyle w:val="ListParagraph"/>
               <w:numPr>
                 <w:ilvl w:val="0"/>
-                <w:numId w:val="8"/>
+                <w:numId w:val="7"/>
               </w:numPr>
             </w:pPr>
             <w:r>
@@ -1582,7 +1646,7 @@
               <w:pStyle w:val="ListParagraph"/>
               <w:numPr>
                 <w:ilvl w:val="0"/>
-                <w:numId w:val="8"/>
+                <w:numId w:val="7"/>
               </w:numPr>
             </w:pPr>
             <w:r>
@@ -1594,7 +1658,7 @@
               <w:pStyle w:val="ListParagraph"/>
               <w:numPr>
                 <w:ilvl w:val="0"/>
-                <w:numId w:val="8"/>
+                <w:numId w:val="7"/>
               </w:numPr>
             </w:pPr>
             <w:r>
@@ -1613,7 +1677,7 @@
               <w:pStyle w:val="ListParagraph"/>
               <w:numPr>
                 <w:ilvl w:val="0"/>
-                <w:numId w:val="8"/>
+                <w:numId w:val="7"/>
               </w:numPr>
             </w:pPr>
             <w:r>
@@ -1638,7 +1702,7 @@
               <w:pStyle w:val="ListParagraph"/>
               <w:numPr>
                 <w:ilvl w:val="0"/>
-                <w:numId w:val="8"/>
+                <w:numId w:val="7"/>
               </w:numPr>
             </w:pPr>
             <w:r>
@@ -1669,7 +1733,7 @@
               <w:pStyle w:val="ListParagraph"/>
               <w:numPr>
                 <w:ilvl w:val="0"/>
-                <w:numId w:val="8"/>
+                <w:numId w:val="7"/>
               </w:numPr>
             </w:pPr>
             <w:r>
@@ -1857,15 +1921,7 @@
               <w:jc w:val="center"/>
             </w:pPr>
             <w:r>
-              <w:t>A x2</w:t>
-            </w:r>
-          </w:p>
-          <w:p>
-            <w:pPr>
-              <w:jc w:val="center"/>
-            </w:pPr>
-            <w:r>
-              <w:t>T x 1</w:t>
+              <w:t>-</w:t>
             </w:r>
           </w:p>
         </w:tc>
@@ -1890,29 +1946,12 @@
           <w:p>
             <w:pPr>
               <w:jc w:val="center"/>
-            </w:pPr>
-            <w:r>
-              <w:t>__/</w:t>
-            </w:r>
-            <w:r>
-              <w:t xml:space="preserve"> </w:t>
-            </w:r>
-            <w:r>
-              <w:t xml:space="preserve"> </w:t>
-            </w:r>
-            <w:r>
-              <w:t>6</w:t>
-            </w:r>
-          </w:p>
-          <w:p>
-            <w:pPr>
-              <w:jc w:val="center"/>
               <w:rPr>
                 <w:color w:val="auto"/>
               </w:rPr>
             </w:pPr>
             <w:r>
-              <w:t>__/12</w:t>
+              <w:t>__ / 6</w:t>
             </w:r>
           </w:p>
         </w:tc>
@@ -1986,7 +2025,21 @@
                 <w:b/>
                 <w:bCs/>
               </w:rPr>
-              <w:t>submitted 3 learning stations</w:t>
+              <w:t xml:space="preserve">submitted </w:t>
+            </w:r>
+            <w:r>
+              <w:rPr>
+                <w:b/>
+                <w:bCs/>
+              </w:rPr>
+              <w:t>1</w:t>
+            </w:r>
+            <w:r>
+              <w:rPr>
+                <w:b/>
+                <w:bCs/>
+              </w:rPr>
+              <w:t xml:space="preserve"> learning station</w:t>
             </w:r>
             <w:r>
               <w:t xml:space="preserve"> in </w:t>
@@ -2019,7 +2072,7 @@
               <w:pStyle w:val="ListParagraph"/>
               <w:numPr>
                 <w:ilvl w:val="0"/>
-                <w:numId w:val="8"/>
+                <w:numId w:val="7"/>
               </w:numPr>
             </w:pPr>
             <w:r>
@@ -2031,7 +2084,7 @@
               <w:pStyle w:val="ListParagraph"/>
               <w:numPr>
                 <w:ilvl w:val="0"/>
-                <w:numId w:val="8"/>
+                <w:numId w:val="7"/>
               </w:numPr>
             </w:pPr>
             <w:r>
@@ -2043,7 +2096,7 @@
               <w:pStyle w:val="ListParagraph"/>
               <w:numPr>
                 <w:ilvl w:val="0"/>
-                <w:numId w:val="8"/>
+                <w:numId w:val="7"/>
               </w:numPr>
             </w:pPr>
             <w:r>
@@ -2068,7 +2121,7 @@
               <w:pStyle w:val="ListParagraph"/>
               <w:numPr>
                 <w:ilvl w:val="0"/>
-                <w:numId w:val="8"/>
+                <w:numId w:val="7"/>
               </w:numPr>
             </w:pPr>
             <w:r>
@@ -2087,7 +2140,7 @@
               <w:pStyle w:val="ListParagraph"/>
               <w:numPr>
                 <w:ilvl w:val="0"/>
-                <w:numId w:val="8"/>
+                <w:numId w:val="7"/>
               </w:numPr>
             </w:pPr>
             <w:r>
@@ -2106,7 +2159,7 @@
               <w:pStyle w:val="ListParagraph"/>
               <w:numPr>
                 <w:ilvl w:val="0"/>
-                <w:numId w:val="8"/>
+                <w:numId w:val="7"/>
               </w:numPr>
             </w:pPr>
             <w:r>
@@ -2170,22 +2223,6 @@
               <w:t>2</w:t>
             </w:r>
           </w:p>
-          <w:p>
-            <w:pPr>
-              <w:jc w:val="center"/>
-            </w:pPr>
-            <w:r>
-              <w:t>2</w:t>
-            </w:r>
-          </w:p>
-          <w:p>
-            <w:pPr>
-              <w:jc w:val="center"/>
-            </w:pPr>
-            <w:r>
-              <w:t>2</w:t>
-            </w:r>
-          </w:p>
         </w:tc>
         <w:tc>
           <w:tcPr>
@@ -2217,17 +2254,6 @@
             <w:pPr>
               <w:jc w:val="center"/>
             </w:pPr>
-            <w:r>
-              <w:t>__/2</w:t>
-            </w:r>
-          </w:p>
-          <w:p>
-            <w:pPr>
-              <w:jc w:val="center"/>
-            </w:pPr>
-            <w:r>
-              <w:t>__/2</w:t>
-            </w:r>
           </w:p>
         </w:tc>
         <w:tc>
@@ -2241,22 +2267,6 @@
             </w:tcBorders>
             <w:vAlign w:val="center"/>
           </w:tcPr>
-          <w:p>
-            <w:pPr>
-              <w:jc w:val="center"/>
-            </w:pPr>
-            <w:r>
-              <w:t>__/2</w:t>
-            </w:r>
-          </w:p>
-          <w:p>
-            <w:pPr>
-              <w:jc w:val="center"/>
-            </w:pPr>
-            <w:r>
-              <w:t>__/2</w:t>
-            </w:r>
-          </w:p>
           <w:p>
             <w:pPr>
               <w:jc w:val="center"/>
@@ -2330,14 +2340,20 @@
               <w:t>A __/</w:t>
             </w:r>
             <w:r>
-              <w:t xml:space="preserve"> 12</w:t>
+              <w:t xml:space="preserve"> </w:t>
+            </w:r>
+            <w:r>
+              <w:t>4</w:t>
             </w:r>
             <w:r>
               <w:br/>
               <w:t>T __/</w:t>
             </w:r>
             <w:r>
-              <w:t xml:space="preserve">   6</w:t>
+              <w:t xml:space="preserve">  </w:t>
+            </w:r>
+            <w:r>
+              <w:t>2</w:t>
             </w:r>
           </w:p>
         </w:tc>
@@ -2397,7 +2413,13 @@
           </w:tcPr>
           <w:p>
             <w:r>
-              <w:t xml:space="preserve">You have submitted evidence that you address at least 5 Linux commands in the problems that you have solved. </w:t>
+              <w:t xml:space="preserve">You have submitted evidence that you address at least </w:t>
+            </w:r>
+            <w:r>
+              <w:t>3</w:t>
+            </w:r>
+            <w:r>
+              <w:t xml:space="preserve"> Linux commands in the problems that you have solved. </w:t>
             </w:r>
           </w:p>
           <w:p/>
@@ -2412,7 +2434,7 @@
               <w:pStyle w:val="ListParagraph"/>
               <w:numPr>
                 <w:ilvl w:val="0"/>
-                <w:numId w:val="8"/>
+                <w:numId w:val="7"/>
               </w:numPr>
             </w:pPr>
             <w:r>
@@ -2431,7 +2453,7 @@
               <w:pStyle w:val="ListParagraph"/>
               <w:numPr>
                 <w:ilvl w:val="0"/>
-                <w:numId w:val="8"/>
+                <w:numId w:val="7"/>
               </w:numPr>
             </w:pPr>
             <w:r>
@@ -2769,7 +2791,7 @@
                 <w:sz w:val="20"/>
                 <w:szCs w:val="20"/>
               </w:rPr>
-              <w:t>28</w:t>
+              <w:t>14</w:t>
             </w:r>
           </w:p>
           <w:p>
@@ -2797,16 +2819,7 @@
                 <w:sz w:val="20"/>
                 <w:szCs w:val="20"/>
               </w:rPr>
-              <w:t>2</w:t>
-            </w:r>
-            <w:r>
-              <w:rPr>
-                <w:b/>
-                <w:bCs/>
-                <w:sz w:val="20"/>
-                <w:szCs w:val="20"/>
-              </w:rPr>
-              <w:t>4</w:t>
+              <w:t>10</w:t>
             </w:r>
           </w:p>
         </w:tc>
@@ -2846,7 +2859,15 @@
                 <w:b/>
                 <w:bCs/>
               </w:rPr>
-              <w:t>Learning Station A</w:t>
+              <w:t>Learning Station</w:t>
+            </w:r>
+            <w:r>
+              <w:rPr>
+                <w:rFonts w:eastAsia="Calibri"/>
+                <w:b/>
+                <w:bCs/>
+              </w:rPr>
+              <w:t xml:space="preserve"> </w:t>
             </w:r>
             <w:r>
               <w:rPr>
@@ -2889,34 +2910,35 @@
                 <w:sz w:val="22"/>
                 <w:szCs w:val="22"/>
               </w:rPr>
-              <w:t xml:space="preserve">You have submitted evidence of learning station on a Bandit problem on OverTheWire. </w:t>
-            </w:r>
-          </w:p>
-          <w:p>
-            <w:pPr>
+              <w:t xml:space="preserve">You have submitted evidence of learning station on a Bandit problem on </w:t>
+            </w:r>
+            <w:proofErr w:type="spellStart"/>
+            <w:r>
               <w:rPr>
                 <w:rFonts w:eastAsia="Calibri"/>
                 <w:sz w:val="22"/>
                 <w:szCs w:val="22"/>
               </w:rPr>
-            </w:pPr>
-          </w:p>
-          <w:p>
-            <w:pPr>
+              <w:t>OverTheWire</w:t>
+            </w:r>
+            <w:proofErr w:type="spellEnd"/>
+            <w:r>
               <w:rPr>
                 <w:rFonts w:eastAsia="Calibri"/>
                 <w:sz w:val="22"/>
                 <w:szCs w:val="22"/>
               </w:rPr>
-            </w:pPr>
-            <w:r>
+              <w:t xml:space="preserve">. </w:t>
+            </w:r>
+          </w:p>
+          <w:p>
+            <w:pPr>
               <w:rPr>
                 <w:rFonts w:eastAsia="Calibri"/>
                 <w:sz w:val="22"/>
                 <w:szCs w:val="22"/>
               </w:rPr>
-              <w:t xml:space="preserve">The evidence highlights your ability to communicate and explain to people with a growing understanding of technology. </w:t>
-            </w:r>
+            </w:pPr>
           </w:p>
           <w:p>
             <w:pPr>
@@ -2926,23 +2948,23 @@
                 <w:szCs w:val="22"/>
               </w:rPr>
             </w:pPr>
-          </w:p>
-          <w:p>
-            <w:pPr>
+            <w:r>
               <w:rPr>
                 <w:rFonts w:eastAsia="Calibri"/>
                 <w:sz w:val="22"/>
                 <w:szCs w:val="22"/>
               </w:rPr>
-            </w:pPr>
-            <w:r>
+              <w:t xml:space="preserve">The evidence highlights your ability to communicate and explain to people with a growing understanding of technology. </w:t>
+            </w:r>
+          </w:p>
+          <w:p>
+            <w:pPr>
               <w:rPr>
                 <w:rFonts w:eastAsia="Calibri"/>
                 <w:sz w:val="22"/>
                 <w:szCs w:val="22"/>
               </w:rPr>
-              <w:t xml:space="preserve">The written material highlights your understanding of the underlying technology. </w:t>
-            </w:r>
+            </w:pPr>
           </w:p>
           <w:p>
             <w:pPr>
@@ -2952,22 +2974,73 @@
                 <w:szCs w:val="22"/>
               </w:rPr>
             </w:pPr>
-          </w:p>
-          <w:p>
-            <w:pPr>
+            <w:r>
               <w:rPr>
                 <w:rFonts w:eastAsia="Calibri"/>
                 <w:sz w:val="22"/>
                 <w:szCs w:val="22"/>
               </w:rPr>
-            </w:pPr>
-            <w:r>
+              <w:t xml:space="preserve">Additionally, it brings forth your growing understanding of the technology required to build this material. </w:t>
+            </w:r>
+          </w:p>
+          <w:p>
+            <w:pPr>
               <w:rPr>
                 <w:rFonts w:eastAsia="Calibri"/>
                 <w:sz w:val="22"/>
                 <w:szCs w:val="22"/>
               </w:rPr>
-              <w:t>Each of your questions will be marked against the following aspects of your ability to:</w:t>
+            </w:pPr>
+          </w:p>
+          <w:p>
+            <w:pPr>
+              <w:rPr>
+                <w:rFonts w:eastAsia="Calibri"/>
+                <w:sz w:val="22"/>
+                <w:szCs w:val="22"/>
+              </w:rPr>
+            </w:pPr>
+            <w:r>
+              <w:rPr>
+                <w:rFonts w:eastAsia="Calibri"/>
+                <w:sz w:val="22"/>
+                <w:szCs w:val="22"/>
+              </w:rPr>
+              <w:t xml:space="preserve">The written material highlights your understanding of the underlying technology. </w:t>
+            </w:r>
+          </w:p>
+          <w:p>
+            <w:pPr>
+              <w:rPr>
+                <w:rFonts w:eastAsia="Calibri"/>
+                <w:sz w:val="22"/>
+                <w:szCs w:val="22"/>
+              </w:rPr>
+            </w:pPr>
+          </w:p>
+          <w:p>
+            <w:pPr>
+              <w:rPr>
+                <w:rFonts w:eastAsia="Calibri"/>
+                <w:sz w:val="22"/>
+                <w:szCs w:val="22"/>
+              </w:rPr>
+            </w:pPr>
+            <w:r>
+              <w:rPr>
+                <w:rFonts w:eastAsia="Calibri"/>
+                <w:sz w:val="22"/>
+                <w:szCs w:val="22"/>
+              </w:rPr>
+              <w:t>Your Learning Station</w:t>
+            </w:r>
+            <w:r>
+              <w:rPr>
+                <w:rFonts w:eastAsia="Calibri"/>
+                <w:sz w:val="22"/>
+                <w:szCs w:val="22"/>
+              </w:rPr>
+              <w:t xml:space="preserve"> will be marked against the following aspects of your ability to:</w:t>
             </w:r>
           </w:p>
           <w:p>
@@ -2975,7 +3048,7 @@
               <w:pStyle w:val="ListParagraph"/>
               <w:numPr>
                 <w:ilvl w:val="0"/>
-                <w:numId w:val="8"/>
+                <w:numId w:val="7"/>
               </w:numPr>
               <w:rPr>
                 <w:rFonts w:eastAsia="Calibri"/>
@@ -3005,7 +3078,7 @@
               <w:pStyle w:val="ListParagraph"/>
               <w:numPr>
                 <w:ilvl w:val="0"/>
-                <w:numId w:val="8"/>
+                <w:numId w:val="7"/>
               </w:numPr>
               <w:rPr>
                 <w:rFonts w:eastAsia="Calibri"/>
@@ -3076,7 +3149,7 @@
               <w:pStyle w:val="ListParagraph"/>
               <w:numPr>
                 <w:ilvl w:val="0"/>
-                <w:numId w:val="8"/>
+                <w:numId w:val="7"/>
               </w:numPr>
               <w:rPr>
                 <w:rFonts w:eastAsia="Calibri"/>
@@ -3102,7 +3175,7 @@
               <w:pStyle w:val="ListParagraph"/>
               <w:numPr>
                 <w:ilvl w:val="0"/>
-                <w:numId w:val="8"/>
+                <w:numId w:val="7"/>
               </w:numPr>
               <w:rPr>
                 <w:rFonts w:eastAsia="Calibri"/>
@@ -3140,7 +3213,7 @@
               <w:pStyle w:val="ListParagraph"/>
               <w:numPr>
                 <w:ilvl w:val="0"/>
-                <w:numId w:val="8"/>
+                <w:numId w:val="7"/>
               </w:numPr>
               <w:rPr>
                 <w:color w:val="auto"/>
@@ -3188,6 +3261,7 @@
                 <w:sz w:val="22"/>
                 <w:szCs w:val="22"/>
               </w:rPr>
+              <w:lastRenderedPageBreak/>
               <w:t>Note: the assessor may use their discretion to source other evidence from this assessment to judge the activity if required.</w:t>
             </w:r>
           </w:p>
@@ -3225,6 +3299,7 @@
                 <w:sz w:val="22"/>
                 <w:szCs w:val="22"/>
               </w:rPr>
+              <w:lastRenderedPageBreak/>
               <w:t>4</w:t>
             </w:r>
           </w:p>
@@ -3232,36 +3307,22 @@
             <w:pPr>
               <w:jc w:val="center"/>
               <w:rPr>
+                <w:rFonts w:eastAsia="Calibri"/>
                 <w:sz w:val="22"/>
                 <w:szCs w:val="22"/>
               </w:rPr>
             </w:pPr>
-            <w:r>
-              <w:rPr>
+          </w:p>
+          <w:p>
+            <w:pPr>
+              <w:jc w:val="center"/>
+              <w:rPr>
+                <w:rFonts w:eastAsia="Calibri"/>
                 <w:sz w:val="22"/>
                 <w:szCs w:val="22"/>
               </w:rPr>
-              <w:t>4</w:t>
-            </w:r>
-          </w:p>
-        </w:tc>
-        <w:tc>
-          <w:tcPr>
-            <w:tcW w:w="1132" w:type="dxa"/>
-            <w:tcBorders>
-              <w:top w:val="single" w:sz="8" w:space="0" w:color="000000"/>
-              <w:left w:val="single" w:sz="8" w:space="0" w:color="000000"/>
-              <w:bottom w:val="single" w:sz="8" w:space="0" w:color="000000"/>
-              <w:right w:val="single" w:sz="8" w:space="0" w:color="000000"/>
-            </w:tcBorders>
-            <w:tcMar>
-              <w:top w:w="100" w:type="dxa"/>
-              <w:left w:w="100" w:type="dxa"/>
-              <w:bottom w:w="100" w:type="dxa"/>
-              <w:right w:w="100" w:type="dxa"/>
-            </w:tcMar>
-            <w:vAlign w:val="center"/>
-          </w:tcPr>
+            </w:pPr>
+          </w:p>
           <w:p>
             <w:pPr>
               <w:jc w:val="center"/>
@@ -3275,13 +3336,65 @@
                 <w:sz w:val="22"/>
                 <w:szCs w:val="22"/>
               </w:rPr>
-              <w:t>__/4</w:t>
-            </w:r>
-            <w:r>
+              <w:t>4</w:t>
+            </w:r>
+          </w:p>
+        </w:tc>
+        <w:tc>
+          <w:tcPr>
+            <w:tcW w:w="1132" w:type="dxa"/>
+            <w:tcBorders>
+              <w:top w:val="single" w:sz="8" w:space="0" w:color="000000"/>
+              <w:left w:val="single" w:sz="8" w:space="0" w:color="000000"/>
+              <w:bottom w:val="single" w:sz="8" w:space="0" w:color="000000"/>
+              <w:right w:val="single" w:sz="8" w:space="0" w:color="000000"/>
+            </w:tcBorders>
+            <w:tcMar>
+              <w:top w:w="100" w:type="dxa"/>
+              <w:left w:w="100" w:type="dxa"/>
+              <w:bottom w:w="100" w:type="dxa"/>
+              <w:right w:w="100" w:type="dxa"/>
+            </w:tcMar>
+            <w:vAlign w:val="center"/>
+          </w:tcPr>
+          <w:p>
+            <w:pPr>
+              <w:jc w:val="center"/>
               <w:rPr>
                 <w:sz w:val="22"/>
                 <w:szCs w:val="22"/>
               </w:rPr>
+            </w:pPr>
+            <w:r>
+              <w:rPr>
+                <w:sz w:val="22"/>
+                <w:szCs w:val="22"/>
+              </w:rPr>
+              <w:t>__/4</w:t>
+            </w:r>
+          </w:p>
+          <w:p>
+            <w:pPr>
+              <w:jc w:val="center"/>
+              <w:rPr>
+                <w:sz w:val="22"/>
+                <w:szCs w:val="22"/>
+              </w:rPr>
+            </w:pPr>
+          </w:p>
+          <w:p>
+            <w:pPr>
+              <w:jc w:val="center"/>
+              <w:rPr>
+                <w:sz w:val="22"/>
+                <w:szCs w:val="22"/>
+              </w:rPr>
+            </w:pPr>
+            <w:r>
+              <w:rPr>
+                <w:sz w:val="22"/>
+                <w:szCs w:val="22"/>
+              </w:rPr>
               <w:br/>
               <w:t>__/4</w:t>
             </w:r>
@@ -3313,11 +3426,29 @@
               </w:rPr>
               <w:t>__/4</w:t>
             </w:r>
-            <w:r>
+          </w:p>
+          <w:p>
+            <w:pPr>
+              <w:jc w:val="center"/>
               <w:rPr>
                 <w:sz w:val="22"/>
                 <w:szCs w:val="22"/>
               </w:rPr>
+            </w:pPr>
+          </w:p>
+          <w:p>
+            <w:pPr>
+              <w:jc w:val="center"/>
+              <w:rPr>
+                <w:sz w:val="22"/>
+                <w:szCs w:val="22"/>
+              </w:rPr>
+            </w:pPr>
+            <w:r>
+              <w:rPr>
+                <w:sz w:val="22"/>
+                <w:szCs w:val="22"/>
+              </w:rPr>
               <w:br/>
               <w:t>__/4</w:t>
             </w:r>
@@ -3353,27 +3484,9 @@
                 <w:sz w:val="22"/>
                 <w:szCs w:val="22"/>
               </w:rPr>
-              <w:t>-</w:t>
-            </w:r>
-          </w:p>
-        </w:tc>
-        <w:tc>
-          <w:tcPr>
-            <w:tcW w:w="1264" w:type="dxa"/>
-            <w:tcBorders>
-              <w:top w:val="single" w:sz="8" w:space="0" w:color="000000"/>
-              <w:left w:val="single" w:sz="8" w:space="0" w:color="000000"/>
-              <w:bottom w:val="single" w:sz="8" w:space="0" w:color="000000"/>
-              <w:right w:val="single" w:sz="8" w:space="0" w:color="000000"/>
-            </w:tcBorders>
-            <w:tcMar>
-              <w:top w:w="100" w:type="dxa"/>
-              <w:left w:w="100" w:type="dxa"/>
-              <w:bottom w:w="100" w:type="dxa"/>
-              <w:right w:w="100" w:type="dxa"/>
-            </w:tcMar>
-            <w:vAlign w:val="center"/>
-          </w:tcPr>
+              <w:t>A x1</w:t>
+            </w:r>
+          </w:p>
           <w:p>
             <w:pPr>
               <w:jc w:val="center"/>
@@ -3387,14 +3500,121 @@
                 <w:sz w:val="22"/>
                 <w:szCs w:val="22"/>
               </w:rPr>
-              <w:t>__/</w:t>
-            </w:r>
-            <w:r>
+              <w:t>T x1</w:t>
+            </w:r>
+          </w:p>
+          <w:p>
+            <w:pPr>
+              <w:jc w:val="center"/>
               <w:rPr>
                 <w:sz w:val="22"/>
                 <w:szCs w:val="22"/>
               </w:rPr>
-              <w:t xml:space="preserve"> 8</w:t>
+            </w:pPr>
+          </w:p>
+          <w:p>
+            <w:pPr>
+              <w:jc w:val="center"/>
+              <w:rPr>
+                <w:sz w:val="22"/>
+                <w:szCs w:val="22"/>
+              </w:rPr>
+            </w:pPr>
+            <w:r>
+              <w:rPr>
+                <w:sz w:val="22"/>
+                <w:szCs w:val="22"/>
+              </w:rPr>
+              <w:t>A x1</w:t>
+            </w:r>
+          </w:p>
+          <w:p>
+            <w:pPr>
+              <w:jc w:val="center"/>
+              <w:rPr>
+                <w:sz w:val="22"/>
+                <w:szCs w:val="22"/>
+              </w:rPr>
+            </w:pPr>
+            <w:r>
+              <w:rPr>
+                <w:sz w:val="22"/>
+                <w:szCs w:val="22"/>
+              </w:rPr>
+              <w:t>T x2</w:t>
+            </w:r>
+          </w:p>
+        </w:tc>
+        <w:tc>
+          <w:tcPr>
+            <w:tcW w:w="1264" w:type="dxa"/>
+            <w:tcBorders>
+              <w:top w:val="single" w:sz="8" w:space="0" w:color="000000"/>
+              <w:left w:val="single" w:sz="8" w:space="0" w:color="000000"/>
+              <w:bottom w:val="single" w:sz="8" w:space="0" w:color="000000"/>
+              <w:right w:val="single" w:sz="8" w:space="0" w:color="000000"/>
+            </w:tcBorders>
+            <w:tcMar>
+              <w:top w:w="100" w:type="dxa"/>
+              <w:left w:w="100" w:type="dxa"/>
+              <w:bottom w:w="100" w:type="dxa"/>
+              <w:right w:w="100" w:type="dxa"/>
+            </w:tcMar>
+            <w:vAlign w:val="center"/>
+          </w:tcPr>
+          <w:p>
+            <w:pPr>
+              <w:jc w:val="center"/>
+              <w:rPr>
+                <w:sz w:val="22"/>
+                <w:szCs w:val="22"/>
+              </w:rPr>
+            </w:pPr>
+            <w:r>
+              <w:rPr>
+                <w:sz w:val="22"/>
+                <w:szCs w:val="22"/>
+              </w:rPr>
+              <w:t>__/</w:t>
+            </w:r>
+            <w:r>
+              <w:rPr>
+                <w:sz w:val="22"/>
+                <w:szCs w:val="22"/>
+              </w:rPr>
+              <w:t xml:space="preserve"> </w:t>
+            </w:r>
+            <w:r>
+              <w:rPr>
+                <w:sz w:val="22"/>
+                <w:szCs w:val="22"/>
+              </w:rPr>
+              <w:t>4</w:t>
+            </w:r>
+          </w:p>
+          <w:p>
+            <w:pPr>
+              <w:jc w:val="center"/>
+              <w:rPr>
+                <w:sz w:val="22"/>
+                <w:szCs w:val="22"/>
+              </w:rPr>
+            </w:pPr>
+          </w:p>
+          <w:p>
+            <w:pPr>
+              <w:jc w:val="center"/>
+              <w:rPr>
+                <w:sz w:val="22"/>
+                <w:szCs w:val="22"/>
+              </w:rPr>
+            </w:pPr>
+            <w:r>
+              <w:rPr>
+                <w:sz w:val="22"/>
+                <w:szCs w:val="22"/>
+              </w:rPr>
+              <w:t>__/ 8</w:t>
             </w:r>
           </w:p>
         </w:tc>
@@ -3413,31 +3633,16 @@
               <w:bottom w:val="single" w:sz="8" w:space="0" w:color="000000"/>
               <w:right w:val="single" w:sz="8" w:space="0" w:color="000000"/>
             </w:tcBorders>
-            <w:tcMar>
-              <w:top w:w="100" w:type="dxa"/>
-              <w:left w:w="100" w:type="dxa"/>
-              <w:bottom w:w="100" w:type="dxa"/>
-              <w:right w:w="100" w:type="dxa"/>
-            </w:tcMar>
-          </w:tcPr>
-          <w:p>
-            <w:pPr>
-              <w:rPr>
-                <w:rFonts w:eastAsia="Calibri"/>
-                <w:b/>
-                <w:bCs/>
-              </w:rPr>
-            </w:pPr>
-            <w:r>
-              <w:rPr>
-                <w:rFonts w:eastAsia="Calibri"/>
-                <w:b/>
-                <w:bCs/>
-              </w:rPr>
-              <w:lastRenderedPageBreak/>
-              <w:t>Learning Station B</w:t>
-            </w:r>
-          </w:p>
+            <w:shd w:val="clear" w:color="auto" w:fill="B7B7B7"/>
+            <w:tcMar>
+              <w:top w:w="100" w:type="dxa"/>
+              <w:left w:w="100" w:type="dxa"/>
+              <w:bottom w:w="100" w:type="dxa"/>
+              <w:right w:w="100" w:type="dxa"/>
+            </w:tcMar>
+            <w:hideMark/>
+          </w:tcPr>
+          <w:p/>
         </w:tc>
         <w:tc>
           <w:tcPr>
@@ -3454,520 +3659,133 @@
               <w:bottom w:w="100" w:type="dxa"/>
               <w:right w:w="100" w:type="dxa"/>
             </w:tcMar>
-          </w:tcPr>
-          <w:p>
-            <w:pPr>
-              <w:rPr>
-                <w:rFonts w:eastAsia="Calibri"/>
-                <w:sz w:val="22"/>
-                <w:szCs w:val="22"/>
-              </w:rPr>
-            </w:pPr>
-            <w:r>
-              <w:rPr>
-                <w:rFonts w:eastAsia="Calibri"/>
-                <w:sz w:val="22"/>
-                <w:szCs w:val="22"/>
-              </w:rPr>
-              <w:t xml:space="preserve">You have submitted evidence of learning station on a Bandit problem on OverTheWire. </w:t>
-            </w:r>
-          </w:p>
-          <w:p>
-            <w:pPr>
-              <w:rPr>
-                <w:rFonts w:eastAsia="Calibri"/>
-                <w:sz w:val="22"/>
-                <w:szCs w:val="22"/>
-              </w:rPr>
-            </w:pPr>
-          </w:p>
-          <w:p>
-            <w:pPr>
-              <w:rPr>
-                <w:rFonts w:eastAsia="Calibri"/>
-                <w:sz w:val="22"/>
-                <w:szCs w:val="22"/>
-              </w:rPr>
-            </w:pPr>
-            <w:r>
-              <w:rPr>
-                <w:rFonts w:eastAsia="Calibri"/>
-                <w:sz w:val="22"/>
-                <w:szCs w:val="22"/>
-              </w:rPr>
-              <w:t xml:space="preserve">The evidence highlights your ability to communicate and explain to people with a growing understanding of technology. </w:t>
-            </w:r>
-          </w:p>
-          <w:p>
-            <w:pPr>
-              <w:rPr>
-                <w:rFonts w:eastAsia="Calibri"/>
-                <w:sz w:val="22"/>
-                <w:szCs w:val="22"/>
-              </w:rPr>
-            </w:pPr>
-          </w:p>
-          <w:p>
-            <w:pPr>
-              <w:rPr>
-                <w:rFonts w:eastAsia="Calibri"/>
-                <w:sz w:val="22"/>
-                <w:szCs w:val="22"/>
-              </w:rPr>
-            </w:pPr>
-            <w:r>
-              <w:rPr>
-                <w:rFonts w:eastAsia="Calibri"/>
-                <w:sz w:val="22"/>
-                <w:szCs w:val="22"/>
-              </w:rPr>
-              <w:t xml:space="preserve">The written material highlights your understanding of the underlying technology. </w:t>
-            </w:r>
-          </w:p>
-          <w:p>
-            <w:pPr>
-              <w:rPr>
-                <w:rFonts w:eastAsia="Calibri"/>
-                <w:sz w:val="22"/>
-                <w:szCs w:val="22"/>
-              </w:rPr>
-            </w:pPr>
-          </w:p>
-          <w:p>
-            <w:pPr>
-              <w:rPr>
-                <w:rFonts w:eastAsia="Calibri"/>
-                <w:sz w:val="22"/>
-                <w:szCs w:val="22"/>
-              </w:rPr>
-            </w:pPr>
-            <w:r>
-              <w:rPr>
-                <w:rFonts w:eastAsia="Calibri"/>
-                <w:sz w:val="22"/>
-                <w:szCs w:val="22"/>
-              </w:rPr>
-              <w:t>Each of your questions will be marked against the following aspects of your ability to:</w:t>
-            </w:r>
-          </w:p>
-          <w:p>
-            <w:pPr>
-              <w:pStyle w:val="ListParagraph"/>
-              <w:numPr>
-                <w:ilvl w:val="0"/>
-                <w:numId w:val="8"/>
-              </w:numPr>
-              <w:rPr>
-                <w:rFonts w:eastAsia="Calibri"/>
-                <w:sz w:val="22"/>
-                <w:szCs w:val="22"/>
-              </w:rPr>
-            </w:pPr>
-            <w:r>
-              <w:rPr>
-                <w:rFonts w:eastAsia="Calibri"/>
-                <w:sz w:val="22"/>
-                <w:szCs w:val="22"/>
-              </w:rPr>
-              <w:t>your understanding of technology concepts and principles and how it relates to projects</w:t>
-            </w:r>
-          </w:p>
-          <w:p>
-            <w:pPr>
-              <w:pStyle w:val="ListParagraph"/>
-              <w:numPr>
-                <w:ilvl w:val="0"/>
-                <w:numId w:val="8"/>
-              </w:numPr>
-              <w:rPr>
-                <w:rFonts w:eastAsia="Calibri"/>
-              </w:rPr>
-            </w:pPr>
-            <w:r>
-              <w:rPr>
-                <w:rFonts w:eastAsia="Calibri"/>
-                <w:sz w:val="22"/>
-                <w:szCs w:val="22"/>
-              </w:rPr>
-              <w:t>your ability to communicate ideas appropriately in the selected medium</w:t>
-            </w:r>
-          </w:p>
-          <w:p>
-            <w:pPr>
-              <w:rPr>
-                <w:rFonts w:eastAsia="Calibri"/>
-                <w:sz w:val="22"/>
-                <w:szCs w:val="22"/>
-              </w:rPr>
-            </w:pPr>
-          </w:p>
-          <w:p>
-            <w:pPr>
-              <w:rPr>
-                <w:rFonts w:eastAsia="Calibri"/>
-                <w:sz w:val="22"/>
-                <w:szCs w:val="22"/>
-              </w:rPr>
-            </w:pPr>
-            <w:r>
-              <w:rPr>
-                <w:rFonts w:eastAsia="Calibri"/>
-                <w:sz w:val="22"/>
-                <w:szCs w:val="22"/>
-              </w:rPr>
-              <w:t>Evidence for higher</w:t>
-            </w:r>
-            <w:r>
-              <w:rPr>
-                <w:rFonts w:eastAsia="Calibri"/>
-                <w:sz w:val="22"/>
-                <w:szCs w:val="22"/>
-              </w:rPr>
-              <w:t>-</w:t>
-            </w:r>
-            <w:r>
-              <w:rPr>
-                <w:rFonts w:eastAsia="Calibri"/>
-                <w:sz w:val="22"/>
-                <w:szCs w:val="22"/>
-              </w:rPr>
-              <w:t>order learning may include:</w:t>
-            </w:r>
-          </w:p>
-          <w:p>
-            <w:pPr>
-              <w:rPr>
-                <w:rFonts w:eastAsia="Calibri"/>
-                <w:sz w:val="22"/>
-                <w:szCs w:val="22"/>
-              </w:rPr>
-            </w:pPr>
-          </w:p>
-          <w:p>
-            <w:pPr>
-              <w:pStyle w:val="ListParagraph"/>
-              <w:numPr>
-                <w:ilvl w:val="0"/>
-                <w:numId w:val="8"/>
-              </w:numPr>
-              <w:rPr>
-                <w:rFonts w:eastAsia="Calibri"/>
-              </w:rPr>
-            </w:pPr>
-            <w:r>
-              <w:rPr>
-                <w:rFonts w:eastAsia="Calibri"/>
-                <w:b/>
-                <w:bCs/>
-              </w:rPr>
-              <w:t>Analysis</w:t>
-            </w:r>
-            <w:r>
-              <w:rPr>
-                <w:rFonts w:eastAsia="Calibri"/>
-              </w:rPr>
-              <w:t>: Your evidence shows a reasoned understanding of what you did and why. For example, you may have explained how you did X, Y, and Z, but you continue to explain why you did them the way you did.</w:t>
-            </w:r>
-          </w:p>
-          <w:p>
-            <w:pPr>
-              <w:pStyle w:val="ListParagraph"/>
-              <w:numPr>
-                <w:ilvl w:val="0"/>
-                <w:numId w:val="8"/>
-              </w:numPr>
-              <w:rPr>
-                <w:rFonts w:eastAsia="Calibri"/>
-              </w:rPr>
-            </w:pPr>
-            <w:r>
-              <w:rPr>
-                <w:rFonts w:eastAsia="Calibri"/>
-                <w:b/>
-                <w:bCs/>
-              </w:rPr>
-              <w:t>Evaluative</w:t>
-            </w:r>
-            <w:r>
-              <w:rPr>
-                <w:rFonts w:eastAsia="Calibri"/>
-              </w:rPr>
-              <w:t xml:space="preserve">: your evidence makes a judgement of something or between multiple things. This judgement may be the value of one thing over another or highlighting the </w:t>
-            </w:r>
-            <w:r>
-              <w:rPr>
-                <w:rFonts w:eastAsia="Calibri"/>
-              </w:rPr>
-              <w:t>significant</w:t>
-            </w:r>
-            <w:r>
-              <w:rPr>
-                <w:rFonts w:eastAsia="Calibri"/>
-              </w:rPr>
-              <w:t xml:space="preserve"> differences between two things.</w:t>
-            </w:r>
-          </w:p>
-          <w:p>
-            <w:pPr>
-              <w:pStyle w:val="ListParagraph"/>
-              <w:numPr>
-                <w:ilvl w:val="0"/>
-                <w:numId w:val="8"/>
-              </w:numPr>
-              <w:rPr>
+            <w:hideMark/>
+          </w:tcPr>
+          <w:p>
+            <w:pPr>
+              <w:rPr>
+                <w:b/>
+                <w:bCs/>
                 <w:color w:val="auto"/>
-                <w:kern w:val="0"/>
-              </w:rPr>
-            </w:pPr>
-            <w:r>
-              <w:rPr>
-                <w:rFonts w:eastAsia="Calibri"/>
-                <w:b/>
-                <w:bCs/>
-              </w:rPr>
-              <w:t>Transferal</w:t>
-            </w:r>
-            <w:r>
-              <w:rPr>
-                <w:rFonts w:eastAsia="Calibri"/>
-              </w:rPr>
-              <w:t>: your evidence highlights when you apply information, strategies, or skills that you have learnt to a new situation or context.</w:t>
-            </w:r>
-          </w:p>
-          <w:p>
-            <w:pPr>
-              <w:rPr>
+              </w:rPr>
+            </w:pPr>
+            <w:r>
+              <w:rPr>
+                <w:b/>
+                <w:bCs/>
+              </w:rPr>
+              <w:t>Submission Guidelines</w:t>
+            </w:r>
+          </w:p>
+        </w:tc>
+        <w:tc>
+          <w:tcPr>
+            <w:tcW w:w="1926" w:type="dxa"/>
+            <w:gridSpan w:val="2"/>
+            <w:tcBorders>
+              <w:top w:val="single" w:sz="8" w:space="0" w:color="000000"/>
+              <w:left w:val="single" w:sz="8" w:space="0" w:color="000000"/>
+              <w:bottom w:val="single" w:sz="8" w:space="0" w:color="000000"/>
+              <w:right w:val="single" w:sz="8" w:space="0" w:color="000000"/>
+            </w:tcBorders>
+            <w:shd w:val="clear" w:color="auto" w:fill="B7B7B7"/>
+          </w:tcPr>
+          <w:p>
+            <w:pPr>
+              <w:jc w:val="center"/>
+              <w:rPr>
+                <w:b/>
+                <w:bCs/>
+              </w:rPr>
+            </w:pPr>
+          </w:p>
+        </w:tc>
+        <w:tc>
+          <w:tcPr>
+            <w:tcW w:w="1642" w:type="dxa"/>
+            <w:gridSpan w:val="2"/>
+            <w:tcBorders>
+              <w:top w:val="single" w:sz="8" w:space="0" w:color="000000"/>
+              <w:left w:val="single" w:sz="8" w:space="0" w:color="000000"/>
+              <w:bottom w:val="single" w:sz="8" w:space="0" w:color="000000"/>
+              <w:right w:val="single" w:sz="8" w:space="0" w:color="000000"/>
+            </w:tcBorders>
+            <w:shd w:val="clear" w:color="auto" w:fill="B7B7B7"/>
+            <w:tcMar>
+              <w:top w:w="100" w:type="dxa"/>
+              <w:left w:w="100" w:type="dxa"/>
+              <w:bottom w:w="100" w:type="dxa"/>
+              <w:right w:w="100" w:type="dxa"/>
+            </w:tcMar>
+            <w:hideMark/>
+          </w:tcPr>
+          <w:p>
+            <w:pPr>
+              <w:jc w:val="center"/>
+              <w:rPr>
+                <w:b/>
+                <w:bCs/>
                 <w:color w:val="auto"/>
-                <w:kern w:val="0"/>
-                <w:sz w:val="22"/>
-                <w:szCs w:val="22"/>
-              </w:rPr>
-            </w:pPr>
-          </w:p>
-          <w:p>
-            <w:pPr>
-              <w:rPr>
-                <w:rFonts w:eastAsia="Calibri"/>
-                <w:b/>
-                <w:bCs/>
-                <w:sz w:val="22"/>
-                <w:szCs w:val="22"/>
-              </w:rPr>
-            </w:pPr>
-            <w:r>
-              <w:rPr>
+              </w:rPr>
+            </w:pPr>
+            <w:r>
+              <w:rPr>
+                <w:b/>
+                <w:bCs/>
+              </w:rPr>
+              <w:t>SUB TOTAL</w:t>
+            </w:r>
+          </w:p>
+        </w:tc>
+        <w:tc>
+          <w:tcPr>
+            <w:tcW w:w="1264" w:type="dxa"/>
+            <w:tcBorders>
+              <w:top w:val="single" w:sz="8" w:space="0" w:color="000000"/>
+              <w:left w:val="single" w:sz="8" w:space="0" w:color="000000"/>
+              <w:bottom w:val="single" w:sz="8" w:space="0" w:color="000000"/>
+              <w:right w:val="single" w:sz="8" w:space="0" w:color="000000"/>
+            </w:tcBorders>
+            <w:shd w:val="clear" w:color="auto" w:fill="B7B7B7"/>
+            <w:tcMar>
+              <w:top w:w="100" w:type="dxa"/>
+              <w:left w:w="100" w:type="dxa"/>
+              <w:bottom w:w="100" w:type="dxa"/>
+              <w:right w:w="100" w:type="dxa"/>
+            </w:tcMar>
+            <w:hideMark/>
+          </w:tcPr>
+          <w:p>
+            <w:pPr>
+              <w:jc w:val="center"/>
+              <w:rPr>
+                <w:b/>
+                <w:bCs/>
+              </w:rPr>
+            </w:pPr>
+            <w:r>
+              <w:rPr>
+                <w:b/>
+                <w:bCs/>
+              </w:rPr>
+              <w:t>A __/ 8</w:t>
+            </w:r>
+          </w:p>
+          <w:p>
+            <w:pPr>
+              <w:jc w:val="center"/>
+              <w:rPr>
+                <w:b/>
+                <w:bCs/>
                 <w:color w:val="auto"/>
-                <w:kern w:val="0"/>
-                <w:sz w:val="22"/>
-                <w:szCs w:val="22"/>
-              </w:rPr>
-              <w:t>Note: the assessor may use their discretion to source other evidence from this assessment to judge the activity if required.</w:t>
-            </w:r>
-          </w:p>
-        </w:tc>
-        <w:tc>
-          <w:tcPr>
-            <w:tcW w:w="794" w:type="dxa"/>
-            <w:tcBorders>
-              <w:top w:val="single" w:sz="8" w:space="0" w:color="000000"/>
-              <w:left w:val="single" w:sz="8" w:space="0" w:color="000000"/>
-              <w:bottom w:val="single" w:sz="8" w:space="0" w:color="000000"/>
-              <w:right w:val="single" w:sz="8" w:space="0" w:color="000000"/>
-            </w:tcBorders>
-            <w:tcMar>
-              <w:top w:w="100" w:type="dxa"/>
-              <w:left w:w="100" w:type="dxa"/>
-              <w:bottom w:w="100" w:type="dxa"/>
-              <w:right w:w="100" w:type="dxa"/>
-            </w:tcMar>
-            <w:vAlign w:val="center"/>
-          </w:tcPr>
-          <w:p>
-            <w:pPr>
-              <w:jc w:val="center"/>
-              <w:rPr>
-                <w:rFonts w:eastAsia="Calibri"/>
-                <w:sz w:val="22"/>
-                <w:szCs w:val="22"/>
-              </w:rPr>
-            </w:pPr>
-            <w:r>
-              <w:rPr>
-                <w:rFonts w:eastAsia="Calibri"/>
-                <w:sz w:val="22"/>
-                <w:szCs w:val="22"/>
-              </w:rPr>
-              <w:t>4</w:t>
-            </w:r>
-          </w:p>
-          <w:p>
-            <w:pPr>
-              <w:jc w:val="center"/>
-              <w:rPr>
-                <w:rFonts w:eastAsia="Calibri"/>
-                <w:sz w:val="22"/>
-                <w:szCs w:val="22"/>
-              </w:rPr>
-            </w:pPr>
-            <w:r>
-              <w:rPr>
-                <w:sz w:val="22"/>
-                <w:szCs w:val="22"/>
-              </w:rPr>
-              <w:t>4</w:t>
-            </w:r>
-          </w:p>
-        </w:tc>
-        <w:tc>
-          <w:tcPr>
-            <w:tcW w:w="1132" w:type="dxa"/>
-            <w:tcBorders>
-              <w:top w:val="single" w:sz="8" w:space="0" w:color="000000"/>
-              <w:left w:val="single" w:sz="8" w:space="0" w:color="000000"/>
-              <w:bottom w:val="single" w:sz="8" w:space="0" w:color="000000"/>
-              <w:right w:val="single" w:sz="8" w:space="0" w:color="000000"/>
-            </w:tcBorders>
-            <w:tcMar>
-              <w:top w:w="100" w:type="dxa"/>
-              <w:left w:w="100" w:type="dxa"/>
-              <w:bottom w:w="100" w:type="dxa"/>
-              <w:right w:w="100" w:type="dxa"/>
-            </w:tcMar>
-            <w:vAlign w:val="center"/>
-          </w:tcPr>
-          <w:p>
-            <w:pPr>
-              <w:jc w:val="center"/>
-              <w:rPr>
-                <w:sz w:val="22"/>
-                <w:szCs w:val="22"/>
-              </w:rPr>
-            </w:pPr>
-            <w:r>
-              <w:rPr>
-                <w:sz w:val="22"/>
-                <w:szCs w:val="22"/>
-              </w:rPr>
-              <w:t>__/4</w:t>
-            </w:r>
-            <w:r>
-              <w:rPr>
-                <w:sz w:val="22"/>
-                <w:szCs w:val="22"/>
-              </w:rPr>
-              <w:br/>
-              <w:t>__/4</w:t>
-            </w:r>
-          </w:p>
-        </w:tc>
-        <w:tc>
-          <w:tcPr>
-            <w:tcW w:w="808" w:type="dxa"/>
-            <w:tcBorders>
-              <w:top w:val="single" w:sz="8" w:space="0" w:color="000000"/>
-              <w:left w:val="single" w:sz="8" w:space="0" w:color="000000"/>
-              <w:bottom w:val="single" w:sz="8" w:space="0" w:color="000000"/>
-              <w:right w:val="single" w:sz="8" w:space="0" w:color="000000"/>
-            </w:tcBorders>
-            <w:vAlign w:val="center"/>
-          </w:tcPr>
-          <w:p>
-            <w:pPr>
-              <w:jc w:val="center"/>
-              <w:rPr>
-                <w:sz w:val="22"/>
-                <w:szCs w:val="22"/>
-              </w:rPr>
-            </w:pPr>
-            <w:r>
-              <w:rPr>
-                <w:sz w:val="22"/>
-                <w:szCs w:val="22"/>
-              </w:rPr>
-              <w:t>__/4</w:t>
-            </w:r>
-            <w:r>
-              <w:rPr>
-                <w:sz w:val="22"/>
-                <w:szCs w:val="22"/>
-              </w:rPr>
-              <w:br/>
-              <w:t>__/4</w:t>
-            </w:r>
-          </w:p>
-        </w:tc>
-        <w:tc>
-          <w:tcPr>
-            <w:tcW w:w="834" w:type="dxa"/>
-            <w:tcBorders>
-              <w:top w:val="single" w:sz="8" w:space="0" w:color="000000"/>
-              <w:left w:val="single" w:sz="8" w:space="0" w:color="000000"/>
-              <w:bottom w:val="single" w:sz="8" w:space="0" w:color="000000"/>
-              <w:right w:val="single" w:sz="8" w:space="0" w:color="000000"/>
-            </w:tcBorders>
-            <w:tcMar>
-              <w:top w:w="100" w:type="dxa"/>
-              <w:left w:w="100" w:type="dxa"/>
-              <w:bottom w:w="100" w:type="dxa"/>
-              <w:right w:w="100" w:type="dxa"/>
-            </w:tcMar>
-            <w:vAlign w:val="center"/>
-          </w:tcPr>
-          <w:p>
-            <w:pPr>
-              <w:jc w:val="center"/>
-              <w:rPr>
-                <w:sz w:val="22"/>
-                <w:szCs w:val="22"/>
-              </w:rPr>
-            </w:pPr>
-            <w:r>
-              <w:rPr>
-                <w:sz w:val="22"/>
-                <w:szCs w:val="22"/>
-              </w:rPr>
-              <w:t>-</w:t>
-            </w:r>
-          </w:p>
-        </w:tc>
-        <w:tc>
-          <w:tcPr>
-            <w:tcW w:w="1264" w:type="dxa"/>
-            <w:tcBorders>
-              <w:top w:val="single" w:sz="8" w:space="0" w:color="000000"/>
-              <w:left w:val="single" w:sz="8" w:space="0" w:color="000000"/>
-              <w:bottom w:val="single" w:sz="8" w:space="0" w:color="000000"/>
-              <w:right w:val="single" w:sz="8" w:space="0" w:color="000000"/>
-            </w:tcBorders>
-            <w:tcMar>
-              <w:top w:w="100" w:type="dxa"/>
-              <w:left w:w="100" w:type="dxa"/>
-              <w:bottom w:w="100" w:type="dxa"/>
-              <w:right w:w="100" w:type="dxa"/>
-            </w:tcMar>
-            <w:vAlign w:val="center"/>
-          </w:tcPr>
-          <w:p>
-            <w:pPr>
-              <w:jc w:val="center"/>
-              <w:rPr>
-                <w:sz w:val="22"/>
-                <w:szCs w:val="22"/>
-              </w:rPr>
-            </w:pPr>
-            <w:r>
-              <w:rPr>
-                <w:sz w:val="22"/>
-                <w:szCs w:val="22"/>
-              </w:rPr>
-              <w:t>__/</w:t>
-            </w:r>
-            <w:r>
-              <w:rPr>
-                <w:sz w:val="22"/>
-                <w:szCs w:val="22"/>
-              </w:rPr>
-              <w:t xml:space="preserve"> 8</w:t>
+              </w:rPr>
+            </w:pPr>
+            <w:r>
+              <w:rPr>
+                <w:b/>
+                <w:bCs/>
+              </w:rPr>
+              <w:t>T__/12</w:t>
             </w:r>
           </w:p>
         </w:tc>
@@ -3992,22 +3810,22 @@
               <w:bottom w:w="100" w:type="dxa"/>
               <w:right w:w="100" w:type="dxa"/>
             </w:tcMar>
-          </w:tcPr>
-          <w:p>
-            <w:pPr>
-              <w:rPr>
-                <w:rFonts w:eastAsia="Calibri"/>
-                <w:b/>
-                <w:bCs/>
-              </w:rPr>
-            </w:pPr>
-            <w:r>
-              <w:rPr>
-                <w:rFonts w:eastAsia="Calibri"/>
-                <w:b/>
-                <w:bCs/>
-              </w:rPr>
-              <w:t xml:space="preserve">Learning Station C </w:t>
+            <w:hideMark/>
+          </w:tcPr>
+          <w:p>
+            <w:pPr>
+              <w:rPr>
+                <w:b/>
+                <w:bCs/>
+                <w:color w:val="auto"/>
+              </w:rPr>
+            </w:pPr>
+            <w:r>
+              <w:rPr>
+                <w:b/>
+                <w:bCs/>
+              </w:rPr>
+              <w:t>Quality of Submission</w:t>
             </w:r>
           </w:p>
         </w:tc>
@@ -4026,522 +3844,185 @@
               <w:bottom w:w="100" w:type="dxa"/>
               <w:right w:w="100" w:type="dxa"/>
             </w:tcMar>
-          </w:tcPr>
-          <w:p>
-            <w:pPr>
-              <w:rPr>
-                <w:rFonts w:eastAsia="Calibri"/>
-                <w:sz w:val="22"/>
-                <w:szCs w:val="22"/>
-              </w:rPr>
-            </w:pPr>
-            <w:r>
-              <w:rPr>
-                <w:rFonts w:eastAsia="Calibri"/>
-                <w:sz w:val="22"/>
-                <w:szCs w:val="22"/>
-              </w:rPr>
-              <w:t xml:space="preserve">You have submitted evidence of learning station on a Bandit problem on OverTheWire. </w:t>
-            </w:r>
-          </w:p>
-          <w:p>
-            <w:pPr>
-              <w:rPr>
-                <w:rFonts w:eastAsia="Calibri"/>
-                <w:sz w:val="22"/>
-                <w:szCs w:val="22"/>
-              </w:rPr>
-            </w:pPr>
-          </w:p>
-          <w:p>
-            <w:pPr>
-              <w:rPr>
-                <w:rFonts w:eastAsia="Calibri"/>
-                <w:sz w:val="22"/>
-                <w:szCs w:val="22"/>
-              </w:rPr>
-            </w:pPr>
-            <w:r>
-              <w:rPr>
-                <w:rFonts w:eastAsia="Calibri"/>
-                <w:sz w:val="22"/>
-                <w:szCs w:val="22"/>
-              </w:rPr>
-              <w:t xml:space="preserve">The evidence highlights your ability to communicate and explain to people with a growing understanding of technology. </w:t>
-            </w:r>
-          </w:p>
-          <w:p>
-            <w:pPr>
-              <w:rPr>
-                <w:rFonts w:eastAsia="Calibri"/>
-                <w:sz w:val="22"/>
-                <w:szCs w:val="22"/>
-              </w:rPr>
-            </w:pPr>
-          </w:p>
-          <w:p>
-            <w:pPr>
-              <w:rPr>
-                <w:rFonts w:eastAsia="Calibri"/>
-                <w:sz w:val="22"/>
-                <w:szCs w:val="22"/>
-              </w:rPr>
-            </w:pPr>
-            <w:r>
-              <w:rPr>
-                <w:rFonts w:eastAsia="Calibri"/>
-                <w:sz w:val="22"/>
-                <w:szCs w:val="22"/>
-              </w:rPr>
-              <w:lastRenderedPageBreak/>
-              <w:t xml:space="preserve">The written material highlights your understanding of the underlying technology. </w:t>
-            </w:r>
-          </w:p>
-          <w:p>
-            <w:pPr>
-              <w:rPr>
-                <w:rFonts w:eastAsia="Calibri"/>
-                <w:sz w:val="22"/>
-                <w:szCs w:val="22"/>
-              </w:rPr>
-            </w:pPr>
-          </w:p>
-          <w:p>
-            <w:pPr>
-              <w:rPr>
-                <w:rFonts w:eastAsia="Calibri"/>
-                <w:sz w:val="22"/>
-                <w:szCs w:val="22"/>
-              </w:rPr>
-            </w:pPr>
-            <w:r>
-              <w:rPr>
-                <w:rFonts w:eastAsia="Calibri"/>
-                <w:sz w:val="22"/>
-                <w:szCs w:val="22"/>
-              </w:rPr>
-              <w:t>Each of your questions will be marked against the following aspects of your ability to:</w:t>
-            </w:r>
-          </w:p>
-          <w:p>
-            <w:pPr>
-              <w:pStyle w:val="ListParagraph"/>
-              <w:numPr>
-                <w:ilvl w:val="0"/>
-                <w:numId w:val="8"/>
-              </w:numPr>
-              <w:rPr>
-                <w:rFonts w:eastAsia="Calibri"/>
-                <w:sz w:val="22"/>
-                <w:szCs w:val="22"/>
-              </w:rPr>
-            </w:pPr>
-            <w:r>
-              <w:rPr>
-                <w:rFonts w:eastAsia="Calibri"/>
-                <w:sz w:val="22"/>
-                <w:szCs w:val="22"/>
-              </w:rPr>
-              <w:t>your understanding of technology concepts and principles and how it relates to projects</w:t>
-            </w:r>
-          </w:p>
-          <w:p>
-            <w:pPr>
-              <w:pStyle w:val="ListParagraph"/>
-              <w:numPr>
-                <w:ilvl w:val="0"/>
-                <w:numId w:val="8"/>
-              </w:numPr>
-              <w:rPr>
-                <w:rFonts w:eastAsia="Calibri"/>
-              </w:rPr>
-            </w:pPr>
-            <w:r>
-              <w:rPr>
-                <w:rFonts w:eastAsia="Calibri"/>
-                <w:sz w:val="22"/>
-                <w:szCs w:val="22"/>
-              </w:rPr>
-              <w:t>your ability to communicate ideas appropriately in the selected medium</w:t>
-            </w:r>
-          </w:p>
-          <w:p>
-            <w:pPr>
-              <w:rPr>
-                <w:rFonts w:eastAsia="Calibri"/>
-                <w:sz w:val="22"/>
-                <w:szCs w:val="22"/>
-              </w:rPr>
-            </w:pPr>
-          </w:p>
-          <w:p>
-            <w:pPr>
-              <w:rPr>
-                <w:rFonts w:eastAsia="Calibri"/>
-                <w:sz w:val="22"/>
-                <w:szCs w:val="22"/>
-              </w:rPr>
-            </w:pPr>
-            <w:r>
-              <w:rPr>
-                <w:rFonts w:eastAsia="Calibri"/>
-                <w:sz w:val="22"/>
-                <w:szCs w:val="22"/>
-              </w:rPr>
-              <w:t>Evidence for higher</w:t>
-            </w:r>
-            <w:r>
-              <w:rPr>
-                <w:rFonts w:eastAsia="Calibri"/>
-                <w:sz w:val="22"/>
-                <w:szCs w:val="22"/>
-              </w:rPr>
-              <w:t>-</w:t>
-            </w:r>
-            <w:r>
-              <w:rPr>
-                <w:rFonts w:eastAsia="Calibri"/>
-                <w:sz w:val="22"/>
-                <w:szCs w:val="22"/>
-              </w:rPr>
-              <w:t>order learning may include:</w:t>
-            </w:r>
-          </w:p>
-          <w:p>
-            <w:pPr>
-              <w:rPr>
-                <w:rFonts w:eastAsia="Calibri"/>
-                <w:sz w:val="22"/>
-                <w:szCs w:val="22"/>
-              </w:rPr>
-            </w:pPr>
-          </w:p>
-          <w:p>
-            <w:pPr>
-              <w:pStyle w:val="ListParagraph"/>
-              <w:numPr>
-                <w:ilvl w:val="0"/>
-                <w:numId w:val="8"/>
-              </w:numPr>
-              <w:rPr>
-                <w:rFonts w:eastAsia="Calibri"/>
-              </w:rPr>
-            </w:pPr>
-            <w:r>
-              <w:rPr>
-                <w:rFonts w:eastAsia="Calibri"/>
-                <w:b/>
-                <w:bCs/>
-              </w:rPr>
-              <w:t>Analysis</w:t>
-            </w:r>
-            <w:r>
-              <w:rPr>
-                <w:rFonts w:eastAsia="Calibri"/>
-              </w:rPr>
-              <w:t>: Your evidence shows a reasoned understanding of what you did and why. For example, you may have explained how you did X, Y, and Z, but you continue to explain why you did them the way you did.</w:t>
-            </w:r>
-          </w:p>
-          <w:p>
-            <w:pPr>
-              <w:pStyle w:val="ListParagraph"/>
-              <w:numPr>
-                <w:ilvl w:val="0"/>
-                <w:numId w:val="8"/>
-              </w:numPr>
-              <w:rPr>
-                <w:rFonts w:eastAsia="Calibri"/>
-              </w:rPr>
-            </w:pPr>
-            <w:r>
-              <w:rPr>
-                <w:rFonts w:eastAsia="Calibri"/>
-                <w:b/>
-                <w:bCs/>
-              </w:rPr>
-              <w:t>Evaluative</w:t>
-            </w:r>
-            <w:r>
-              <w:rPr>
-                <w:rFonts w:eastAsia="Calibri"/>
-              </w:rPr>
-              <w:t xml:space="preserve">: your evidence makes a judgement of something or between multiple things. This judgement may be the value of one thing over another or highlighting the </w:t>
-            </w:r>
-            <w:r>
-              <w:rPr>
-                <w:rFonts w:eastAsia="Calibri"/>
-              </w:rPr>
-              <w:t>significant</w:t>
-            </w:r>
-            <w:r>
-              <w:rPr>
-                <w:rFonts w:eastAsia="Calibri"/>
-              </w:rPr>
-              <w:t xml:space="preserve"> differences between two things.</w:t>
-            </w:r>
-          </w:p>
-          <w:p>
-            <w:pPr>
-              <w:pStyle w:val="ListParagraph"/>
-              <w:numPr>
-                <w:ilvl w:val="0"/>
-                <w:numId w:val="8"/>
-              </w:numPr>
+            <w:hideMark/>
+          </w:tcPr>
+          <w:p>
+            <w:pPr>
+              <w:rPr>
+                <w:color w:val="auto"/>
+              </w:rPr>
+            </w:pPr>
+            <w:r>
+              <w:rPr>
+                <w:b/>
+                <w:bCs/>
+              </w:rPr>
+              <w:t>Assessment submission is ordered</w:t>
+            </w:r>
+            <w:r>
+              <w:t xml:space="preserve"> and has a definite pattern to its construction. </w:t>
+            </w:r>
+            <w:r>
+              <w:rPr>
+                <w:b/>
+                <w:bCs/>
+              </w:rPr>
+              <w:t>The reader is not confused a</w:t>
+            </w:r>
+            <w:r>
+              <w:rPr>
+                <w:b/>
+                <w:bCs/>
+              </w:rPr>
+              <w:t>bout the content in any given section and can follow the submission flow</w:t>
+            </w:r>
+            <w:r>
+              <w:t xml:space="preserve"> easily. </w:t>
+            </w:r>
+          </w:p>
+        </w:tc>
+        <w:tc>
+          <w:tcPr>
+            <w:tcW w:w="794" w:type="dxa"/>
+            <w:tcBorders>
+              <w:top w:val="single" w:sz="8" w:space="0" w:color="000000"/>
+              <w:left w:val="single" w:sz="8" w:space="0" w:color="000000"/>
+              <w:bottom w:val="single" w:sz="8" w:space="0" w:color="000000"/>
+              <w:right w:val="single" w:sz="8" w:space="0" w:color="000000"/>
+            </w:tcBorders>
+            <w:tcMar>
+              <w:top w:w="100" w:type="dxa"/>
+              <w:left w:w="100" w:type="dxa"/>
+              <w:bottom w:w="100" w:type="dxa"/>
+              <w:right w:w="100" w:type="dxa"/>
+            </w:tcMar>
+            <w:vAlign w:val="center"/>
+            <w:hideMark/>
+          </w:tcPr>
+          <w:p>
+            <w:pPr>
+              <w:jc w:val="center"/>
+              <w:rPr>
+                <w:color w:val="auto"/>
+              </w:rPr>
+            </w:pPr>
+            <w:r>
+              <w:t>4</w:t>
+            </w:r>
+          </w:p>
+        </w:tc>
+        <w:tc>
+          <w:tcPr>
+            <w:tcW w:w="1132" w:type="dxa"/>
+            <w:tcBorders>
+              <w:top w:val="single" w:sz="8" w:space="0" w:color="000000"/>
+              <w:left w:val="single" w:sz="8" w:space="0" w:color="000000"/>
+              <w:bottom w:val="single" w:sz="8" w:space="0" w:color="000000"/>
+              <w:right w:val="single" w:sz="8" w:space="0" w:color="000000"/>
+            </w:tcBorders>
+            <w:tcMar>
+              <w:top w:w="100" w:type="dxa"/>
+              <w:left w:w="100" w:type="dxa"/>
+              <w:bottom w:w="100" w:type="dxa"/>
+              <w:right w:w="100" w:type="dxa"/>
+            </w:tcMar>
+            <w:vAlign w:val="center"/>
+            <w:hideMark/>
+          </w:tcPr>
+          <w:p>
+            <w:pPr>
+              <w:jc w:val="center"/>
               <w:rPr>
                 <w:color w:val="auto"/>
                 <w:kern w:val="0"/>
               </w:rPr>
             </w:pPr>
             <w:r>
-              <w:rPr>
-                <w:rFonts w:eastAsia="Calibri"/>
-                <w:b/>
-                <w:bCs/>
-              </w:rPr>
-              <w:t>Transferal</w:t>
-            </w:r>
-            <w:r>
-              <w:rPr>
-                <w:rFonts w:eastAsia="Calibri"/>
-              </w:rPr>
-              <w:t>: your evidence highlights when you apply information, strategies, or skills that you have learnt to a new situation or context.</w:t>
-            </w:r>
-          </w:p>
-          <w:p>
-            <w:pPr>
+              <w:t>__/4</w:t>
+            </w:r>
+          </w:p>
+        </w:tc>
+        <w:tc>
+          <w:tcPr>
+            <w:tcW w:w="808" w:type="dxa"/>
+            <w:tcBorders>
+              <w:top w:val="single" w:sz="8" w:space="0" w:color="000000"/>
+              <w:left w:val="single" w:sz="8" w:space="0" w:color="000000"/>
+              <w:bottom w:val="single" w:sz="8" w:space="0" w:color="000000"/>
+              <w:right w:val="single" w:sz="8" w:space="0" w:color="000000"/>
+            </w:tcBorders>
+            <w:vAlign w:val="center"/>
+          </w:tcPr>
+          <w:p>
+            <w:pPr>
+              <w:jc w:val="center"/>
               <w:rPr>
                 <w:color w:val="auto"/>
                 <w:kern w:val="0"/>
-                <w:sz w:val="22"/>
-                <w:szCs w:val="22"/>
-              </w:rPr>
-            </w:pPr>
-          </w:p>
-          <w:p>
-            <w:pPr>
-              <w:rPr>
-                <w:rFonts w:eastAsia="Calibri"/>
-                <w:b/>
-                <w:bCs/>
-                <w:sz w:val="22"/>
-                <w:szCs w:val="22"/>
-              </w:rPr>
-            </w:pPr>
-            <w:r>
+              </w:rPr>
+            </w:pPr>
+            <w:r>
+              <w:t>__/4</w:t>
+            </w:r>
+          </w:p>
+        </w:tc>
+        <w:tc>
+          <w:tcPr>
+            <w:tcW w:w="834" w:type="dxa"/>
+            <w:tcBorders>
+              <w:top w:val="single" w:sz="8" w:space="0" w:color="000000"/>
+              <w:left w:val="single" w:sz="8" w:space="0" w:color="000000"/>
+              <w:bottom w:val="single" w:sz="8" w:space="0" w:color="000000"/>
+              <w:right w:val="single" w:sz="8" w:space="0" w:color="000000"/>
+            </w:tcBorders>
+            <w:tcMar>
+              <w:top w:w="100" w:type="dxa"/>
+              <w:left w:w="100" w:type="dxa"/>
+              <w:bottom w:w="100" w:type="dxa"/>
+              <w:right w:w="100" w:type="dxa"/>
+            </w:tcMar>
+            <w:vAlign w:val="center"/>
+            <w:hideMark/>
+          </w:tcPr>
+          <w:p>
+            <w:pPr>
+              <w:jc w:val="center"/>
+            </w:pPr>
+            <w:r>
+              <w:t>X1</w:t>
+            </w:r>
+          </w:p>
+        </w:tc>
+        <w:tc>
+          <w:tcPr>
+            <w:tcW w:w="1264" w:type="dxa"/>
+            <w:tcBorders>
+              <w:top w:val="single" w:sz="8" w:space="0" w:color="000000"/>
+              <w:left w:val="single" w:sz="8" w:space="0" w:color="000000"/>
+              <w:bottom w:val="single" w:sz="8" w:space="0" w:color="000000"/>
+              <w:right w:val="single" w:sz="8" w:space="0" w:color="000000"/>
+            </w:tcBorders>
+            <w:tcMar>
+              <w:top w:w="100" w:type="dxa"/>
+              <w:left w:w="100" w:type="dxa"/>
+              <w:bottom w:w="100" w:type="dxa"/>
+              <w:right w:w="100" w:type="dxa"/>
+            </w:tcMar>
+            <w:vAlign w:val="center"/>
+            <w:hideMark/>
+          </w:tcPr>
+          <w:p>
+            <w:pPr>
+              <w:jc w:val="center"/>
               <w:rPr>
                 <w:color w:val="auto"/>
-                <w:kern w:val="0"/>
-                <w:sz w:val="22"/>
-                <w:szCs w:val="22"/>
-              </w:rPr>
-              <w:t>Note: the assessor may use their discretion to source other evidence from this assessment to judge the activity if required.</w:t>
-            </w:r>
-          </w:p>
-        </w:tc>
-        <w:tc>
-          <w:tcPr>
-            <w:tcW w:w="794" w:type="dxa"/>
-            <w:tcBorders>
-              <w:top w:val="single" w:sz="8" w:space="0" w:color="000000"/>
-              <w:left w:val="single" w:sz="8" w:space="0" w:color="000000"/>
-              <w:bottom w:val="single" w:sz="8" w:space="0" w:color="000000"/>
-              <w:right w:val="single" w:sz="8" w:space="0" w:color="000000"/>
-            </w:tcBorders>
-            <w:tcMar>
-              <w:top w:w="100" w:type="dxa"/>
-              <w:left w:w="100" w:type="dxa"/>
-              <w:bottom w:w="100" w:type="dxa"/>
-              <w:right w:w="100" w:type="dxa"/>
-            </w:tcMar>
-            <w:vAlign w:val="center"/>
-          </w:tcPr>
-          <w:p>
-            <w:pPr>
-              <w:jc w:val="center"/>
-              <w:rPr>
-                <w:rFonts w:eastAsia="Calibri"/>
-                <w:sz w:val="22"/>
-                <w:szCs w:val="22"/>
-              </w:rPr>
-            </w:pPr>
-            <w:r>
-              <w:rPr>
-                <w:rFonts w:eastAsia="Calibri"/>
-                <w:sz w:val="22"/>
-                <w:szCs w:val="22"/>
-              </w:rPr>
-              <w:lastRenderedPageBreak/>
+              </w:rPr>
+            </w:pPr>
+            <w:r>
+              <w:t xml:space="preserve">__ / </w:t>
+            </w:r>
+            <w:r>
               <w:t>4</w:t>
-            </w:r>
-          </w:p>
-          <w:p>
-            <w:pPr>
-              <w:jc w:val="center"/>
-              <w:rPr>
-                <w:rFonts w:eastAsia="Calibri"/>
-                <w:sz w:val="22"/>
-                <w:szCs w:val="22"/>
-              </w:rPr>
-            </w:pPr>
-            <w:r>
-              <w:rPr>
-                <w:sz w:val="22"/>
-                <w:szCs w:val="22"/>
-              </w:rPr>
-              <w:t>4</w:t>
-            </w:r>
-          </w:p>
-        </w:tc>
-        <w:tc>
-          <w:tcPr>
-            <w:tcW w:w="1132" w:type="dxa"/>
-            <w:tcBorders>
-              <w:top w:val="single" w:sz="8" w:space="0" w:color="000000"/>
-              <w:left w:val="single" w:sz="8" w:space="0" w:color="000000"/>
-              <w:bottom w:val="single" w:sz="8" w:space="0" w:color="000000"/>
-              <w:right w:val="single" w:sz="8" w:space="0" w:color="000000"/>
-            </w:tcBorders>
-            <w:tcMar>
-              <w:top w:w="100" w:type="dxa"/>
-              <w:left w:w="100" w:type="dxa"/>
-              <w:bottom w:w="100" w:type="dxa"/>
-              <w:right w:w="100" w:type="dxa"/>
-            </w:tcMar>
-            <w:vAlign w:val="center"/>
-          </w:tcPr>
-          <w:p>
-            <w:pPr>
-              <w:jc w:val="center"/>
-              <w:rPr>
-                <w:sz w:val="22"/>
-                <w:szCs w:val="22"/>
-              </w:rPr>
-            </w:pPr>
-            <w:r>
-              <w:rPr>
-                <w:sz w:val="22"/>
-                <w:szCs w:val="22"/>
-              </w:rPr>
-              <w:t>__/4</w:t>
-            </w:r>
-            <w:r>
-              <w:rPr>
-                <w:sz w:val="22"/>
-                <w:szCs w:val="22"/>
-              </w:rPr>
-              <w:br/>
-              <w:t>__/4</w:t>
-            </w:r>
-          </w:p>
-        </w:tc>
-        <w:tc>
-          <w:tcPr>
-            <w:tcW w:w="808" w:type="dxa"/>
-            <w:tcBorders>
-              <w:top w:val="single" w:sz="8" w:space="0" w:color="000000"/>
-              <w:left w:val="single" w:sz="8" w:space="0" w:color="000000"/>
-              <w:bottom w:val="single" w:sz="8" w:space="0" w:color="000000"/>
-              <w:right w:val="single" w:sz="8" w:space="0" w:color="000000"/>
-            </w:tcBorders>
-            <w:vAlign w:val="center"/>
-          </w:tcPr>
-          <w:p>
-            <w:pPr>
-              <w:jc w:val="center"/>
-              <w:rPr>
-                <w:sz w:val="22"/>
-                <w:szCs w:val="22"/>
-              </w:rPr>
-            </w:pPr>
-            <w:r>
-              <w:rPr>
-                <w:sz w:val="22"/>
-                <w:szCs w:val="22"/>
-              </w:rPr>
-              <w:t>__/4</w:t>
-            </w:r>
-            <w:r>
-              <w:rPr>
-                <w:sz w:val="22"/>
-                <w:szCs w:val="22"/>
-              </w:rPr>
-              <w:br/>
-              <w:t>__/4</w:t>
-            </w:r>
-          </w:p>
-        </w:tc>
-        <w:tc>
-          <w:tcPr>
-            <w:tcW w:w="834" w:type="dxa"/>
-            <w:tcBorders>
-              <w:top w:val="single" w:sz="8" w:space="0" w:color="000000"/>
-              <w:left w:val="single" w:sz="8" w:space="0" w:color="000000"/>
-              <w:bottom w:val="single" w:sz="8" w:space="0" w:color="000000"/>
-              <w:right w:val="single" w:sz="8" w:space="0" w:color="000000"/>
-            </w:tcBorders>
-            <w:tcMar>
-              <w:top w:w="100" w:type="dxa"/>
-              <w:left w:w="100" w:type="dxa"/>
-              <w:bottom w:w="100" w:type="dxa"/>
-              <w:right w:w="100" w:type="dxa"/>
-            </w:tcMar>
-            <w:vAlign w:val="center"/>
-          </w:tcPr>
-          <w:p>
-            <w:pPr>
-              <w:jc w:val="center"/>
-              <w:rPr>
-                <w:sz w:val="22"/>
-                <w:szCs w:val="22"/>
-              </w:rPr>
-            </w:pPr>
-            <w:r>
-              <w:rPr>
-                <w:sz w:val="22"/>
-                <w:szCs w:val="22"/>
-              </w:rPr>
-              <w:t>-</w:t>
-            </w:r>
-          </w:p>
-        </w:tc>
-        <w:tc>
-          <w:tcPr>
-            <w:tcW w:w="1264" w:type="dxa"/>
-            <w:tcBorders>
-              <w:top w:val="single" w:sz="8" w:space="0" w:color="000000"/>
-              <w:left w:val="single" w:sz="8" w:space="0" w:color="000000"/>
-              <w:bottom w:val="single" w:sz="8" w:space="0" w:color="000000"/>
-              <w:right w:val="single" w:sz="8" w:space="0" w:color="000000"/>
-            </w:tcBorders>
-            <w:tcMar>
-              <w:top w:w="100" w:type="dxa"/>
-              <w:left w:w="100" w:type="dxa"/>
-              <w:bottom w:w="100" w:type="dxa"/>
-              <w:right w:w="100" w:type="dxa"/>
-            </w:tcMar>
-            <w:vAlign w:val="center"/>
-          </w:tcPr>
-          <w:p>
-            <w:pPr>
-              <w:jc w:val="center"/>
-              <w:rPr>
-                <w:sz w:val="22"/>
-                <w:szCs w:val="22"/>
-              </w:rPr>
-            </w:pPr>
-            <w:r>
-              <w:rPr>
-                <w:sz w:val="22"/>
-                <w:szCs w:val="22"/>
-              </w:rPr>
-              <w:t>__/</w:t>
-            </w:r>
-            <w:r>
-              <w:rPr>
-                <w:sz w:val="22"/>
-                <w:szCs w:val="22"/>
-              </w:rPr>
-              <w:t xml:space="preserve"> 8</w:t>
             </w:r>
           </w:p>
         </w:tc>
@@ -4560,7 +4041,6 @@
               <w:bottom w:val="single" w:sz="8" w:space="0" w:color="000000"/>
               <w:right w:val="single" w:sz="8" w:space="0" w:color="000000"/>
             </w:tcBorders>
-            <w:shd w:val="clear" w:color="auto" w:fill="B7B7B7"/>
             <w:tcMar>
               <w:top w:w="100" w:type="dxa"/>
               <w:left w:w="100" w:type="dxa"/>
@@ -4569,7 +4049,22 @@
             </w:tcMar>
             <w:hideMark/>
           </w:tcPr>
-          <w:p/>
+          <w:p>
+            <w:pPr>
+              <w:rPr>
+                <w:b/>
+                <w:bCs/>
+                <w:color w:val="auto"/>
+              </w:rPr>
+            </w:pPr>
+            <w:r>
+              <w:rPr>
+                <w:b/>
+                <w:bCs/>
+              </w:rPr>
+              <w:t>Formatting</w:t>
+            </w:r>
+          </w:p>
         </w:tc>
         <w:tc>
           <w:tcPr>
@@ -4591,8 +4086,6 @@
           <w:p>
             <w:pPr>
               <w:rPr>
-                <w:b/>
-                <w:bCs/>
                 <w:color w:val="auto"/>
               </w:rPr>
             </w:pPr>
@@ -4601,66 +4094,157 @@
                 <w:b/>
                 <w:bCs/>
               </w:rPr>
-              <w:t>Submission Guidelines</w:t>
-            </w:r>
-          </w:p>
-        </w:tc>
-        <w:tc>
-          <w:tcPr>
-            <w:tcW w:w="1926" w:type="dxa"/>
-            <w:gridSpan w:val="2"/>
-            <w:tcBorders>
-              <w:top w:val="single" w:sz="8" w:space="0" w:color="000000"/>
-              <w:left w:val="single" w:sz="8" w:space="0" w:color="000000"/>
-              <w:bottom w:val="single" w:sz="8" w:space="0" w:color="000000"/>
-              <w:right w:val="single" w:sz="8" w:space="0" w:color="000000"/>
-            </w:tcBorders>
-            <w:shd w:val="clear" w:color="auto" w:fill="B7B7B7"/>
+              <w:t>Students have</w:t>
+            </w:r>
+            <w:r>
+              <w:t xml:space="preserve"> </w:t>
+            </w:r>
+            <w:r>
+              <w:rPr>
+                <w:b/>
+                <w:bCs/>
+              </w:rPr>
+              <w:t>followed the formatting instructions</w:t>
+            </w:r>
+            <w:r>
+              <w:rPr>
+                <w:b/>
+                <w:bCs/>
+              </w:rPr>
+              <w:t>,</w:t>
+            </w:r>
+            <w:r>
+              <w:t xml:space="preserve"> including any provided templates and guides </w:t>
+            </w:r>
+            <w:r>
+              <w:rPr>
+                <w:b/>
+                <w:bCs/>
+              </w:rPr>
+              <w:t>or have created their own</w:t>
+            </w:r>
+            <w:r>
+              <w:t xml:space="preserve"> legible formatting guide </w:t>
+            </w:r>
+            <w:r>
+              <w:rPr>
+                <w:b/>
+                <w:bCs/>
+              </w:rPr>
+              <w:t>and applied it constantly</w:t>
+            </w:r>
+            <w:r>
+              <w:t>.</w:t>
+            </w:r>
+          </w:p>
+        </w:tc>
+        <w:tc>
+          <w:tcPr>
+            <w:tcW w:w="794" w:type="dxa"/>
+            <w:tcBorders>
+              <w:top w:val="single" w:sz="8" w:space="0" w:color="000000"/>
+              <w:left w:val="single" w:sz="8" w:space="0" w:color="000000"/>
+              <w:bottom w:val="single" w:sz="8" w:space="0" w:color="000000"/>
+              <w:right w:val="single" w:sz="8" w:space="0" w:color="000000"/>
+            </w:tcBorders>
+            <w:tcMar>
+              <w:top w:w="100" w:type="dxa"/>
+              <w:left w:w="100" w:type="dxa"/>
+              <w:bottom w:w="100" w:type="dxa"/>
+              <w:right w:w="100" w:type="dxa"/>
+            </w:tcMar>
+            <w:vAlign w:val="center"/>
+            <w:hideMark/>
           </w:tcPr>
           <w:p>
             <w:pPr>
               <w:jc w:val="center"/>
               <w:rPr>
-                <w:b/>
-                <w:bCs/>
-              </w:rPr>
-            </w:pPr>
-          </w:p>
-        </w:tc>
-        <w:tc>
-          <w:tcPr>
-            <w:tcW w:w="1642" w:type="dxa"/>
-            <w:gridSpan w:val="2"/>
-            <w:tcBorders>
-              <w:top w:val="single" w:sz="8" w:space="0" w:color="000000"/>
-              <w:left w:val="single" w:sz="8" w:space="0" w:color="000000"/>
-              <w:bottom w:val="single" w:sz="8" w:space="0" w:color="000000"/>
-              <w:right w:val="single" w:sz="8" w:space="0" w:color="000000"/>
-            </w:tcBorders>
-            <w:shd w:val="clear" w:color="auto" w:fill="B7B7B7"/>
-            <w:tcMar>
-              <w:top w:w="100" w:type="dxa"/>
-              <w:left w:w="100" w:type="dxa"/>
-              <w:bottom w:w="100" w:type="dxa"/>
-              <w:right w:w="100" w:type="dxa"/>
-            </w:tcMar>
+                <w:color w:val="auto"/>
+              </w:rPr>
+            </w:pPr>
+            <w:r>
+              <w:t>2</w:t>
+            </w:r>
+          </w:p>
+        </w:tc>
+        <w:tc>
+          <w:tcPr>
+            <w:tcW w:w="1132" w:type="dxa"/>
+            <w:tcBorders>
+              <w:top w:val="single" w:sz="8" w:space="0" w:color="000000"/>
+              <w:left w:val="single" w:sz="8" w:space="0" w:color="000000"/>
+              <w:bottom w:val="single" w:sz="8" w:space="0" w:color="000000"/>
+              <w:right w:val="single" w:sz="8" w:space="0" w:color="000000"/>
+            </w:tcBorders>
+            <w:tcMar>
+              <w:top w:w="100" w:type="dxa"/>
+              <w:left w:w="100" w:type="dxa"/>
+              <w:bottom w:w="100" w:type="dxa"/>
+              <w:right w:w="100" w:type="dxa"/>
+            </w:tcMar>
+            <w:vAlign w:val="center"/>
             <w:hideMark/>
           </w:tcPr>
           <w:p>
             <w:pPr>
               <w:jc w:val="center"/>
               <w:rPr>
-                <w:b/>
-                <w:bCs/>
                 <w:color w:val="auto"/>
               </w:rPr>
             </w:pPr>
             <w:r>
-              <w:rPr>
-                <w:b/>
-                <w:bCs/>
-              </w:rPr>
-              <w:t>SUB TOTAL</w:t>
+              <w:t>__/2</w:t>
+            </w:r>
+          </w:p>
+        </w:tc>
+        <w:tc>
+          <w:tcPr>
+            <w:tcW w:w="808" w:type="dxa"/>
+            <w:tcBorders>
+              <w:top w:val="single" w:sz="8" w:space="0" w:color="000000"/>
+              <w:left w:val="single" w:sz="8" w:space="0" w:color="000000"/>
+              <w:bottom w:val="single" w:sz="8" w:space="0" w:color="000000"/>
+              <w:right w:val="single" w:sz="8" w:space="0" w:color="000000"/>
+            </w:tcBorders>
+            <w:vAlign w:val="center"/>
+          </w:tcPr>
+          <w:p>
+            <w:pPr>
+              <w:jc w:val="center"/>
+              <w:rPr>
+                <w:color w:val="auto"/>
+              </w:rPr>
+            </w:pPr>
+            <w:r>
+              <w:t>__/2</w:t>
+            </w:r>
+          </w:p>
+        </w:tc>
+        <w:tc>
+          <w:tcPr>
+            <w:tcW w:w="834" w:type="dxa"/>
+            <w:tcBorders>
+              <w:top w:val="single" w:sz="8" w:space="0" w:color="000000"/>
+              <w:left w:val="single" w:sz="8" w:space="0" w:color="000000"/>
+              <w:bottom w:val="single" w:sz="8" w:space="0" w:color="000000"/>
+              <w:right w:val="single" w:sz="8" w:space="0" w:color="000000"/>
+            </w:tcBorders>
+            <w:tcMar>
+              <w:top w:w="100" w:type="dxa"/>
+              <w:left w:w="100" w:type="dxa"/>
+              <w:bottom w:w="100" w:type="dxa"/>
+              <w:right w:w="100" w:type="dxa"/>
+            </w:tcMar>
+            <w:vAlign w:val="center"/>
+            <w:hideMark/>
+          </w:tcPr>
+          <w:p>
+            <w:pPr>
+              <w:jc w:val="center"/>
+            </w:pPr>
+            <w:r>
+              <w:t>-</w:t>
             </w:r>
           </w:p>
         </w:tc>
@@ -4673,30 +4257,24 @@
               <w:bottom w:val="single" w:sz="8" w:space="0" w:color="000000"/>
               <w:right w:val="single" w:sz="8" w:space="0" w:color="000000"/>
             </w:tcBorders>
-            <w:shd w:val="clear" w:color="auto" w:fill="B7B7B7"/>
-            <w:tcMar>
-              <w:top w:w="100" w:type="dxa"/>
-              <w:left w:w="100" w:type="dxa"/>
-              <w:bottom w:w="100" w:type="dxa"/>
-              <w:right w:w="100" w:type="dxa"/>
-            </w:tcMar>
+            <w:tcMar>
+              <w:top w:w="100" w:type="dxa"/>
+              <w:left w:w="100" w:type="dxa"/>
+              <w:bottom w:w="100" w:type="dxa"/>
+              <w:right w:w="100" w:type="dxa"/>
+            </w:tcMar>
+            <w:vAlign w:val="center"/>
             <w:hideMark/>
           </w:tcPr>
           <w:p>
             <w:pPr>
               <w:jc w:val="center"/>
               <w:rPr>
-                <w:b/>
-                <w:bCs/>
                 <w:color w:val="auto"/>
               </w:rPr>
             </w:pPr>
             <w:r>
-              <w:rPr>
-                <w:b/>
-                <w:bCs/>
-              </w:rPr>
-              <w:t>__/24</w:t>
+              <w:t>__ / 2</w:t>
             </w:r>
           </w:p>
         </w:tc>
@@ -4715,6 +4293,7 @@
               <w:bottom w:val="single" w:sz="8" w:space="0" w:color="000000"/>
               <w:right w:val="single" w:sz="8" w:space="0" w:color="000000"/>
             </w:tcBorders>
+            <w:shd w:val="clear" w:color="auto" w:fill="B7B7B7"/>
             <w:tcMar>
               <w:top w:w="100" w:type="dxa"/>
               <w:left w:w="100" w:type="dxa"/>
@@ -4723,8 +4302,68 @@
             </w:tcMar>
             <w:hideMark/>
           </w:tcPr>
-          <w:p>
-            <w:pPr>
+          <w:p/>
+        </w:tc>
+        <w:tc>
+          <w:tcPr>
+            <w:tcW w:w="4284" w:type="dxa"/>
+            <w:tcBorders>
+              <w:top w:val="single" w:sz="8" w:space="0" w:color="000000"/>
+              <w:left w:val="single" w:sz="8" w:space="0" w:color="000000"/>
+              <w:bottom w:val="single" w:sz="8" w:space="0" w:color="000000"/>
+              <w:right w:val="single" w:sz="8" w:space="0" w:color="000000"/>
+            </w:tcBorders>
+            <w:shd w:val="clear" w:color="auto" w:fill="B7B7B7"/>
+            <w:tcMar>
+              <w:top w:w="100" w:type="dxa"/>
+              <w:left w:w="100" w:type="dxa"/>
+              <w:bottom w:w="100" w:type="dxa"/>
+              <w:right w:w="100" w:type="dxa"/>
+            </w:tcMar>
+            <w:hideMark/>
+          </w:tcPr>
+          <w:p/>
+        </w:tc>
+        <w:tc>
+          <w:tcPr>
+            <w:tcW w:w="1926" w:type="dxa"/>
+            <w:gridSpan w:val="2"/>
+            <w:tcBorders>
+              <w:top w:val="single" w:sz="8" w:space="0" w:color="000000"/>
+              <w:left w:val="single" w:sz="8" w:space="0" w:color="000000"/>
+              <w:bottom w:val="single" w:sz="8" w:space="0" w:color="000000"/>
+              <w:right w:val="single" w:sz="8" w:space="0" w:color="000000"/>
+            </w:tcBorders>
+            <w:shd w:val="clear" w:color="auto" w:fill="B7B7B7"/>
+          </w:tcPr>
+          <w:p>
+            <w:pPr>
+              <w:jc w:val="center"/>
+            </w:pPr>
+          </w:p>
+        </w:tc>
+        <w:tc>
+          <w:tcPr>
+            <w:tcW w:w="1642" w:type="dxa"/>
+            <w:gridSpan w:val="2"/>
+            <w:tcBorders>
+              <w:top w:val="single" w:sz="8" w:space="0" w:color="000000"/>
+              <w:left w:val="single" w:sz="8" w:space="0" w:color="000000"/>
+              <w:bottom w:val="single" w:sz="8" w:space="0" w:color="000000"/>
+              <w:right w:val="single" w:sz="8" w:space="0" w:color="000000"/>
+            </w:tcBorders>
+            <w:shd w:val="clear" w:color="auto" w:fill="B7B7B7"/>
+            <w:tcMar>
+              <w:top w:w="100" w:type="dxa"/>
+              <w:left w:w="100" w:type="dxa"/>
+              <w:bottom w:w="100" w:type="dxa"/>
+              <w:right w:w="100" w:type="dxa"/>
+            </w:tcMar>
+            <w:hideMark/>
+          </w:tcPr>
+          <w:p>
+            <w:pPr>
+              <w:jc w:val="center"/>
               <w:rPr>
                 <w:b/>
                 <w:bCs/>
@@ -4736,13 +4375,13 @@
                 <w:b/>
                 <w:bCs/>
               </w:rPr>
-              <w:t>Quality of Submission</w:t>
-            </w:r>
-          </w:p>
-        </w:tc>
-        <w:tc>
-          <w:tcPr>
-            <w:tcW w:w="4284" w:type="dxa"/>
+              <w:t>SUB TOTAL</w:t>
+            </w:r>
+          </w:p>
+        </w:tc>
+        <w:tc>
+          <w:tcPr>
+            <w:tcW w:w="1264" w:type="dxa"/>
             <w:tcBorders>
               <w:top w:val="single" w:sz="8" w:space="0" w:color="000000"/>
               <w:left w:val="single" w:sz="8" w:space="0" w:color="000000"/>
@@ -4759,7 +4398,10 @@
           </w:tcPr>
           <w:p>
             <w:pPr>
-              <w:rPr>
+              <w:jc w:val="center"/>
+              <w:rPr>
+                <w:b/>
+                <w:bCs/>
                 <w:color w:val="auto"/>
               </w:rPr>
             </w:pPr>
@@ -4768,172 +4410,14 @@
                 <w:b/>
                 <w:bCs/>
               </w:rPr>
-              <w:t>Assessment submission is ordered</w:t>
-            </w:r>
-            <w:r>
-              <w:t xml:space="preserve"> and has a definite pattern to its construction. </w:t>
-            </w:r>
-            <w:r>
-              <w:rPr>
-                <w:b/>
-                <w:bCs/>
-              </w:rPr>
-              <w:t>The reader is not confused a</w:t>
-            </w:r>
-            <w:r>
-              <w:rPr>
-                <w:b/>
-                <w:bCs/>
-              </w:rPr>
-              <w:t>bout the content in any given section and can follow the submission flow</w:t>
-            </w:r>
-            <w:r>
-              <w:t xml:space="preserve"> easily. </w:t>
-            </w:r>
-          </w:p>
-        </w:tc>
-        <w:tc>
-          <w:tcPr>
-            <w:tcW w:w="794" w:type="dxa"/>
-            <w:tcBorders>
-              <w:top w:val="single" w:sz="8" w:space="0" w:color="000000"/>
-              <w:left w:val="single" w:sz="8" w:space="0" w:color="000000"/>
-              <w:bottom w:val="single" w:sz="8" w:space="0" w:color="000000"/>
-              <w:right w:val="single" w:sz="8" w:space="0" w:color="000000"/>
-            </w:tcBorders>
-            <w:tcMar>
-              <w:top w:w="100" w:type="dxa"/>
-              <w:left w:w="100" w:type="dxa"/>
-              <w:bottom w:w="100" w:type="dxa"/>
-              <w:right w:w="100" w:type="dxa"/>
-            </w:tcMar>
-            <w:vAlign w:val="center"/>
-            <w:hideMark/>
-          </w:tcPr>
-          <w:p>
-            <w:pPr>
-              <w:jc w:val="center"/>
-              <w:rPr>
-                <w:color w:val="auto"/>
-              </w:rPr>
-            </w:pPr>
-            <w:r>
-              <w:t>4</w:t>
-            </w:r>
-          </w:p>
-        </w:tc>
-        <w:tc>
-          <w:tcPr>
-            <w:tcW w:w="1132" w:type="dxa"/>
-            <w:tcBorders>
-              <w:top w:val="single" w:sz="8" w:space="0" w:color="000000"/>
-              <w:left w:val="single" w:sz="8" w:space="0" w:color="000000"/>
-              <w:bottom w:val="single" w:sz="8" w:space="0" w:color="000000"/>
-              <w:right w:val="single" w:sz="8" w:space="0" w:color="000000"/>
-            </w:tcBorders>
-            <w:tcMar>
-              <w:top w:w="100" w:type="dxa"/>
-              <w:left w:w="100" w:type="dxa"/>
-              <w:bottom w:w="100" w:type="dxa"/>
-              <w:right w:w="100" w:type="dxa"/>
-            </w:tcMar>
-            <w:vAlign w:val="center"/>
-            <w:hideMark/>
-          </w:tcPr>
-          <w:p>
-            <w:pPr>
-              <w:jc w:val="center"/>
-              <w:rPr>
-                <w:color w:val="auto"/>
-                <w:kern w:val="0"/>
-              </w:rPr>
-            </w:pPr>
-            <w:r>
-              <w:t>__/4</w:t>
-            </w:r>
-          </w:p>
-        </w:tc>
-        <w:tc>
-          <w:tcPr>
-            <w:tcW w:w="808" w:type="dxa"/>
-            <w:tcBorders>
-              <w:top w:val="single" w:sz="8" w:space="0" w:color="000000"/>
-              <w:left w:val="single" w:sz="8" w:space="0" w:color="000000"/>
-              <w:bottom w:val="single" w:sz="8" w:space="0" w:color="000000"/>
-              <w:right w:val="single" w:sz="8" w:space="0" w:color="000000"/>
-            </w:tcBorders>
-            <w:vAlign w:val="center"/>
-          </w:tcPr>
-          <w:p>
-            <w:pPr>
-              <w:jc w:val="center"/>
-              <w:rPr>
-                <w:color w:val="auto"/>
-                <w:kern w:val="0"/>
-              </w:rPr>
-            </w:pPr>
-            <w:r>
-              <w:t>__/4</w:t>
-            </w:r>
-          </w:p>
-        </w:tc>
-        <w:tc>
-          <w:tcPr>
-            <w:tcW w:w="834" w:type="dxa"/>
-            <w:tcBorders>
-              <w:top w:val="single" w:sz="8" w:space="0" w:color="000000"/>
-              <w:left w:val="single" w:sz="8" w:space="0" w:color="000000"/>
-              <w:bottom w:val="single" w:sz="8" w:space="0" w:color="000000"/>
-              <w:right w:val="single" w:sz="8" w:space="0" w:color="000000"/>
-            </w:tcBorders>
-            <w:tcMar>
-              <w:top w:w="100" w:type="dxa"/>
-              <w:left w:w="100" w:type="dxa"/>
-              <w:bottom w:w="100" w:type="dxa"/>
-              <w:right w:w="100" w:type="dxa"/>
-            </w:tcMar>
-            <w:vAlign w:val="center"/>
-            <w:hideMark/>
-          </w:tcPr>
-          <w:p>
-            <w:pPr>
-              <w:jc w:val="center"/>
-            </w:pPr>
-            <w:r>
-              <w:t>X1</w:t>
-            </w:r>
-          </w:p>
-        </w:tc>
-        <w:tc>
-          <w:tcPr>
-            <w:tcW w:w="1264" w:type="dxa"/>
-            <w:tcBorders>
-              <w:top w:val="single" w:sz="8" w:space="0" w:color="000000"/>
-              <w:left w:val="single" w:sz="8" w:space="0" w:color="000000"/>
-              <w:bottom w:val="single" w:sz="8" w:space="0" w:color="000000"/>
-              <w:right w:val="single" w:sz="8" w:space="0" w:color="000000"/>
-            </w:tcBorders>
-            <w:tcMar>
-              <w:top w:w="100" w:type="dxa"/>
-              <w:left w:w="100" w:type="dxa"/>
-              <w:bottom w:w="100" w:type="dxa"/>
-              <w:right w:w="100" w:type="dxa"/>
-            </w:tcMar>
-            <w:vAlign w:val="center"/>
-            <w:hideMark/>
-          </w:tcPr>
-          <w:p>
-            <w:pPr>
-              <w:jc w:val="center"/>
-              <w:rPr>
-                <w:color w:val="auto"/>
-              </w:rPr>
-            </w:pPr>
-            <w:r>
-              <w:t xml:space="preserve">__ / </w:t>
-            </w:r>
-            <w:r>
-              <w:t>4</w:t>
+              <w:t>__ /</w:t>
+            </w:r>
+            <w:r>
+              <w:rPr>
+                <w:b/>
+                <w:bCs/>
+              </w:rPr>
+              <w:t>6</w:t>
             </w:r>
           </w:p>
         </w:tc>
@@ -4952,6 +4436,7 @@
               <w:bottom w:val="single" w:sz="8" w:space="0" w:color="000000"/>
               <w:right w:val="single" w:sz="8" w:space="0" w:color="000000"/>
             </w:tcBorders>
+            <w:shd w:val="clear" w:color="auto" w:fill="B7B7B7"/>
             <w:tcMar>
               <w:top w:w="100" w:type="dxa"/>
               <w:left w:w="100" w:type="dxa"/>
@@ -4960,32 +4445,46 @@
             </w:tcMar>
             <w:hideMark/>
           </w:tcPr>
-          <w:p>
-            <w:pPr>
-              <w:rPr>
-                <w:b/>
-                <w:bCs/>
+          <w:p/>
+        </w:tc>
+        <w:tc>
+          <w:tcPr>
+            <w:tcW w:w="4284" w:type="dxa"/>
+            <w:tcBorders>
+              <w:top w:val="single" w:sz="8" w:space="0" w:color="000000"/>
+              <w:left w:val="single" w:sz="8" w:space="0" w:color="000000"/>
+              <w:bottom w:val="single" w:sz="8" w:space="0" w:color="000000"/>
+              <w:right w:val="single" w:sz="8" w:space="0" w:color="000000"/>
+            </w:tcBorders>
+            <w:tcMar>
+              <w:top w:w="100" w:type="dxa"/>
+              <w:left w:w="100" w:type="dxa"/>
+              <w:bottom w:w="100" w:type="dxa"/>
+              <w:right w:w="100" w:type="dxa"/>
+            </w:tcMar>
+            <w:hideMark/>
+          </w:tcPr>
+          <w:p>
+            <w:pPr>
+              <w:rPr>
                 <w:color w:val="auto"/>
               </w:rPr>
             </w:pPr>
             <w:r>
-              <w:rPr>
-                <w:b/>
-                <w:bCs/>
-              </w:rPr>
-              <w:t>Formatting</w:t>
-            </w:r>
-          </w:p>
-        </w:tc>
-        <w:tc>
-          <w:tcPr>
-            <w:tcW w:w="4284" w:type="dxa"/>
-            <w:tcBorders>
-              <w:top w:val="single" w:sz="8" w:space="0" w:color="000000"/>
-              <w:left w:val="single" w:sz="8" w:space="0" w:color="000000"/>
-              <w:bottom w:val="single" w:sz="8" w:space="0" w:color="000000"/>
-              <w:right w:val="single" w:sz="8" w:space="0" w:color="000000"/>
-            </w:tcBorders>
+              <w:t>DAYS LATE ___/7 = ___%</w:t>
+            </w:r>
+          </w:p>
+        </w:tc>
+        <w:tc>
+          <w:tcPr>
+            <w:tcW w:w="794" w:type="dxa"/>
+            <w:tcBorders>
+              <w:top w:val="single" w:sz="8" w:space="0" w:color="000000"/>
+              <w:left w:val="single" w:sz="8" w:space="0" w:color="000000"/>
+              <w:bottom w:val="single" w:sz="8" w:space="0" w:color="000000"/>
+              <w:right w:val="single" w:sz="8" w:space="0" w:color="000000"/>
+            </w:tcBorders>
+            <w:shd w:val="clear" w:color="auto" w:fill="B7B7B7"/>
             <w:tcMar>
               <w:top w:w="100" w:type="dxa"/>
               <w:left w:w="100" w:type="dxa"/>
@@ -4996,87 +4495,8 @@
           </w:tcPr>
           <w:p>
             <w:pPr>
-              <w:rPr>
-                <w:color w:val="auto"/>
-              </w:rPr>
-            </w:pPr>
-            <w:r>
-              <w:rPr>
-                <w:b/>
-                <w:bCs/>
-              </w:rPr>
-              <w:t>Students have</w:t>
-            </w:r>
-            <w:r>
-              <w:t xml:space="preserve"> </w:t>
-            </w:r>
-            <w:r>
-              <w:rPr>
-                <w:b/>
-                <w:bCs/>
-              </w:rPr>
-              <w:t>followed the formatting instructions</w:t>
-            </w:r>
-            <w:r>
-              <w:rPr>
-                <w:b/>
-                <w:bCs/>
-              </w:rPr>
-              <w:t>,</w:t>
-            </w:r>
-            <w:r>
-              <w:t xml:space="preserve"> including any provided templates and guides </w:t>
-            </w:r>
-            <w:r>
-              <w:rPr>
-                <w:b/>
-                <w:bCs/>
-              </w:rPr>
-              <w:t>or have created their own</w:t>
-            </w:r>
-            <w:r>
-              <w:t xml:space="preserve"> legible formatting guide </w:t>
-            </w:r>
-            <w:r>
-              <w:rPr>
-                <w:b/>
-                <w:bCs/>
-              </w:rPr>
-              <w:t>and applied it constantly</w:t>
-            </w:r>
-            <w:r>
-              <w:t>.</w:t>
-            </w:r>
-          </w:p>
-        </w:tc>
-        <w:tc>
-          <w:tcPr>
-            <w:tcW w:w="794" w:type="dxa"/>
-            <w:tcBorders>
-              <w:top w:val="single" w:sz="8" w:space="0" w:color="000000"/>
-              <w:left w:val="single" w:sz="8" w:space="0" w:color="000000"/>
-              <w:bottom w:val="single" w:sz="8" w:space="0" w:color="000000"/>
-              <w:right w:val="single" w:sz="8" w:space="0" w:color="000000"/>
-            </w:tcBorders>
-            <w:tcMar>
-              <w:top w:w="100" w:type="dxa"/>
-              <w:left w:w="100" w:type="dxa"/>
-              <w:bottom w:w="100" w:type="dxa"/>
-              <w:right w:w="100" w:type="dxa"/>
-            </w:tcMar>
-            <w:vAlign w:val="center"/>
-            <w:hideMark/>
-          </w:tcPr>
-          <w:p>
-            <w:pPr>
               <w:jc w:val="center"/>
-              <w:rPr>
-                <w:color w:val="auto"/>
-              </w:rPr>
-            </w:pPr>
-            <w:r>
-              <w:t>2</w:t>
-            </w:r>
+            </w:pPr>
           </w:p>
         </w:tc>
         <w:tc>
@@ -5088,164 +4508,6 @@
               <w:bottom w:val="single" w:sz="8" w:space="0" w:color="000000"/>
               <w:right w:val="single" w:sz="8" w:space="0" w:color="000000"/>
             </w:tcBorders>
-            <w:tcMar>
-              <w:top w:w="100" w:type="dxa"/>
-              <w:left w:w="100" w:type="dxa"/>
-              <w:bottom w:w="100" w:type="dxa"/>
-              <w:right w:w="100" w:type="dxa"/>
-            </w:tcMar>
-            <w:vAlign w:val="center"/>
-            <w:hideMark/>
-          </w:tcPr>
-          <w:p>
-            <w:pPr>
-              <w:jc w:val="center"/>
-              <w:rPr>
-                <w:color w:val="auto"/>
-              </w:rPr>
-            </w:pPr>
-            <w:r>
-              <w:t>__/2</w:t>
-            </w:r>
-          </w:p>
-        </w:tc>
-        <w:tc>
-          <w:tcPr>
-            <w:tcW w:w="808" w:type="dxa"/>
-            <w:tcBorders>
-              <w:top w:val="single" w:sz="8" w:space="0" w:color="000000"/>
-              <w:left w:val="single" w:sz="8" w:space="0" w:color="000000"/>
-              <w:bottom w:val="single" w:sz="8" w:space="0" w:color="000000"/>
-              <w:right w:val="single" w:sz="8" w:space="0" w:color="000000"/>
-            </w:tcBorders>
-            <w:vAlign w:val="center"/>
-          </w:tcPr>
-          <w:p>
-            <w:pPr>
-              <w:jc w:val="center"/>
-              <w:rPr>
-                <w:color w:val="auto"/>
-              </w:rPr>
-            </w:pPr>
-            <w:r>
-              <w:t>__/2</w:t>
-            </w:r>
-          </w:p>
-        </w:tc>
-        <w:tc>
-          <w:tcPr>
-            <w:tcW w:w="834" w:type="dxa"/>
-            <w:tcBorders>
-              <w:top w:val="single" w:sz="8" w:space="0" w:color="000000"/>
-              <w:left w:val="single" w:sz="8" w:space="0" w:color="000000"/>
-              <w:bottom w:val="single" w:sz="8" w:space="0" w:color="000000"/>
-              <w:right w:val="single" w:sz="8" w:space="0" w:color="000000"/>
-            </w:tcBorders>
-            <w:tcMar>
-              <w:top w:w="100" w:type="dxa"/>
-              <w:left w:w="100" w:type="dxa"/>
-              <w:bottom w:w="100" w:type="dxa"/>
-              <w:right w:w="100" w:type="dxa"/>
-            </w:tcMar>
-            <w:vAlign w:val="center"/>
-            <w:hideMark/>
-          </w:tcPr>
-          <w:p>
-            <w:pPr>
-              <w:jc w:val="center"/>
-            </w:pPr>
-            <w:r>
-              <w:t>-</w:t>
-            </w:r>
-          </w:p>
-        </w:tc>
-        <w:tc>
-          <w:tcPr>
-            <w:tcW w:w="1264" w:type="dxa"/>
-            <w:tcBorders>
-              <w:top w:val="single" w:sz="8" w:space="0" w:color="000000"/>
-              <w:left w:val="single" w:sz="8" w:space="0" w:color="000000"/>
-              <w:bottom w:val="single" w:sz="8" w:space="0" w:color="000000"/>
-              <w:right w:val="single" w:sz="8" w:space="0" w:color="000000"/>
-            </w:tcBorders>
-            <w:tcMar>
-              <w:top w:w="100" w:type="dxa"/>
-              <w:left w:w="100" w:type="dxa"/>
-              <w:bottom w:w="100" w:type="dxa"/>
-              <w:right w:w="100" w:type="dxa"/>
-            </w:tcMar>
-            <w:vAlign w:val="center"/>
-            <w:hideMark/>
-          </w:tcPr>
-          <w:p>
-            <w:pPr>
-              <w:jc w:val="center"/>
-              <w:rPr>
-                <w:color w:val="auto"/>
-              </w:rPr>
-            </w:pPr>
-            <w:r>
-              <w:t>__ / 2</w:t>
-            </w:r>
-          </w:p>
-        </w:tc>
-      </w:tr>
-      <w:tr>
-        <w:trPr>
-          <w:trHeight w:val="480"/>
-          <w:jc w:val="center"/>
-        </w:trPr>
-        <w:tc>
-          <w:tcPr>
-            <w:tcW w:w="1779" w:type="dxa"/>
-            <w:tcBorders>
-              <w:top w:val="single" w:sz="8" w:space="0" w:color="000000"/>
-              <w:left w:val="single" w:sz="8" w:space="0" w:color="000000"/>
-              <w:bottom w:val="single" w:sz="8" w:space="0" w:color="000000"/>
-              <w:right w:val="single" w:sz="8" w:space="0" w:color="000000"/>
-            </w:tcBorders>
-            <w:shd w:val="clear" w:color="auto" w:fill="B7B7B7"/>
-            <w:tcMar>
-              <w:top w:w="100" w:type="dxa"/>
-              <w:left w:w="100" w:type="dxa"/>
-              <w:bottom w:w="100" w:type="dxa"/>
-              <w:right w:w="100" w:type="dxa"/>
-            </w:tcMar>
-            <w:hideMark/>
-          </w:tcPr>
-          <w:p/>
-        </w:tc>
-        <w:tc>
-          <w:tcPr>
-            <w:tcW w:w="4284" w:type="dxa"/>
-            <w:tcBorders>
-              <w:top w:val="single" w:sz="8" w:space="0" w:color="000000"/>
-              <w:left w:val="single" w:sz="8" w:space="0" w:color="000000"/>
-              <w:bottom w:val="single" w:sz="8" w:space="0" w:color="000000"/>
-              <w:right w:val="single" w:sz="8" w:space="0" w:color="000000"/>
-            </w:tcBorders>
-            <w:shd w:val="clear" w:color="auto" w:fill="B7B7B7"/>
-            <w:tcMar>
-              <w:top w:w="100" w:type="dxa"/>
-              <w:left w:w="100" w:type="dxa"/>
-              <w:bottom w:w="100" w:type="dxa"/>
-              <w:right w:w="100" w:type="dxa"/>
-            </w:tcMar>
-            <w:hideMark/>
-          </w:tcPr>
-          <w:p/>
-        </w:tc>
-        <w:tc>
-          <w:tcPr>
-            <w:tcW w:w="1926" w:type="dxa"/>
-            <w:gridSpan w:val="2"/>
-            <w:tcBorders>
-              <w:top w:val="single" w:sz="8" w:space="0" w:color="000000"/>
-              <w:left w:val="single" w:sz="8" w:space="0" w:color="000000"/>
-              <w:bottom w:val="single" w:sz="8" w:space="0" w:color="000000"/>
-              <w:right w:val="single" w:sz="8" w:space="0" w:color="000000"/>
-            </w:tcBorders>
-            <w:shd w:val="clear" w:color="auto" w:fill="B7B7B7"/>
           </w:tcPr>
           <w:p>
             <w:pPr>
@@ -5263,7 +4525,6 @@
               <w:bottom w:val="single" w:sz="8" w:space="0" w:color="000000"/>
               <w:right w:val="single" w:sz="8" w:space="0" w:color="000000"/>
             </w:tcBorders>
-            <w:shd w:val="clear" w:color="auto" w:fill="B7B7B7"/>
             <w:tcMar>
               <w:top w:w="100" w:type="dxa"/>
               <w:left w:w="100" w:type="dxa"/>
@@ -5286,7 +4547,7 @@
                 <w:b/>
                 <w:bCs/>
               </w:rPr>
-              <w:t>SUB TOTAL</w:t>
+              <w:t>FINAL</w:t>
             </w:r>
           </w:p>
         </w:tc>
@@ -5321,178 +4582,6 @@
                 <w:b/>
                 <w:bCs/>
               </w:rPr>
-              <w:t>__ /</w:t>
-            </w:r>
-            <w:r>
-              <w:rPr>
-                <w:b/>
-                <w:bCs/>
-              </w:rPr>
-              <w:t>6</w:t>
-            </w:r>
-          </w:p>
-        </w:tc>
-      </w:tr>
-      <w:tr>
-        <w:trPr>
-          <w:trHeight w:val="480"/>
-          <w:jc w:val="center"/>
-        </w:trPr>
-        <w:tc>
-          <w:tcPr>
-            <w:tcW w:w="1779" w:type="dxa"/>
-            <w:tcBorders>
-              <w:top w:val="single" w:sz="8" w:space="0" w:color="000000"/>
-              <w:left w:val="single" w:sz="8" w:space="0" w:color="000000"/>
-              <w:bottom w:val="single" w:sz="8" w:space="0" w:color="000000"/>
-              <w:right w:val="single" w:sz="8" w:space="0" w:color="000000"/>
-            </w:tcBorders>
-            <w:shd w:val="clear" w:color="auto" w:fill="B7B7B7"/>
-            <w:tcMar>
-              <w:top w:w="100" w:type="dxa"/>
-              <w:left w:w="100" w:type="dxa"/>
-              <w:bottom w:w="100" w:type="dxa"/>
-              <w:right w:w="100" w:type="dxa"/>
-            </w:tcMar>
-            <w:hideMark/>
-          </w:tcPr>
-          <w:p/>
-        </w:tc>
-        <w:tc>
-          <w:tcPr>
-            <w:tcW w:w="4284" w:type="dxa"/>
-            <w:tcBorders>
-              <w:top w:val="single" w:sz="8" w:space="0" w:color="000000"/>
-              <w:left w:val="single" w:sz="8" w:space="0" w:color="000000"/>
-              <w:bottom w:val="single" w:sz="8" w:space="0" w:color="000000"/>
-              <w:right w:val="single" w:sz="8" w:space="0" w:color="000000"/>
-            </w:tcBorders>
-            <w:tcMar>
-              <w:top w:w="100" w:type="dxa"/>
-              <w:left w:w="100" w:type="dxa"/>
-              <w:bottom w:w="100" w:type="dxa"/>
-              <w:right w:w="100" w:type="dxa"/>
-            </w:tcMar>
-            <w:hideMark/>
-          </w:tcPr>
-          <w:p>
-            <w:pPr>
-              <w:rPr>
-                <w:color w:val="auto"/>
-              </w:rPr>
-            </w:pPr>
-            <w:r>
-              <w:t>DAYS LATE ___/7 = ___%</w:t>
-            </w:r>
-          </w:p>
-        </w:tc>
-        <w:tc>
-          <w:tcPr>
-            <w:tcW w:w="794" w:type="dxa"/>
-            <w:tcBorders>
-              <w:top w:val="single" w:sz="8" w:space="0" w:color="000000"/>
-              <w:left w:val="single" w:sz="8" w:space="0" w:color="000000"/>
-              <w:bottom w:val="single" w:sz="8" w:space="0" w:color="000000"/>
-              <w:right w:val="single" w:sz="8" w:space="0" w:color="000000"/>
-            </w:tcBorders>
-            <w:shd w:val="clear" w:color="auto" w:fill="B7B7B7"/>
-            <w:tcMar>
-              <w:top w:w="100" w:type="dxa"/>
-              <w:left w:w="100" w:type="dxa"/>
-              <w:bottom w:w="100" w:type="dxa"/>
-              <w:right w:w="100" w:type="dxa"/>
-            </w:tcMar>
-            <w:hideMark/>
-          </w:tcPr>
-          <w:p>
-            <w:pPr>
-              <w:jc w:val="center"/>
-            </w:pPr>
-          </w:p>
-        </w:tc>
-        <w:tc>
-          <w:tcPr>
-            <w:tcW w:w="1132" w:type="dxa"/>
-            <w:tcBorders>
-              <w:top w:val="single" w:sz="8" w:space="0" w:color="000000"/>
-              <w:left w:val="single" w:sz="8" w:space="0" w:color="000000"/>
-              <w:bottom w:val="single" w:sz="8" w:space="0" w:color="000000"/>
-              <w:right w:val="single" w:sz="8" w:space="0" w:color="000000"/>
-            </w:tcBorders>
-          </w:tcPr>
-          <w:p>
-            <w:pPr>
-              <w:jc w:val="center"/>
-            </w:pPr>
-          </w:p>
-        </w:tc>
-        <w:tc>
-          <w:tcPr>
-            <w:tcW w:w="1642" w:type="dxa"/>
-            <w:gridSpan w:val="2"/>
-            <w:tcBorders>
-              <w:top w:val="single" w:sz="8" w:space="0" w:color="000000"/>
-              <w:left w:val="single" w:sz="8" w:space="0" w:color="000000"/>
-              <w:bottom w:val="single" w:sz="8" w:space="0" w:color="000000"/>
-              <w:right w:val="single" w:sz="8" w:space="0" w:color="000000"/>
-            </w:tcBorders>
-            <w:tcMar>
-              <w:top w:w="100" w:type="dxa"/>
-              <w:left w:w="100" w:type="dxa"/>
-              <w:bottom w:w="100" w:type="dxa"/>
-              <w:right w:w="100" w:type="dxa"/>
-            </w:tcMar>
-            <w:hideMark/>
-          </w:tcPr>
-          <w:p>
-            <w:pPr>
-              <w:jc w:val="center"/>
-              <w:rPr>
-                <w:b/>
-                <w:bCs/>
-                <w:color w:val="auto"/>
-              </w:rPr>
-            </w:pPr>
-            <w:r>
-              <w:rPr>
-                <w:b/>
-                <w:bCs/>
-              </w:rPr>
-              <w:t>FINAL</w:t>
-            </w:r>
-          </w:p>
-        </w:tc>
-        <w:tc>
-          <w:tcPr>
-            <w:tcW w:w="1264" w:type="dxa"/>
-            <w:tcBorders>
-              <w:top w:val="single" w:sz="8" w:space="0" w:color="000000"/>
-              <w:left w:val="single" w:sz="8" w:space="0" w:color="000000"/>
-              <w:bottom w:val="single" w:sz="8" w:space="0" w:color="000000"/>
-              <w:right w:val="single" w:sz="8" w:space="0" w:color="000000"/>
-            </w:tcBorders>
-            <w:tcMar>
-              <w:top w:w="100" w:type="dxa"/>
-              <w:left w:w="100" w:type="dxa"/>
-              <w:bottom w:w="100" w:type="dxa"/>
-              <w:right w:w="100" w:type="dxa"/>
-            </w:tcMar>
-            <w:hideMark/>
-          </w:tcPr>
-          <w:p>
-            <w:pPr>
-              <w:jc w:val="center"/>
-              <w:rPr>
-                <w:b/>
-                <w:bCs/>
-                <w:color w:val="auto"/>
-              </w:rPr>
-            </w:pPr>
-            <w:r>
-              <w:rPr>
-                <w:b/>
-                <w:bCs/>
-              </w:rPr>
               <w:t>A __/</w:t>
             </w:r>
             <w:r>
@@ -5500,7 +4589,7 @@
                 <w:b/>
                 <w:bCs/>
               </w:rPr>
-              <w:t>XX</w:t>
+              <w:t>28</w:t>
             </w:r>
             <w:r>
               <w:rPr>
@@ -5515,7 +4604,7 @@
                 <w:b/>
                 <w:bCs/>
               </w:rPr>
-              <w:t>XX</w:t>
+              <w:t>28</w:t>
             </w:r>
           </w:p>
         </w:tc>
@@ -9991,7 +9080,7 @@
     </w:lvl>
   </w:abstractNum>
   <w:abstractNum w:abstractNumId="4" w15:restartNumberingAfterBreak="0">
-    <w:nsid w:val="0306DF1F"/>
+    <w:nsid w:val="043B1D17"/>
     <w:multiLevelType w:val="hybridMultilevel"/>
     <w:tmpl w:val="ACACDDF4"/>
     <w:lvl w:ilvl="0" w:tplc="0C090001">
@@ -10104,7 +9193,7 @@
     </w:lvl>
   </w:abstractNum>
   <w:abstractNum w:abstractNumId="5" w15:restartNumberingAfterBreak="0">
-    <w:nsid w:val="02F2C968"/>
+    <w:nsid w:val="05361B1D"/>
     <w:multiLevelType w:val="hybridMultilevel"/>
     <w:tmpl w:val="525ADFDC"/>
     <w:lvl w:ilvl="0" w:tplc="B1849C08">
@@ -10216,10 +9305,10 @@
     </w:lvl>
   </w:abstractNum>
   <w:abstractNum w:abstractNumId="6" w15:restartNumberingAfterBreak="0">
-    <w:nsid w:val="01A26987"/>
+    <w:nsid w:val="033375AE"/>
     <w:multiLevelType w:val="hybridMultilevel"/>
-    <w:tmpl w:val="53EA8AF4"/>
-    <w:lvl w:ilvl="0" w:tplc="A114E908">
+    <w:tmpl w:val="3468CC42"/>
+    <w:lvl w:ilvl="0" w:tplc="9D987328">
       <w:numFmt w:val="bullet"/>
       <w:lvlText w:val=""/>
       <w:lvlJc w:val="left"/>
@@ -10227,10 +9316,10 @@
         <w:ind w:left="720" w:hanging="360"/>
       </w:pPr>
       <w:rPr>
-        <w:rFonts w:ascii="Symbol" w:eastAsia="Times New Roman" w:hAnsi="Symbol" w:cstheme="minorHAnsi" w:hint="default"/>
+        <w:rFonts w:ascii="Symbol" w:eastAsia="Times New Roman" w:hAnsi="Symbol" w:cs="Calibri" w:hint="default"/>
       </w:rPr>
     </w:lvl>
-    <w:lvl w:ilvl="1" w:tplc="0C090003">
+    <w:lvl w:ilvl="1" w:tplc="0C090003" w:tentative="1">
       <w:start w:val="1"/>
       <w:numFmt w:val="bullet"/>
       <w:lvlText w:val="o"/>
@@ -10327,120 +9416,8 @@
       </w:rPr>
     </w:lvl>
   </w:abstractNum>
-  <w:abstractNum w:abstractNumId="7" w15:restartNumberingAfterBreak="0">
-    <w:nsid w:val="036694A4"/>
-    <w:multiLevelType w:val="hybridMultilevel"/>
-    <w:tmpl w:val="3468CC42"/>
-    <w:lvl w:ilvl="0" w:tplc="9D987328">
-      <w:numFmt w:val="bullet"/>
-      <w:lvlText w:val=""/>
-      <w:lvlJc w:val="left"/>
-      <w:pPr>
-        <w:ind w:left="720" w:hanging="360"/>
-      </w:pPr>
-      <w:rPr>
-        <w:rFonts w:ascii="Symbol" w:eastAsia="Times New Roman" w:hAnsi="Symbol" w:cs="Calibri" w:hint="default"/>
-      </w:rPr>
-    </w:lvl>
-    <w:lvl w:ilvl="1" w:tplc="0C090003" w:tentative="1">
-      <w:start w:val="1"/>
-      <w:numFmt w:val="bullet"/>
-      <w:lvlText w:val="o"/>
-      <w:lvlJc w:val="left"/>
-      <w:pPr>
-        <w:ind w:left="1440" w:hanging="360"/>
-      </w:pPr>
-      <w:rPr>
-        <w:rFonts w:ascii="Courier New" w:hAnsi="Courier New" w:cs="Courier New" w:hint="default"/>
-      </w:rPr>
-    </w:lvl>
-    <w:lvl w:ilvl="2" w:tplc="0C090005" w:tentative="1">
-      <w:start w:val="1"/>
-      <w:numFmt w:val="bullet"/>
-      <w:lvlText w:val=""/>
-      <w:lvlJc w:val="left"/>
-      <w:pPr>
-        <w:ind w:left="2160" w:hanging="360"/>
-      </w:pPr>
-      <w:rPr>
-        <w:rFonts w:ascii="Wingdings" w:hAnsi="Wingdings" w:hint="default"/>
-      </w:rPr>
-    </w:lvl>
-    <w:lvl w:ilvl="3" w:tplc="0C090001" w:tentative="1">
-      <w:start w:val="1"/>
-      <w:numFmt w:val="bullet"/>
-      <w:lvlText w:val=""/>
-      <w:lvlJc w:val="left"/>
-      <w:pPr>
-        <w:ind w:left="2880" w:hanging="360"/>
-      </w:pPr>
-      <w:rPr>
-        <w:rFonts w:ascii="Symbol" w:hAnsi="Symbol" w:hint="default"/>
-      </w:rPr>
-    </w:lvl>
-    <w:lvl w:ilvl="4" w:tplc="0C090003" w:tentative="1">
-      <w:start w:val="1"/>
-      <w:numFmt w:val="bullet"/>
-      <w:lvlText w:val="o"/>
-      <w:lvlJc w:val="left"/>
-      <w:pPr>
-        <w:ind w:left="3600" w:hanging="360"/>
-      </w:pPr>
-      <w:rPr>
-        <w:rFonts w:ascii="Courier New" w:hAnsi="Courier New" w:cs="Courier New" w:hint="default"/>
-      </w:rPr>
-    </w:lvl>
-    <w:lvl w:ilvl="5" w:tplc="0C090005" w:tentative="1">
-      <w:start w:val="1"/>
-      <w:numFmt w:val="bullet"/>
-      <w:lvlText w:val=""/>
-      <w:lvlJc w:val="left"/>
-      <w:pPr>
-        <w:ind w:left="4320" w:hanging="360"/>
-      </w:pPr>
-      <w:rPr>
-        <w:rFonts w:ascii="Wingdings" w:hAnsi="Wingdings" w:hint="default"/>
-      </w:rPr>
-    </w:lvl>
-    <w:lvl w:ilvl="6" w:tplc="0C090001" w:tentative="1">
-      <w:start w:val="1"/>
-      <w:numFmt w:val="bullet"/>
-      <w:lvlText w:val=""/>
-      <w:lvlJc w:val="left"/>
-      <w:pPr>
-        <w:ind w:left="5040" w:hanging="360"/>
-      </w:pPr>
-      <w:rPr>
-        <w:rFonts w:ascii="Symbol" w:hAnsi="Symbol" w:hint="default"/>
-      </w:rPr>
-    </w:lvl>
-    <w:lvl w:ilvl="7" w:tplc="0C090003" w:tentative="1">
-      <w:start w:val="1"/>
-      <w:numFmt w:val="bullet"/>
-      <w:lvlText w:val="o"/>
-      <w:lvlJc w:val="left"/>
-      <w:pPr>
-        <w:ind w:left="5760" w:hanging="360"/>
-      </w:pPr>
-      <w:rPr>
-        <w:rFonts w:ascii="Courier New" w:hAnsi="Courier New" w:cs="Courier New" w:hint="default"/>
-      </w:rPr>
-    </w:lvl>
-    <w:lvl w:ilvl="8" w:tplc="0C090005" w:tentative="1">
-      <w:start w:val="1"/>
-      <w:numFmt w:val="bullet"/>
-      <w:lvlText w:val=""/>
-      <w:lvlJc w:val="left"/>
-      <w:pPr>
-        <w:ind w:left="6480" w:hanging="360"/>
-      </w:pPr>
-      <w:rPr>
-        <w:rFonts w:ascii="Wingdings" w:hAnsi="Wingdings" w:hint="default"/>
-      </w:rPr>
-    </w:lvl>
-  </w:abstractNum>
-  <w:abstractNum w:abstractNumId="7" w15:restartNumberingAfterBreak="0">
-    <w:nsid w:val="0224AFB5"/>
+  <w:abstractNum w:abstractNumId="6" w15:restartNumberingAfterBreak="0">
+    <w:nsid w:val="0126E0D5"/>
     <w:multiLevelType w:val="hybridMultilevel"/>
     <w:tmpl w:val="9418E4E0"/>
     <w:lvl w:ilvl="0" w:tplc="0C090001">
@@ -10567,14 +9544,11 @@
   <w:num w:numId="6" w16cid:durableId="1377269629">
     <w:abstractNumId w:val="5"/>
   </w:num>
-  <w:num w:numId="7" w16cid:durableId="638725511">
+  <w:num w:numId="7" w16cid:durableId="2121685263">
     <w:abstractNumId w:val="6"/>
   </w:num>
-  <w:num w:numId="8" w16cid:durableId="2121685263">
-    <w:abstractNumId w:val="7"/>
-  </w:num>
-  <w:num w:numId="8" w16cid:durableId="1983346553">
-    <w:abstractNumId w:val="7"/>
+  <w:num w:numId="7" w16cid:durableId="1983346553">
+    <w:abstractNumId w:val="6"/>
   </w:num>
   <w:num w:numId="4" w16cid:durableId="655643562">
     <w:abstractNumId w:val="1"/>

</xml_diff>

<commit_message>
NETWORKING: AI 1 improved copywriting on assignment and clarified some issues
Went through and grammar checked and clarified based off of feedback
</commit_message>
<xml_diff>
--- a/assignments/Network Administration and Security/2022_Semester2_AI1_Learning Stations.docx
+++ b/assignments/Network Administration and Security/2022_Semester2_AI1_Learning Stations.docx
@@ -32,7 +32,19 @@
         <w:rPr>
           <w:lang w:eastAsia="en-AU"/>
         </w:rPr>
-        <w:t xml:space="preserve">Learning Station on the basic operating system commands for the Linux platform. The shape of your Learning Stations is solving a </w:t>
+        <w:t xml:space="preserve">Learning Station on the basic operating system commands for the Linux platform. The shape of your Learning Stations </w:t>
+      </w:r>
+      <w:r>
+        <w:rPr>
+          <w:lang w:eastAsia="en-AU"/>
+        </w:rPr>
+        <w:t>solves</w:t>
+      </w:r>
+      <w:r>
+        <w:rPr>
+          <w:lang w:eastAsia="en-AU"/>
+        </w:rPr>
+        <w:t xml:space="preserve"> a </w:t>
       </w:r>
       <w:r>
         <w:rPr>
@@ -88,7 +100,7 @@
         <w:rPr>
           <w:lang w:eastAsia="en-AU"/>
         </w:rPr>
-        <w:t xml:space="preserve">Evidence that you have solved </w:t>
+        <w:t xml:space="preserve">Evidence you solved </w:t>
       </w:r>
       <w:r>
         <w:rPr>
@@ -100,13 +112,25 @@
         <w:rPr>
           <w:lang w:eastAsia="en-AU"/>
         </w:rPr>
-        <w:t xml:space="preserve"> 10</w:t>
-      </w:r>
-      <w:r>
-        <w:rPr>
-          <w:lang w:eastAsia="en-AU"/>
-        </w:rPr>
-        <w:t xml:space="preserve"> for year 11 students and 15 for year 12 students who’ve done the previous 10 before </w:t>
+        <w:t>10</w:t>
+      </w:r>
+      <w:r>
+        <w:rPr>
+          <w:lang w:eastAsia="en-AU"/>
+        </w:rPr>
+        <w:t xml:space="preserve"> for year 11 students and 15 for year 12 students who’ve done the previous 10 before</w:t>
+      </w:r>
+      <w:r>
+        <w:rPr>
+          <w:lang w:eastAsia="en-AU"/>
+        </w:rPr>
+        <w:t>. Note: if you have done more than 15 last year, do five more than where you were at.</w:t>
+      </w:r>
+      <w:r>
+        <w:rPr>
+          <w:lang w:eastAsia="en-AU"/>
+        </w:rPr>
+        <w:t xml:space="preserve"> </w:t>
       </w:r>
       <w:r>
         <w:rPr>
@@ -149,31 +173,31 @@
         <w:rPr>
           <w:lang w:eastAsia="en-AU"/>
         </w:rPr>
-        <w:t xml:space="preserve">Material for learning stations that covers at least </w:t>
-      </w:r>
-      <w:r>
-        <w:rPr>
-          <w:lang w:eastAsia="en-AU"/>
-        </w:rPr>
-        <w:t>3</w:t>
-      </w:r>
-      <w:r>
-        <w:rPr>
-          <w:lang w:eastAsia="en-AU"/>
-        </w:rPr>
-        <w:t xml:space="preserve"> </w:t>
-      </w:r>
-      <w:r>
-        <w:rPr>
-          <w:lang w:eastAsia="en-AU"/>
-        </w:rPr>
-        <w:t>from</w:t>
-      </w:r>
-      <w:r>
-        <w:rPr>
-          <w:lang w:eastAsia="en-AU"/>
-        </w:rPr>
-        <w:t xml:space="preserve"> the following commands: </w:t>
+        <w:t xml:space="preserve">Material for learning stations that covers </w:t>
+      </w:r>
+      <w:r>
+        <w:rPr>
+          <w:lang w:eastAsia="en-AU"/>
+        </w:rPr>
+        <w:t>more than one of</w:t>
+      </w:r>
+      <w:r>
+        <w:rPr>
+          <w:lang w:eastAsia="en-AU"/>
+        </w:rPr>
+        <w:t xml:space="preserve"> the following commands</w:t>
+      </w:r>
+      <w:r>
+        <w:rPr>
+          <w:lang w:eastAsia="en-AU"/>
+        </w:rPr>
+        <w:t xml:space="preserve"> (you’ll likely need to do an exercise from bandit 6+)</w:t>
+      </w:r>
+      <w:r>
+        <w:rPr>
+          <w:lang w:eastAsia="en-AU"/>
+        </w:rPr>
+        <w:t xml:space="preserve">: </w:t>
       </w:r>
     </w:p>
     <w:p>
@@ -337,7 +361,19 @@
         <w:rPr>
           <w:lang w:eastAsia="en-AU"/>
         </w:rPr>
-        <w:t xml:space="preserve">Note, you are not writing man articles on the commands. Rather you are teaching someone how to solve a bandit problem that may require multiple commands. </w:t>
+        <w:t xml:space="preserve">Note, you are not writing man articles on the commands. </w:t>
+      </w:r>
+      <w:r>
+        <w:rPr>
+          <w:lang w:eastAsia="en-AU"/>
+        </w:rPr>
+        <w:t>Instead,</w:t>
+      </w:r>
+      <w:r>
+        <w:rPr>
+          <w:lang w:eastAsia="en-AU"/>
+        </w:rPr>
+        <w:t xml:space="preserve"> you are teaching someone how to solve a bandit problem that may require multiple commands. </w:t>
       </w:r>
     </w:p>
     <w:p>
@@ -366,7 +402,31 @@
         <w:rPr>
           <w:lang w:eastAsia="en-AU"/>
         </w:rPr>
-        <w:t xml:space="preserve">What is a learning station? In education Learning Stations are points of interest in a classroom that provides learners the opportunity to step through a problem, teaching them to identify the different steps and highlighting how to solve them. </w:t>
+        <w:t>What is a learning station? In education</w:t>
+      </w:r>
+      <w:r>
+        <w:rPr>
+          <w:lang w:eastAsia="en-AU"/>
+        </w:rPr>
+        <w:t>,</w:t>
+      </w:r>
+      <w:r>
+        <w:rPr>
+          <w:lang w:eastAsia="en-AU"/>
+        </w:rPr>
+        <w:t xml:space="preserve"> Learning Stations are points of interest in a classroom that provides learners </w:t>
+      </w:r>
+      <w:r>
+        <w:rPr>
+          <w:lang w:eastAsia="en-AU"/>
+        </w:rPr>
+        <w:t xml:space="preserve">with </w:t>
+      </w:r>
+      <w:r>
+        <w:rPr>
+          <w:lang w:eastAsia="en-AU"/>
+        </w:rPr>
+        <w:t xml:space="preserve">the opportunity to step through a problem, teaching them to identify the different steps and highlighting how to solve them. </w:t>
       </w:r>
     </w:p>
     <w:p>
@@ -392,21 +452,7 @@
         <w:rPr>
           <w:lang w:eastAsia="en-AU"/>
         </w:rPr>
-        <w:t xml:space="preserve">version of Learning Stations will </w:t>
-      </w:r>
-      <w:proofErr w:type="gramStart"/>
-      <w:r>
-        <w:rPr>
-          <w:lang w:eastAsia="en-AU"/>
-        </w:rPr>
-        <w:t>consists</w:t>
-      </w:r>
-      <w:proofErr w:type="gramEnd"/>
-      <w:r>
-        <w:rPr>
-          <w:lang w:eastAsia="en-AU"/>
-        </w:rPr>
-        <w:t xml:space="preserve"> of </w:t>
+        <w:t xml:space="preserve">version of Learning Stations will consist of </w:t>
       </w:r>
       <w:hyperlink r:id="rId19" w:history="1">
         <w:r>
@@ -421,7 +467,13 @@
         <w:rPr>
           <w:lang w:eastAsia="en-AU"/>
         </w:rPr>
-        <w:t xml:space="preserve">. Markdown Documents are </w:t>
+        <w:t xml:space="preserve"> and potentially additional elements needed to teach, inform, or explain the scenario.</w:t>
+      </w:r>
+      <w:r>
+        <w:rPr>
+          <w:lang w:eastAsia="en-AU"/>
+        </w:rPr>
+        <w:t xml:space="preserve"> Markdown Documents are </w:t>
       </w:r>
       <w:proofErr w:type="gramStart"/>
       <w:r>
@@ -435,7 +487,19 @@
         <w:rPr>
           <w:lang w:eastAsia="en-AU"/>
         </w:rPr>
-        <w:t xml:space="preserve"> web pages but come with a very lightweight formatting guide. Check the cheat sheet above or the style guide below for more information. </w:t>
+        <w:t xml:space="preserve"> web pages but come with a light</w:t>
+      </w:r>
+      <w:r>
+        <w:rPr>
+          <w:lang w:eastAsia="en-AU"/>
+        </w:rPr>
+        <w:t>weight</w:t>
+      </w:r>
+      <w:r>
+        <w:rPr>
+          <w:lang w:eastAsia="en-AU"/>
+        </w:rPr>
+        <w:t xml:space="preserve"> formatting guide. Check the cheat sheet above or the style guide below for more information. </w:t>
       </w:r>
     </w:p>
     <w:p>
@@ -456,6 +520,26 @@
           <w:lang w:eastAsia="en-AU"/>
         </w:rPr>
         <w:t xml:space="preserve">Use the template markdown provided with this assignment to help frame your work. Also, look at the cookbook articles on our GitHub for examples of how things have been broken down. </w:t>
+      </w:r>
+    </w:p>
+    <w:p>
+      <w:pPr>
+        <w:rPr>
+          <w:lang w:eastAsia="en-AU"/>
+        </w:rPr>
+      </w:pPr>
+    </w:p>
+    <w:p>
+      <w:pPr>
+        <w:rPr>
+          <w:lang w:eastAsia="en-AU"/>
+        </w:rPr>
+      </w:pPr>
+      <w:r>
+        <w:rPr>
+          <w:lang w:eastAsia="en-AU"/>
+        </w:rPr>
+        <w:t xml:space="preserve">Remember, the goal of the process is not to show them the commands they need to solve the problem but to inform or educate them on how they could replicate, why they might care, etc. </w:t>
       </w:r>
     </w:p>
     <w:p>
@@ -518,6 +602,7 @@
         <w:rPr>
           <w:lang w:eastAsia="en-AU"/>
         </w:rPr>
+        <w:lastRenderedPageBreak/>
         <w:t>An explanation of the solution</w:t>
       </w:r>
     </w:p>
@@ -593,7 +678,6 @@
         <w:pStyle w:val="Heading1"/>
       </w:pPr>
       <w:r>
-        <w:lastRenderedPageBreak/>
         <w:t>OverTheWire</w:t>
       </w:r>
     </w:p>
@@ -830,6 +914,7 @@
         <w:rPr>
           <w:lang w:eastAsia="en-AU"/>
         </w:rPr>
+        <w:lastRenderedPageBreak/>
         <w:t xml:space="preserve">Learning how to read man files is an important skill. However, don’t be afraid to supplement your knowledge by abusing google. </w:t>
       </w:r>
     </w:p>
@@ -941,7 +1026,7 @@
         </w:numPr>
       </w:pPr>
       <w:r>
-        <w:t xml:space="preserve">A visual representation of what </w:t>
+        <w:t xml:space="preserve">A visual representation of </w:t>
       </w:r>
       <w:proofErr w:type="gramStart"/>
       <w:r>
@@ -1032,7 +1117,7 @@
         <w:rPr>
           <w:lang w:eastAsia="en-AU"/>
         </w:rPr>
-        <w:t>(extension) An analysis/evaluation/comparison of different commands that may also solve the problem.</w:t>
+        <w:t>(extension) An analysis/evaluation/comparison of different commands may also solve the problem.</w:t>
       </w:r>
     </w:p>
     <w:p>
@@ -1050,7 +1135,13 @@
         <w:rPr>
           <w:lang w:eastAsia="en-AU"/>
         </w:rPr>
-        <w:t>Feel free to add other material that you feel is essential to your learning station</w:t>
+        <w:t xml:space="preserve">(extension) </w:t>
+      </w:r>
+      <w:r>
+        <w:rPr>
+          <w:lang w:eastAsia="en-AU"/>
+        </w:rPr>
+        <w:t>other material that you feel is essential to your learning station</w:t>
       </w:r>
     </w:p>
     <w:p/>
@@ -1564,15 +1655,7 @@
               <w:t>appropriate evidence of completing Bandit levels</w:t>
             </w:r>
             <w:r>
-              <w:t xml:space="preserve"> on </w:t>
-            </w:r>
-            <w:proofErr w:type="spellStart"/>
-            <w:r>
-              <w:t>OverTheWire</w:t>
-            </w:r>
-            <w:proofErr w:type="spellEnd"/>
-            <w:r>
-              <w:t>.</w:t>
+              <w:t xml:space="preserve"> on OverTheWire.</w:t>
             </w:r>
           </w:p>
           <w:p/>
@@ -1662,7 +1745,16 @@
               </w:numPr>
             </w:pPr>
             <w:r>
-              <w:t>Bandit 11 - 15</w:t>
+              <w:t xml:space="preserve">Bandit 11 </w:t>
+            </w:r>
+            <w:r>
+              <w:t>–</w:t>
+            </w:r>
+            <w:r>
+              <w:t xml:space="preserve"> 15</w:t>
+            </w:r>
+            <w:r>
+              <w:t xml:space="preserve"> (or +5 from last time)</w:t>
             </w:r>
           </w:p>
           <w:p/>
@@ -1990,7 +2082,7 @@
                 <w:b/>
                 <w:bCs/>
               </w:rPr>
-              <w:t>Learning Stations</w:t>
+              <w:t>Learning Station</w:t>
             </w:r>
           </w:p>
           <w:p>
@@ -2032,7 +2124,7 @@
                 <w:b/>
                 <w:bCs/>
               </w:rPr>
-              <w:t>1</w:t>
+              <w:t>one</w:t>
             </w:r>
             <w:r>
               <w:rPr>
@@ -2059,56 +2151,27 @@
                 <w:b/>
                 <w:bCs/>
               </w:rPr>
-              <w:t>appear to adequately explain how to solve the problems</w:t>
-            </w:r>
-            <w:r>
-              <w:t xml:space="preserve"> using known tools and techniques. </w:t>
+              <w:t xml:space="preserve">appear to adequately explain </w:t>
+            </w:r>
+            <w:r>
+              <w:rPr>
+                <w:b/>
+                <w:bCs/>
+              </w:rPr>
+              <w:lastRenderedPageBreak/>
+              <w:t>how to solve the problems</w:t>
+            </w:r>
+            <w:r>
+              <w:t xml:space="preserve"> using </w:t>
+            </w:r>
+            <w:r>
+              <w:t>available</w:t>
+            </w:r>
+            <w:r>
+              <w:t xml:space="preserve"> tools and techniques. </w:t>
             </w:r>
           </w:p>
           <w:p/>
-          <w:p/>
-          <w:p>
-            <w:pPr>
-              <w:pStyle w:val="ListParagraph"/>
-              <w:numPr>
-                <w:ilvl w:val="0"/>
-                <w:numId w:val="7"/>
-              </w:numPr>
-            </w:pPr>
-            <w:r>
-              <w:t>Modelling/prototyping of how your system will be put together</w:t>
-            </w:r>
-          </w:p>
-          <w:p>
-            <w:pPr>
-              <w:pStyle w:val="ListParagraph"/>
-              <w:numPr>
-                <w:ilvl w:val="0"/>
-                <w:numId w:val="7"/>
-              </w:numPr>
-            </w:pPr>
-            <w:r>
-              <w:t>Modelling/prototype of how your system will be used</w:t>
-            </w:r>
-          </w:p>
-          <w:p>
-            <w:pPr>
-              <w:pStyle w:val="ListParagraph"/>
-              <w:numPr>
-                <w:ilvl w:val="0"/>
-                <w:numId w:val="7"/>
-              </w:numPr>
-            </w:pPr>
-            <w:r>
-              <w:t xml:space="preserve">Modelling/prototyping which provides a </w:t>
-            </w:r>
-            <w:r>
-              <w:t>high-level</w:t>
-            </w:r>
-            <w:r>
-              <w:t xml:space="preserve"> overview of your system</w:t>
-            </w:r>
-          </w:p>
           <w:p/>
           <w:p>
             <w:r>
@@ -2413,13 +2476,13 @@
           </w:tcPr>
           <w:p>
             <w:r>
-              <w:t xml:space="preserve">You have submitted evidence that you address at least </w:t>
-            </w:r>
-            <w:r>
-              <w:t>3</w:t>
-            </w:r>
-            <w:r>
-              <w:t xml:space="preserve"> Linux commands in the problems that you have solved. </w:t>
+              <w:t xml:space="preserve">You have submitted evidence that you address </w:t>
+            </w:r>
+            <w:r>
+              <w:t>multiple Linux commands common in bandit6-10 in the problems</w:t>
+            </w:r>
+            <w:r>
+              <w:t xml:space="preserve"> you have solved. </w:t>
             </w:r>
           </w:p>
           <w:p/>
@@ -2473,7 +2536,6 @@
                 <w:b/>
                 <w:bCs/>
               </w:rPr>
-              <w:lastRenderedPageBreak/>
               <w:t>Application</w:t>
             </w:r>
             <w:r>
@@ -2509,7 +2571,6 @@
               <w:rPr>
                 <w:rFonts w:eastAsia="Calibri"/>
               </w:rPr>
-              <w:lastRenderedPageBreak/>
               <w:t>2</w:t>
             </w:r>
           </w:p>
@@ -2859,7 +2920,8 @@
                 <w:b/>
                 <w:bCs/>
               </w:rPr>
-              <w:t>Learning Station</w:t>
+              <w:lastRenderedPageBreak/>
+              <w:t xml:space="preserve">Learning </w:t>
             </w:r>
             <w:r>
               <w:rPr>
@@ -2867,15 +2929,7 @@
                 <w:b/>
                 <w:bCs/>
               </w:rPr>
-              <w:t xml:space="preserve"> </w:t>
-            </w:r>
-            <w:r>
-              <w:rPr>
-                <w:rFonts w:eastAsia="Calibri"/>
-                <w:b/>
-                <w:bCs/>
-              </w:rPr>
-              <w:t xml:space="preserve"> </w:t>
+              <w:t>Station Communication</w:t>
             </w:r>
           </w:p>
         </w:tc>
@@ -2910,26 +2964,55 @@
                 <w:sz w:val="22"/>
                 <w:szCs w:val="22"/>
               </w:rPr>
-              <w:t xml:space="preserve">You have submitted evidence of learning station on a Bandit problem on </w:t>
-            </w:r>
-            <w:proofErr w:type="spellStart"/>
+              <w:t xml:space="preserve">You have submitted </w:t>
+            </w:r>
+            <w:r>
+              <w:rPr>
+                <w:rFonts w:eastAsia="Calibri"/>
+                <w:b/>
+                <w:bCs/>
+                <w:sz w:val="22"/>
+                <w:szCs w:val="22"/>
+              </w:rPr>
+              <w:t>evidence of</w:t>
+            </w:r>
+            <w:r>
+              <w:rPr>
+                <w:rFonts w:eastAsia="Calibri"/>
+                <w:b/>
+                <w:bCs/>
+                <w:sz w:val="22"/>
+                <w:szCs w:val="22"/>
+              </w:rPr>
+              <w:t xml:space="preserve"> your</w:t>
+            </w:r>
+            <w:r>
+              <w:rPr>
+                <w:rFonts w:eastAsia="Calibri"/>
+                <w:b/>
+                <w:bCs/>
+                <w:sz w:val="22"/>
+                <w:szCs w:val="22"/>
+              </w:rPr>
+              <w:t xml:space="preserve"> learning station</w:t>
+            </w:r>
             <w:r>
               <w:rPr>
                 <w:rFonts w:eastAsia="Calibri"/>
                 <w:sz w:val="22"/>
                 <w:szCs w:val="22"/>
               </w:rPr>
-              <w:t>OverTheWire</w:t>
-            </w:r>
-            <w:proofErr w:type="spellEnd"/>
-            <w:r>
+              <w:t xml:space="preserve"> on a Bandit problem on OverTheWire. </w:t>
+            </w:r>
+          </w:p>
+          <w:p>
+            <w:pPr>
               <w:rPr>
                 <w:rFonts w:eastAsia="Calibri"/>
                 <w:sz w:val="22"/>
                 <w:szCs w:val="22"/>
               </w:rPr>
-              <w:t xml:space="preserve">. </w:t>
-            </w:r>
+            </w:pPr>
           </w:p>
           <w:p>
             <w:pPr>
@@ -2939,49 +3022,77 @@
                 <w:szCs w:val="22"/>
               </w:rPr>
             </w:pPr>
-          </w:p>
-          <w:p>
-            <w:pPr>
+            <w:r>
               <w:rPr>
                 <w:rFonts w:eastAsia="Calibri"/>
                 <w:sz w:val="22"/>
                 <w:szCs w:val="22"/>
               </w:rPr>
-            </w:pPr>
+              <w:t xml:space="preserve">Your evidence highlights </w:t>
+            </w:r>
+            <w:r>
+              <w:rPr>
+                <w:rFonts w:eastAsia="Calibri"/>
+                <w:b/>
+                <w:bCs/>
+                <w:sz w:val="22"/>
+                <w:szCs w:val="22"/>
+              </w:rPr>
+              <w:t>how you express yourself</w:t>
+            </w:r>
             <w:r>
               <w:rPr>
                 <w:rFonts w:eastAsia="Calibri"/>
                 <w:sz w:val="22"/>
                 <w:szCs w:val="22"/>
               </w:rPr>
-              <w:t xml:space="preserve">The evidence highlights your ability to communicate and explain to people with a growing understanding of technology. </w:t>
-            </w:r>
-          </w:p>
-          <w:p>
-            <w:pPr>
+              <w:t xml:space="preserve"> using appropriate evidence and accurate sources. It also considers </w:t>
+            </w:r>
+            <w:r>
+              <w:rPr>
+                <w:rFonts w:eastAsia="Calibri"/>
+                <w:b/>
+                <w:bCs/>
+                <w:sz w:val="22"/>
+                <w:szCs w:val="22"/>
+              </w:rPr>
+              <w:t>your ability to communicate accurately</w:t>
+            </w:r>
+            <w:r>
               <w:rPr>
                 <w:rFonts w:eastAsia="Calibri"/>
                 <w:sz w:val="22"/>
                 <w:szCs w:val="22"/>
               </w:rPr>
-            </w:pPr>
-          </w:p>
-          <w:p>
-            <w:pPr>
+              <w:t xml:space="preserve"> with others using </w:t>
+            </w:r>
+            <w:r>
+              <w:rPr>
+                <w:rFonts w:eastAsia="Calibri"/>
+                <w:b/>
+                <w:bCs/>
+                <w:sz w:val="22"/>
+                <w:szCs w:val="22"/>
+              </w:rPr>
+              <w:t>correct terms</w:t>
+            </w:r>
+            <w:r>
               <w:rPr>
                 <w:rFonts w:eastAsia="Calibri"/>
                 <w:sz w:val="22"/>
                 <w:szCs w:val="22"/>
               </w:rPr>
-            </w:pPr>
-            <w:r>
+              <w:t xml:space="preserve"> in appropriate formats. </w:t>
+            </w:r>
+          </w:p>
+          <w:p>
+            <w:pPr>
               <w:rPr>
                 <w:rFonts w:eastAsia="Calibri"/>
                 <w:sz w:val="22"/>
                 <w:szCs w:val="22"/>
               </w:rPr>
-              <w:t xml:space="preserve">Additionally, it brings forth your growing understanding of the technology required to build this material. </w:t>
-            </w:r>
+            </w:pPr>
           </w:p>
           <w:p>
             <w:pPr>
@@ -2991,32 +3102,30 @@
                 <w:szCs w:val="22"/>
               </w:rPr>
             </w:pPr>
-          </w:p>
-          <w:p>
-            <w:pPr>
+            <w:r>
               <w:rPr>
                 <w:rFonts w:eastAsia="Calibri"/>
                 <w:sz w:val="22"/>
                 <w:szCs w:val="22"/>
               </w:rPr>
-            </w:pPr>
+              <w:t>Evidence for higher</w:t>
+            </w:r>
             <w:r>
               <w:rPr>
                 <w:rFonts w:eastAsia="Calibri"/>
                 <w:sz w:val="22"/>
                 <w:szCs w:val="22"/>
               </w:rPr>
-              <w:t xml:space="preserve">The written material highlights your understanding of the underlying technology. </w:t>
-            </w:r>
-          </w:p>
-          <w:p>
-            <w:pPr>
+              <w:t>-</w:t>
+            </w:r>
+            <w:r>
               <w:rPr>
                 <w:rFonts w:eastAsia="Calibri"/>
                 <w:sz w:val="22"/>
                 <w:szCs w:val="22"/>
               </w:rPr>
-            </w:pPr>
+              <w:t>order learning may include:</w:t>
+            </w:r>
           </w:p>
           <w:p>
             <w:pPr>
@@ -3026,22 +3135,6 @@
                 <w:szCs w:val="22"/>
               </w:rPr>
             </w:pPr>
-            <w:r>
-              <w:rPr>
-                <w:rFonts w:eastAsia="Calibri"/>
-                <w:sz w:val="22"/>
-                <w:szCs w:val="22"/>
-              </w:rPr>
-              <w:t>Your Learning Station</w:t>
-            </w:r>
-            <w:r>
-              <w:rPr>
-                <w:rFonts w:eastAsia="Calibri"/>
-                <w:sz w:val="22"/>
-                <w:szCs w:val="22"/>
-              </w:rPr>
-              <w:t xml:space="preserve"> will be marked against the following aspects of your ability to:</w:t>
-            </w:r>
           </w:p>
           <w:p>
             <w:pPr>
@@ -3052,25 +3145,21 @@
               </w:numPr>
               <w:rPr>
                 <w:rFonts w:eastAsia="Calibri"/>
-                <w:sz w:val="22"/>
-                <w:szCs w:val="22"/>
               </w:rPr>
             </w:pPr>
             <w:r>
               <w:rPr>
                 <w:rFonts w:eastAsia="Calibri"/>
-                <w:sz w:val="22"/>
-                <w:szCs w:val="22"/>
-              </w:rPr>
-              <w:t>your understanding of technology concepts and principles</w:t>
+                <w:b/>
+                <w:bCs/>
+              </w:rPr>
+              <w:t>Analysis</w:t>
             </w:r>
             <w:r>
               <w:rPr>
                 <w:rFonts w:eastAsia="Calibri"/>
-                <w:sz w:val="22"/>
-                <w:szCs w:val="22"/>
-              </w:rPr>
-              <w:t xml:space="preserve"> and how it relates to projects</w:t>
+              </w:rPr>
+              <w:t>: Your evidence shows a reasoned understanding of what you did and why. For example, you may have explained how you did X, Y, and Z, but you continue to explain why you did them the way you did.</w:t>
             </w:r>
           </w:p>
           <w:p>
@@ -3087,62 +3176,29 @@
             <w:r>
               <w:rPr>
                 <w:rFonts w:eastAsia="Calibri"/>
-                <w:sz w:val="22"/>
-                <w:szCs w:val="22"/>
-              </w:rPr>
-              <w:t>your ability to communicate ideas appropriately in the selected medium</w:t>
-            </w:r>
-          </w:p>
-          <w:p>
-            <w:pPr>
+                <w:b/>
+                <w:bCs/>
+              </w:rPr>
+              <w:t>Evaluative</w:t>
+            </w:r>
+            <w:r>
               <w:rPr>
                 <w:rFonts w:eastAsia="Calibri"/>
-                <w:sz w:val="22"/>
-                <w:szCs w:val="22"/>
-              </w:rPr>
-            </w:pPr>
-          </w:p>
-          <w:p>
-            <w:pPr>
+              </w:rPr>
+              <w:t xml:space="preserve">: your evidence makes a judgement of something or between multiple things. This judgement may be the value of one thing over another or highlighting the </w:t>
+            </w:r>
+            <w:r>
               <w:rPr>
                 <w:rFonts w:eastAsia="Calibri"/>
-                <w:sz w:val="22"/>
-                <w:szCs w:val="22"/>
-              </w:rPr>
-            </w:pPr>
+              </w:rPr>
+              <w:t>significant</w:t>
+            </w:r>
             <w:r>
               <w:rPr>
                 <w:rFonts w:eastAsia="Calibri"/>
-                <w:sz w:val="22"/>
-                <w:szCs w:val="22"/>
-              </w:rPr>
-              <w:t>Evidence for higher</w:t>
-            </w:r>
-            <w:r>
-              <w:rPr>
-                <w:rFonts w:eastAsia="Calibri"/>
-                <w:sz w:val="22"/>
-                <w:szCs w:val="22"/>
-              </w:rPr>
-              <w:t>-</w:t>
-            </w:r>
-            <w:r>
-              <w:rPr>
-                <w:rFonts w:eastAsia="Calibri"/>
-                <w:sz w:val="22"/>
-                <w:szCs w:val="22"/>
-              </w:rPr>
-              <w:t>order learning may include:</w:t>
-            </w:r>
-          </w:p>
-          <w:p>
-            <w:pPr>
-              <w:rPr>
-                <w:rFonts w:eastAsia="Calibri"/>
-                <w:sz w:val="22"/>
-                <w:szCs w:val="22"/>
-              </w:rPr>
-            </w:pPr>
+              </w:rPr>
+              <w:t xml:space="preserve"> differences between two things.</w:t>
+            </w:r>
           </w:p>
           <w:p>
             <w:pPr>
@@ -3152,23 +3208,452 @@
                 <w:numId w:val="7"/>
               </w:numPr>
               <w:rPr>
+                <w:color w:val="auto"/>
+                <w:kern w:val="0"/>
+              </w:rPr>
+            </w:pPr>
+            <w:r>
+              <w:rPr>
                 <w:rFonts w:eastAsia="Calibri"/>
-              </w:rPr>
-            </w:pPr>
+                <w:b/>
+                <w:bCs/>
+              </w:rPr>
+              <w:t>Transferal</w:t>
+            </w:r>
             <w:r>
               <w:rPr>
                 <w:rFonts w:eastAsia="Calibri"/>
-                <w:b/>
-                <w:bCs/>
-              </w:rPr>
-              <w:t>Analysis</w:t>
-            </w:r>
+              </w:rPr>
+              <w:t>: your evidence highlights when you apply information, strategies, or skills that you have learnt to a new situation or context.</w:t>
+            </w:r>
+          </w:p>
+          <w:p>
+            <w:pPr>
+              <w:rPr>
+                <w:color w:val="auto"/>
+                <w:kern w:val="0"/>
+                <w:sz w:val="22"/>
+                <w:szCs w:val="22"/>
+              </w:rPr>
+            </w:pPr>
+          </w:p>
+          <w:p>
+            <w:pPr>
+              <w:rPr>
+                <w:color w:val="auto"/>
+                <w:kern w:val="0"/>
+                <w:sz w:val="22"/>
+                <w:szCs w:val="22"/>
+              </w:rPr>
+            </w:pPr>
+            <w:r>
+              <w:rPr>
+                <w:color w:val="auto"/>
+                <w:kern w:val="0"/>
+                <w:sz w:val="22"/>
+                <w:szCs w:val="22"/>
+              </w:rPr>
+              <w:t>Note: the assessor may use their discretion to source other evidence from this assessment to judge the activity if required.</w:t>
+            </w:r>
+          </w:p>
+        </w:tc>
+        <w:tc>
+          <w:tcPr>
+            <w:tcW w:w="794" w:type="dxa"/>
+            <w:tcBorders>
+              <w:top w:val="single" w:sz="8" w:space="0" w:color="000000"/>
+              <w:left w:val="single" w:sz="8" w:space="0" w:color="000000"/>
+              <w:bottom w:val="single" w:sz="8" w:space="0" w:color="000000"/>
+              <w:right w:val="single" w:sz="8" w:space="0" w:color="000000"/>
+            </w:tcBorders>
+            <w:tcMar>
+              <w:top w:w="100" w:type="dxa"/>
+              <w:left w:w="100" w:type="dxa"/>
+              <w:bottom w:w="100" w:type="dxa"/>
+              <w:right w:w="100" w:type="dxa"/>
+            </w:tcMar>
+            <w:vAlign w:val="center"/>
+            <w:hideMark/>
+          </w:tcPr>
+          <w:p>
+            <w:pPr>
+              <w:jc w:val="center"/>
+              <w:rPr>
+                <w:sz w:val="22"/>
+                <w:szCs w:val="22"/>
+              </w:rPr>
+            </w:pPr>
             <w:r>
               <w:rPr>
                 <w:rFonts w:eastAsia="Calibri"/>
-              </w:rPr>
-              <w:t>: Your evidence shows a reasoned understanding of what you did and why. For example, you may have explained how you did X, Y, and Z, but you continue to explain why you did them the way you did.</w:t>
-            </w:r>
+                <w:sz w:val="22"/>
+                <w:szCs w:val="22"/>
+              </w:rPr>
+              <w:t>4</w:t>
+            </w:r>
+          </w:p>
+        </w:tc>
+        <w:tc>
+          <w:tcPr>
+            <w:tcW w:w="1132" w:type="dxa"/>
+            <w:tcBorders>
+              <w:top w:val="single" w:sz="8" w:space="0" w:color="000000"/>
+              <w:left w:val="single" w:sz="8" w:space="0" w:color="000000"/>
+              <w:bottom w:val="single" w:sz="8" w:space="0" w:color="000000"/>
+              <w:right w:val="single" w:sz="8" w:space="0" w:color="000000"/>
+            </w:tcBorders>
+            <w:tcMar>
+              <w:top w:w="100" w:type="dxa"/>
+              <w:left w:w="100" w:type="dxa"/>
+              <w:bottom w:w="100" w:type="dxa"/>
+              <w:right w:w="100" w:type="dxa"/>
+            </w:tcMar>
+            <w:vAlign w:val="center"/>
+          </w:tcPr>
+          <w:p>
+            <w:pPr>
+              <w:jc w:val="center"/>
+              <w:rPr>
+                <w:sz w:val="22"/>
+                <w:szCs w:val="22"/>
+              </w:rPr>
+            </w:pPr>
+            <w:r>
+              <w:rPr>
+                <w:sz w:val="22"/>
+                <w:szCs w:val="22"/>
+              </w:rPr>
+              <w:t>__/4</w:t>
+            </w:r>
+          </w:p>
+        </w:tc>
+        <w:tc>
+          <w:tcPr>
+            <w:tcW w:w="808" w:type="dxa"/>
+            <w:tcBorders>
+              <w:top w:val="single" w:sz="8" w:space="0" w:color="000000"/>
+              <w:left w:val="single" w:sz="8" w:space="0" w:color="000000"/>
+              <w:bottom w:val="single" w:sz="8" w:space="0" w:color="000000"/>
+              <w:right w:val="single" w:sz="8" w:space="0" w:color="000000"/>
+            </w:tcBorders>
+            <w:vAlign w:val="center"/>
+          </w:tcPr>
+          <w:p>
+            <w:pPr>
+              <w:jc w:val="center"/>
+              <w:rPr>
+                <w:sz w:val="22"/>
+                <w:szCs w:val="22"/>
+              </w:rPr>
+            </w:pPr>
+            <w:r>
+              <w:rPr>
+                <w:sz w:val="22"/>
+                <w:szCs w:val="22"/>
+              </w:rPr>
+              <w:t>__/4</w:t>
+            </w:r>
+          </w:p>
+        </w:tc>
+        <w:tc>
+          <w:tcPr>
+            <w:tcW w:w="834" w:type="dxa"/>
+            <w:tcBorders>
+              <w:top w:val="single" w:sz="8" w:space="0" w:color="000000"/>
+              <w:left w:val="single" w:sz="8" w:space="0" w:color="000000"/>
+              <w:bottom w:val="single" w:sz="8" w:space="0" w:color="000000"/>
+              <w:right w:val="single" w:sz="8" w:space="0" w:color="000000"/>
+            </w:tcBorders>
+            <w:tcMar>
+              <w:top w:w="100" w:type="dxa"/>
+              <w:left w:w="100" w:type="dxa"/>
+              <w:bottom w:w="100" w:type="dxa"/>
+              <w:right w:w="100" w:type="dxa"/>
+            </w:tcMar>
+            <w:vAlign w:val="center"/>
+          </w:tcPr>
+          <w:p>
+            <w:pPr>
+              <w:jc w:val="center"/>
+              <w:rPr>
+                <w:sz w:val="22"/>
+                <w:szCs w:val="22"/>
+              </w:rPr>
+            </w:pPr>
+            <w:r>
+              <w:rPr>
+                <w:sz w:val="22"/>
+                <w:szCs w:val="22"/>
+              </w:rPr>
+              <w:t>-</w:t>
+            </w:r>
+          </w:p>
+        </w:tc>
+        <w:tc>
+          <w:tcPr>
+            <w:tcW w:w="1264" w:type="dxa"/>
+            <w:tcBorders>
+              <w:top w:val="single" w:sz="8" w:space="0" w:color="000000"/>
+              <w:left w:val="single" w:sz="8" w:space="0" w:color="000000"/>
+              <w:bottom w:val="single" w:sz="8" w:space="0" w:color="000000"/>
+              <w:right w:val="single" w:sz="8" w:space="0" w:color="000000"/>
+            </w:tcBorders>
+            <w:tcMar>
+              <w:top w:w="100" w:type="dxa"/>
+              <w:left w:w="100" w:type="dxa"/>
+              <w:bottom w:w="100" w:type="dxa"/>
+              <w:right w:w="100" w:type="dxa"/>
+            </w:tcMar>
+            <w:vAlign w:val="center"/>
+          </w:tcPr>
+          <w:p>
+            <w:pPr>
+              <w:jc w:val="center"/>
+              <w:rPr>
+                <w:sz w:val="22"/>
+                <w:szCs w:val="22"/>
+              </w:rPr>
+            </w:pPr>
+            <w:r>
+              <w:rPr>
+                <w:sz w:val="22"/>
+                <w:szCs w:val="22"/>
+              </w:rPr>
+              <w:t>__/ 4</w:t>
+            </w:r>
+          </w:p>
+        </w:tc>
+      </w:tr>
+      <w:tr>
+        <w:trPr>
+          <w:trHeight w:val="480"/>
+          <w:jc w:val="center"/>
+        </w:trPr>
+        <w:tc>
+          <w:tcPr>
+            <w:tcW w:w="1779" w:type="dxa"/>
+            <w:tcBorders>
+              <w:top w:val="single" w:sz="8" w:space="0" w:color="000000"/>
+              <w:left w:val="single" w:sz="8" w:space="0" w:color="000000"/>
+              <w:bottom w:val="single" w:sz="8" w:space="0" w:color="000000"/>
+              <w:right w:val="single" w:sz="8" w:space="0" w:color="000000"/>
+            </w:tcBorders>
+            <w:tcMar>
+              <w:top w:w="100" w:type="dxa"/>
+              <w:left w:w="100" w:type="dxa"/>
+              <w:bottom w:w="100" w:type="dxa"/>
+              <w:right w:w="100" w:type="dxa"/>
+            </w:tcMar>
+          </w:tcPr>
+          <w:p>
+            <w:pPr>
+              <w:rPr>
+                <w:rFonts w:eastAsia="Calibri"/>
+                <w:b/>
+                <w:bCs/>
+              </w:rPr>
+            </w:pPr>
+            <w:r>
+              <w:rPr>
+                <w:rFonts w:eastAsia="Calibri"/>
+                <w:b/>
+                <w:bCs/>
+              </w:rPr>
+              <w:t xml:space="preserve">Learning </w:t>
+            </w:r>
+            <w:r>
+              <w:rPr>
+                <w:rFonts w:eastAsia="Calibri"/>
+                <w:b/>
+                <w:bCs/>
+              </w:rPr>
+              <w:t>Station Technical</w:t>
+            </w:r>
+            <w:r>
+              <w:rPr>
+                <w:rFonts w:eastAsia="Calibri"/>
+                <w:b/>
+                <w:bCs/>
+              </w:rPr>
+              <w:t xml:space="preserve"> Understanding</w:t>
+            </w:r>
+          </w:p>
+        </w:tc>
+        <w:tc>
+          <w:tcPr>
+            <w:tcW w:w="4284" w:type="dxa"/>
+            <w:tcBorders>
+              <w:top w:val="single" w:sz="8" w:space="0" w:color="000000"/>
+              <w:left w:val="single" w:sz="8" w:space="0" w:color="000000"/>
+              <w:bottom w:val="single" w:sz="8" w:space="0" w:color="000000"/>
+              <w:right w:val="single" w:sz="8" w:space="0" w:color="000000"/>
+            </w:tcBorders>
+            <w:tcMar>
+              <w:top w:w="100" w:type="dxa"/>
+              <w:left w:w="100" w:type="dxa"/>
+              <w:bottom w:w="100" w:type="dxa"/>
+              <w:right w:w="100" w:type="dxa"/>
+            </w:tcMar>
+          </w:tcPr>
+          <w:p>
+            <w:pPr>
+              <w:rPr>
+                <w:rFonts w:eastAsia="Calibri"/>
+                <w:sz w:val="22"/>
+                <w:szCs w:val="22"/>
+              </w:rPr>
+            </w:pPr>
+            <w:r>
+              <w:rPr>
+                <w:rFonts w:eastAsia="Calibri"/>
+                <w:sz w:val="22"/>
+                <w:szCs w:val="22"/>
+              </w:rPr>
+              <w:t xml:space="preserve">You have submitted </w:t>
+            </w:r>
+            <w:r>
+              <w:rPr>
+                <w:rFonts w:eastAsia="Calibri"/>
+                <w:b/>
+                <w:bCs/>
+                <w:sz w:val="22"/>
+                <w:szCs w:val="22"/>
+              </w:rPr>
+              <w:t>evidence of learning station on a Bandit problem</w:t>
+            </w:r>
+            <w:r>
+              <w:rPr>
+                <w:rFonts w:eastAsia="Calibri"/>
+                <w:sz w:val="22"/>
+                <w:szCs w:val="22"/>
+              </w:rPr>
+              <w:t xml:space="preserve"> on OverTheWire. </w:t>
+            </w:r>
+          </w:p>
+          <w:p>
+            <w:pPr>
+              <w:rPr>
+                <w:rFonts w:eastAsia="Calibri"/>
+                <w:sz w:val="22"/>
+                <w:szCs w:val="22"/>
+              </w:rPr>
+            </w:pPr>
+          </w:p>
+          <w:p>
+            <w:pPr>
+              <w:rPr>
+                <w:rFonts w:eastAsia="Calibri"/>
+                <w:b/>
+                <w:bCs/>
+                <w:sz w:val="22"/>
+                <w:szCs w:val="22"/>
+              </w:rPr>
+            </w:pPr>
+            <w:r>
+              <w:rPr>
+                <w:rFonts w:eastAsia="Calibri"/>
+                <w:sz w:val="22"/>
+                <w:szCs w:val="22"/>
+              </w:rPr>
+              <w:t xml:space="preserve">Your evidnece highlights </w:t>
+            </w:r>
+            <w:r>
+              <w:rPr>
+                <w:rFonts w:eastAsia="Calibri"/>
+                <w:b/>
+                <w:bCs/>
+                <w:sz w:val="22"/>
+                <w:szCs w:val="22"/>
+              </w:rPr>
+              <w:t>your understanding</w:t>
+            </w:r>
+            <w:r>
+              <w:rPr>
+                <w:rFonts w:eastAsia="Calibri"/>
+                <w:sz w:val="22"/>
+                <w:szCs w:val="22"/>
+              </w:rPr>
+              <w:t xml:space="preserve"> of </w:t>
+            </w:r>
+            <w:r>
+              <w:rPr>
+                <w:rFonts w:eastAsia="Calibri"/>
+                <w:b/>
+                <w:bCs/>
+                <w:sz w:val="22"/>
+                <w:szCs w:val="22"/>
+              </w:rPr>
+              <w:t>common commands</w:t>
+            </w:r>
+            <w:r>
+              <w:rPr>
+                <w:rFonts w:eastAsia="Calibri"/>
+                <w:sz w:val="22"/>
+                <w:szCs w:val="22"/>
+              </w:rPr>
+              <w:t xml:space="preserve"> for operational commands on Linux systems and </w:t>
+            </w:r>
+            <w:r>
+              <w:rPr>
+                <w:rFonts w:eastAsia="Calibri"/>
+                <w:b/>
+                <w:bCs/>
+                <w:sz w:val="22"/>
+                <w:szCs w:val="22"/>
+              </w:rPr>
+              <w:t xml:space="preserve">implications of security considerations. </w:t>
+            </w:r>
+          </w:p>
+          <w:p>
+            <w:pPr>
+              <w:rPr>
+                <w:rFonts w:eastAsia="Calibri"/>
+                <w:sz w:val="22"/>
+                <w:szCs w:val="22"/>
+              </w:rPr>
+            </w:pPr>
+          </w:p>
+          <w:p>
+            <w:pPr>
+              <w:rPr>
+                <w:rFonts w:eastAsia="Calibri"/>
+                <w:sz w:val="22"/>
+                <w:szCs w:val="22"/>
+              </w:rPr>
+            </w:pPr>
+            <w:r>
+              <w:rPr>
+                <w:rFonts w:eastAsia="Calibri"/>
+                <w:sz w:val="22"/>
+                <w:szCs w:val="22"/>
+              </w:rPr>
+              <w:t>Evidence for higher</w:t>
+            </w:r>
+            <w:r>
+              <w:rPr>
+                <w:rFonts w:eastAsia="Calibri"/>
+                <w:sz w:val="22"/>
+                <w:szCs w:val="22"/>
+              </w:rPr>
+              <w:t>-</w:t>
+            </w:r>
+            <w:r>
+              <w:rPr>
+                <w:rFonts w:eastAsia="Calibri"/>
+                <w:sz w:val="22"/>
+                <w:szCs w:val="22"/>
+              </w:rPr>
+              <w:t>order learning may include:</w:t>
+            </w:r>
+          </w:p>
+          <w:p>
+            <w:pPr>
+              <w:rPr>
+                <w:rFonts w:eastAsia="Calibri"/>
+                <w:sz w:val="22"/>
+                <w:szCs w:val="22"/>
+              </w:rPr>
+            </w:pPr>
           </w:p>
           <w:p>
             <w:pPr>
@@ -3187,25 +3672,20 @@
                 <w:b/>
                 <w:bCs/>
               </w:rPr>
-              <w:t>Evaluative</w:t>
+              <w:t>Analysis</w:t>
             </w:r>
             <w:r>
               <w:rPr>
                 <w:rFonts w:eastAsia="Calibri"/>
               </w:rPr>
-              <w:t xml:space="preserve">: your evidence makes a judgement of something or between multiple things. This judgement may be the value of one thing over another or highlighting the </w:t>
+              <w:t xml:space="preserve">: Your evidence shows a reasoned understanding of what you </w:t>
             </w:r>
             <w:r>
               <w:rPr>
                 <w:rFonts w:eastAsia="Calibri"/>
               </w:rPr>
-              <w:t>significant</w:t>
-            </w:r>
-            <w:r>
-              <w:rPr>
-                <w:rFonts w:eastAsia="Calibri"/>
-              </w:rPr>
-              <w:t xml:space="preserve"> differences between two things.</w:t>
+              <w:lastRenderedPageBreak/>
+              <w:t>did and why. For example, you may have explained how you did X, Y, and Z, but you continue to explain why you did them the way you did.</w:t>
             </w:r>
           </w:p>
           <w:p>
@@ -3216,6 +3696,44 @@
                 <w:numId w:val="7"/>
               </w:numPr>
               <w:rPr>
+                <w:rFonts w:eastAsia="Calibri"/>
+              </w:rPr>
+            </w:pPr>
+            <w:r>
+              <w:rPr>
+                <w:rFonts w:eastAsia="Calibri"/>
+                <w:b/>
+                <w:bCs/>
+              </w:rPr>
+              <w:t>Evaluative</w:t>
+            </w:r>
+            <w:r>
+              <w:rPr>
+                <w:rFonts w:eastAsia="Calibri"/>
+              </w:rPr>
+              <w:t xml:space="preserve">: your evidence makes a judgement of something or between multiple things. This judgement may be the value of one thing over another or highlighting the </w:t>
+            </w:r>
+            <w:r>
+              <w:rPr>
+                <w:rFonts w:eastAsia="Calibri"/>
+              </w:rPr>
+              <w:t>significant</w:t>
+            </w:r>
+            <w:r>
+              <w:rPr>
+                <w:rFonts w:eastAsia="Calibri"/>
+              </w:rPr>
+              <w:t xml:space="preserve"> differences between two things.</w:t>
+            </w:r>
+          </w:p>
+          <w:p>
+            <w:pPr>
+              <w:pStyle w:val="ListParagraph"/>
+              <w:numPr>
+                <w:ilvl w:val="0"/>
+                <w:numId w:val="7"/>
+              </w:numPr>
+              <w:rPr>
                 <w:color w:val="auto"/>
                 <w:kern w:val="0"/>
               </w:rPr>
@@ -3248,20 +3766,18 @@
           <w:p>
             <w:pPr>
               <w:rPr>
+                <w:rFonts w:eastAsia="Calibri"/>
+                <w:sz w:val="22"/>
+                <w:szCs w:val="22"/>
+              </w:rPr>
+            </w:pPr>
+            <w:r>
+              <w:rPr>
                 <w:color w:val="auto"/>
                 <w:kern w:val="0"/>
                 <w:sz w:val="22"/>
                 <w:szCs w:val="22"/>
               </w:rPr>
-            </w:pPr>
-            <w:r>
-              <w:rPr>
-                <w:color w:val="auto"/>
-                <w:kern w:val="0"/>
-                <w:sz w:val="22"/>
-                <w:szCs w:val="22"/>
-              </w:rPr>
-              <w:lastRenderedPageBreak/>
               <w:t>Note: the assessor may use their discretion to source other evidence from this assessment to judge the activity if required.</w:t>
             </w:r>
           </w:p>
@@ -3282,7 +3798,6 @@
               <w:right w:w="100" w:type="dxa"/>
             </w:tcMar>
             <w:vAlign w:val="center"/>
-            <w:hideMark/>
           </w:tcPr>
           <w:p>
             <w:pPr>
@@ -3295,7 +3810,6 @@
             </w:pPr>
             <w:r>
               <w:rPr>
-                <w:rFonts w:eastAsia="Calibri"/>
                 <w:sz w:val="22"/>
                 <w:szCs w:val="22"/>
               </w:rPr>
@@ -3303,26 +3817,52 @@
               <w:t>4</w:t>
             </w:r>
           </w:p>
+        </w:tc>
+        <w:tc>
+          <w:tcPr>
+            <w:tcW w:w="1132" w:type="dxa"/>
+            <w:tcBorders>
+              <w:top w:val="single" w:sz="8" w:space="0" w:color="000000"/>
+              <w:left w:val="single" w:sz="8" w:space="0" w:color="000000"/>
+              <w:bottom w:val="single" w:sz="8" w:space="0" w:color="000000"/>
+              <w:right w:val="single" w:sz="8" w:space="0" w:color="000000"/>
+            </w:tcBorders>
+            <w:tcMar>
+              <w:top w:w="100" w:type="dxa"/>
+              <w:left w:w="100" w:type="dxa"/>
+              <w:bottom w:w="100" w:type="dxa"/>
+              <w:right w:w="100" w:type="dxa"/>
+            </w:tcMar>
+            <w:vAlign w:val="center"/>
+          </w:tcPr>
           <w:p>
             <w:pPr>
               <w:jc w:val="center"/>
               <w:rPr>
-                <w:rFonts w:eastAsia="Calibri"/>
                 <w:sz w:val="22"/>
                 <w:szCs w:val="22"/>
               </w:rPr>
             </w:pPr>
-          </w:p>
-          <w:p>
-            <w:pPr>
-              <w:jc w:val="center"/>
-              <w:rPr>
-                <w:rFonts w:eastAsia="Calibri"/>
+            <w:r>
+              <w:rPr>
                 <w:sz w:val="22"/>
                 <w:szCs w:val="22"/>
               </w:rPr>
-            </w:pPr>
-          </w:p>
+              <w:t>__/4</w:t>
+            </w:r>
+          </w:p>
+        </w:tc>
+        <w:tc>
+          <w:tcPr>
+            <w:tcW w:w="808" w:type="dxa"/>
+            <w:tcBorders>
+              <w:top w:val="single" w:sz="8" w:space="0" w:color="000000"/>
+              <w:left w:val="single" w:sz="8" w:space="0" w:color="000000"/>
+              <w:bottom w:val="single" w:sz="8" w:space="0" w:color="000000"/>
+              <w:right w:val="single" w:sz="8" w:space="0" w:color="000000"/>
+            </w:tcBorders>
+            <w:vAlign w:val="center"/>
+          </w:tcPr>
           <w:p>
             <w:pPr>
               <w:jc w:val="center"/>
@@ -3336,13 +3876,13 @@
                 <w:sz w:val="22"/>
                 <w:szCs w:val="22"/>
               </w:rPr>
-              <w:t>4</w:t>
-            </w:r>
-          </w:p>
-        </w:tc>
-        <w:tc>
-          <w:tcPr>
-            <w:tcW w:w="1132" w:type="dxa"/>
+              <w:t>__/4</w:t>
+            </w:r>
+          </w:p>
+        </w:tc>
+        <w:tc>
+          <w:tcPr>
+            <w:tcW w:w="834" w:type="dxa"/>
             <w:tcBorders>
               <w:top w:val="single" w:sz="8" w:space="0" w:color="000000"/>
               <w:left w:val="single" w:sz="8" w:space="0" w:color="000000"/>
@@ -3370,7 +3910,7 @@
                 <w:sz w:val="22"/>
                 <w:szCs w:val="22"/>
               </w:rPr>
-              <w:t>__/4</w:t>
+              <w:t>A x1</w:t>
             </w:r>
           </w:p>
           <w:p>
@@ -3381,240 +3921,62 @@
                 <w:szCs w:val="22"/>
               </w:rPr>
             </w:pPr>
-          </w:p>
-          <w:p>
-            <w:pPr>
-              <w:jc w:val="center"/>
+            <w:r>
               <w:rPr>
                 <w:sz w:val="22"/>
                 <w:szCs w:val="22"/>
               </w:rPr>
-            </w:pPr>
-            <w:r>
+              <w:t>T x2</w:t>
+            </w:r>
+          </w:p>
+        </w:tc>
+        <w:tc>
+          <w:tcPr>
+            <w:tcW w:w="1264" w:type="dxa"/>
+            <w:tcBorders>
+              <w:top w:val="single" w:sz="8" w:space="0" w:color="000000"/>
+              <w:left w:val="single" w:sz="8" w:space="0" w:color="000000"/>
+              <w:bottom w:val="single" w:sz="8" w:space="0" w:color="000000"/>
+              <w:right w:val="single" w:sz="8" w:space="0" w:color="000000"/>
+            </w:tcBorders>
+            <w:tcMar>
+              <w:top w:w="100" w:type="dxa"/>
+              <w:left w:w="100" w:type="dxa"/>
+              <w:bottom w:w="100" w:type="dxa"/>
+              <w:right w:w="100" w:type="dxa"/>
+            </w:tcMar>
+            <w:vAlign w:val="center"/>
+          </w:tcPr>
+          <w:p>
+            <w:pPr>
+              <w:jc w:val="center"/>
               <w:rPr>
                 <w:sz w:val="22"/>
                 <w:szCs w:val="22"/>
               </w:rPr>
-              <w:br/>
-              <w:t>__/4</w:t>
-            </w:r>
-          </w:p>
-        </w:tc>
-        <w:tc>
-          <w:tcPr>
-            <w:tcW w:w="808" w:type="dxa"/>
-            <w:tcBorders>
-              <w:top w:val="single" w:sz="8" w:space="0" w:color="000000"/>
-              <w:left w:val="single" w:sz="8" w:space="0" w:color="000000"/>
-              <w:bottom w:val="single" w:sz="8" w:space="0" w:color="000000"/>
-              <w:right w:val="single" w:sz="8" w:space="0" w:color="000000"/>
-            </w:tcBorders>
-            <w:vAlign w:val="center"/>
-          </w:tcPr>
-          <w:p>
-            <w:pPr>
-              <w:jc w:val="center"/>
+            </w:pPr>
+            <w:r>
               <w:rPr>
                 <w:sz w:val="22"/>
                 <w:szCs w:val="22"/>
               </w:rPr>
-            </w:pPr>
-            <w:r>
+              <w:t>A __/ 4</w:t>
+            </w:r>
+          </w:p>
+          <w:p>
+            <w:pPr>
+              <w:jc w:val="center"/>
               <w:rPr>
                 <w:sz w:val="22"/>
                 <w:szCs w:val="22"/>
               </w:rPr>
-              <w:t>__/4</w:t>
-            </w:r>
-          </w:p>
-          <w:p>
-            <w:pPr>
-              <w:jc w:val="center"/>
+            </w:pPr>
+            <w:r>
               <w:rPr>
                 <w:sz w:val="22"/>
                 <w:szCs w:val="22"/>
               </w:rPr>
-            </w:pPr>
-          </w:p>
-          <w:p>
-            <w:pPr>
-              <w:jc w:val="center"/>
-              <w:rPr>
-                <w:sz w:val="22"/>
-                <w:szCs w:val="22"/>
-              </w:rPr>
-            </w:pPr>
-            <w:r>
-              <w:rPr>
-                <w:sz w:val="22"/>
-                <w:szCs w:val="22"/>
-              </w:rPr>
-              <w:br/>
-              <w:t>__/4</w:t>
-            </w:r>
-          </w:p>
-        </w:tc>
-        <w:tc>
-          <w:tcPr>
-            <w:tcW w:w="834" w:type="dxa"/>
-            <w:tcBorders>
-              <w:top w:val="single" w:sz="8" w:space="0" w:color="000000"/>
-              <w:left w:val="single" w:sz="8" w:space="0" w:color="000000"/>
-              <w:bottom w:val="single" w:sz="8" w:space="0" w:color="000000"/>
-              <w:right w:val="single" w:sz="8" w:space="0" w:color="000000"/>
-            </w:tcBorders>
-            <w:tcMar>
-              <w:top w:w="100" w:type="dxa"/>
-              <w:left w:w="100" w:type="dxa"/>
-              <w:bottom w:w="100" w:type="dxa"/>
-              <w:right w:w="100" w:type="dxa"/>
-            </w:tcMar>
-            <w:vAlign w:val="center"/>
-          </w:tcPr>
-          <w:p>
-            <w:pPr>
-              <w:jc w:val="center"/>
-              <w:rPr>
-                <w:sz w:val="22"/>
-                <w:szCs w:val="22"/>
-              </w:rPr>
-            </w:pPr>
-            <w:r>
-              <w:rPr>
-                <w:sz w:val="22"/>
-                <w:szCs w:val="22"/>
-              </w:rPr>
-              <w:t>A x1</w:t>
-            </w:r>
-          </w:p>
-          <w:p>
-            <w:pPr>
-              <w:jc w:val="center"/>
-              <w:rPr>
-                <w:sz w:val="22"/>
-                <w:szCs w:val="22"/>
-              </w:rPr>
-            </w:pPr>
-            <w:r>
-              <w:rPr>
-                <w:sz w:val="22"/>
-                <w:szCs w:val="22"/>
-              </w:rPr>
-              <w:t>T x1</w:t>
-            </w:r>
-          </w:p>
-          <w:p>
-            <w:pPr>
-              <w:jc w:val="center"/>
-              <w:rPr>
-                <w:sz w:val="22"/>
-                <w:szCs w:val="22"/>
-              </w:rPr>
-            </w:pPr>
-          </w:p>
-          <w:p>
-            <w:pPr>
-              <w:jc w:val="center"/>
-              <w:rPr>
-                <w:sz w:val="22"/>
-                <w:szCs w:val="22"/>
-              </w:rPr>
-            </w:pPr>
-            <w:r>
-              <w:rPr>
-                <w:sz w:val="22"/>
-                <w:szCs w:val="22"/>
-              </w:rPr>
-              <w:t>A x1</w:t>
-            </w:r>
-          </w:p>
-          <w:p>
-            <w:pPr>
-              <w:jc w:val="center"/>
-              <w:rPr>
-                <w:sz w:val="22"/>
-                <w:szCs w:val="22"/>
-              </w:rPr>
-            </w:pPr>
-            <w:r>
-              <w:rPr>
-                <w:sz w:val="22"/>
-                <w:szCs w:val="22"/>
-              </w:rPr>
-              <w:t>T x2</w:t>
-            </w:r>
-          </w:p>
-        </w:tc>
-        <w:tc>
-          <w:tcPr>
-            <w:tcW w:w="1264" w:type="dxa"/>
-            <w:tcBorders>
-              <w:top w:val="single" w:sz="8" w:space="0" w:color="000000"/>
-              <w:left w:val="single" w:sz="8" w:space="0" w:color="000000"/>
-              <w:bottom w:val="single" w:sz="8" w:space="0" w:color="000000"/>
-              <w:right w:val="single" w:sz="8" w:space="0" w:color="000000"/>
-            </w:tcBorders>
-            <w:tcMar>
-              <w:top w:w="100" w:type="dxa"/>
-              <w:left w:w="100" w:type="dxa"/>
-              <w:bottom w:w="100" w:type="dxa"/>
-              <w:right w:w="100" w:type="dxa"/>
-            </w:tcMar>
-            <w:vAlign w:val="center"/>
-          </w:tcPr>
-          <w:p>
-            <w:pPr>
-              <w:jc w:val="center"/>
-              <w:rPr>
-                <w:sz w:val="22"/>
-                <w:szCs w:val="22"/>
-              </w:rPr>
-            </w:pPr>
-            <w:r>
-              <w:rPr>
-                <w:sz w:val="22"/>
-                <w:szCs w:val="22"/>
-              </w:rPr>
-              <w:t>__/</w:t>
-            </w:r>
-            <w:r>
-              <w:rPr>
-                <w:sz w:val="22"/>
-                <w:szCs w:val="22"/>
-              </w:rPr>
-              <w:t xml:space="preserve"> </w:t>
-            </w:r>
-            <w:r>
-              <w:rPr>
-                <w:sz w:val="22"/>
-                <w:szCs w:val="22"/>
-              </w:rPr>
-              <w:t>4</w:t>
-            </w:r>
-          </w:p>
-          <w:p>
-            <w:pPr>
-              <w:jc w:val="center"/>
-              <w:rPr>
-                <w:sz w:val="22"/>
-                <w:szCs w:val="22"/>
-              </w:rPr>
-            </w:pPr>
-          </w:p>
-          <w:p>
-            <w:pPr>
-              <w:jc w:val="center"/>
-              <w:rPr>
-                <w:sz w:val="22"/>
-                <w:szCs w:val="22"/>
-              </w:rPr>
-            </w:pPr>
-            <w:r>
-              <w:rPr>
-                <w:sz w:val="22"/>
-                <w:szCs w:val="22"/>
-              </w:rPr>
-              <w:t>__/ 8</w:t>
+              <w:t>T __/ 8</w:t>
             </w:r>
           </w:p>
         </w:tc>
@@ -9080,7 +9442,7 @@
     </w:lvl>
   </w:abstractNum>
   <w:abstractNum w:abstractNumId="4" w15:restartNumberingAfterBreak="0">
-    <w:nsid w:val="043B1D17"/>
+    <w:nsid w:val="0497942A"/>
     <w:multiLevelType w:val="hybridMultilevel"/>
     <w:tmpl w:val="ACACDDF4"/>
     <w:lvl w:ilvl="0" w:tplc="0C090001">
@@ -9193,7 +9555,7 @@
     </w:lvl>
   </w:abstractNum>
   <w:abstractNum w:abstractNumId="5" w15:restartNumberingAfterBreak="0">
-    <w:nsid w:val="05361B1D"/>
+    <w:nsid w:val="0436B39E"/>
     <w:multiLevelType w:val="hybridMultilevel"/>
     <w:tmpl w:val="525ADFDC"/>
     <w:lvl w:ilvl="0" w:tplc="B1849C08">
@@ -9305,7 +9667,7 @@
     </w:lvl>
   </w:abstractNum>
   <w:abstractNum w:abstractNumId="6" w15:restartNumberingAfterBreak="0">
-    <w:nsid w:val="033375AE"/>
+    <w:nsid w:val="01DAB8CE"/>
     <w:multiLevelType w:val="hybridMultilevel"/>
     <w:tmpl w:val="3468CC42"/>
     <w:lvl w:ilvl="0" w:tplc="9D987328">
@@ -9417,7 +9779,7 @@
     </w:lvl>
   </w:abstractNum>
   <w:abstractNum w:abstractNumId="6" w15:restartNumberingAfterBreak="0">
-    <w:nsid w:val="0126E0D5"/>
+    <w:nsid w:val="032F4135"/>
     <w:multiLevelType w:val="hybridMultilevel"/>
     <w:tmpl w:val="9418E4E0"/>
     <w:lvl w:ilvl="0" w:tplc="0C090001">

</xml_diff>

<commit_message>
NETWORKING: added details about recipes vs learning stations.
</commit_message>
<xml_diff>
--- a/assignments/Network Administration and Security/2022_Semester2_AI1_Learning Stations.docx
+++ b/assignments/Network Administration and Security/2022_Semester2_AI1_Learning Stations.docx
@@ -118,7 +118,19 @@
         <w:rPr>
           <w:lang w:eastAsia="en-AU"/>
         </w:rPr>
-        <w:t xml:space="preserve"> for year 11 students and 15 for year 12 students who’ve done the previous 10 before</w:t>
+        <w:t xml:space="preserve"> for year 11 students and 15 for year 12 students who</w:t>
+      </w:r>
+      <w:r>
+        <w:rPr>
+          <w:lang w:eastAsia="en-AU"/>
+        </w:rPr>
+        <w:t>'</w:t>
+      </w:r>
+      <w:r>
+        <w:rPr>
+          <w:lang w:eastAsia="en-AU"/>
+        </w:rPr>
+        <w:t>ve done the previous 10 before</w:t>
       </w:r>
       <w:r>
         <w:rPr>
@@ -191,7 +203,19 @@
         <w:rPr>
           <w:lang w:eastAsia="en-AU"/>
         </w:rPr>
-        <w:t xml:space="preserve"> (you’ll likely need to do an exercise from bandit 6+)</w:t>
+        <w:t xml:space="preserve"> (you</w:t>
+      </w:r>
+      <w:r>
+        <w:rPr>
+          <w:lang w:eastAsia="en-AU"/>
+        </w:rPr>
+        <w:t>'</w:t>
+      </w:r>
+      <w:r>
+        <w:rPr>
+          <w:lang w:eastAsia="en-AU"/>
+        </w:rPr>
+        <w:t>ll likely need to do an exercise from bandit 6+)</w:t>
       </w:r>
       <w:r>
         <w:rPr>
@@ -301,14 +325,12 @@
           <w:lang w:eastAsia="en-AU"/>
         </w:rPr>
       </w:pPr>
-      <w:proofErr w:type="spellStart"/>
       <w:r>
         <w:rPr>
           <w:lang w:eastAsia="en-AU"/>
         </w:rPr>
         <w:t>uniq</w:t>
       </w:r>
-      <w:proofErr w:type="spellEnd"/>
     </w:p>
     <w:p>
       <w:pPr>
@@ -473,21 +495,7 @@
         <w:rPr>
           <w:lang w:eastAsia="en-AU"/>
         </w:rPr>
-        <w:t xml:space="preserve"> Markdown Documents are </w:t>
-      </w:r>
-      <w:proofErr w:type="gramStart"/>
-      <w:r>
-        <w:rPr>
-          <w:lang w:eastAsia="en-AU"/>
-        </w:rPr>
-        <w:t>similar to</w:t>
-      </w:r>
-      <w:proofErr w:type="gramEnd"/>
-      <w:r>
-        <w:rPr>
-          <w:lang w:eastAsia="en-AU"/>
-        </w:rPr>
-        <w:t xml:space="preserve"> web pages but come with a light</w:t>
+        <w:t xml:space="preserve"> Markdown Documents are similar to web pages but come with a light</w:t>
       </w:r>
       <w:r>
         <w:rPr>
@@ -639,7 +647,7 @@
         <w:rPr>
           <w:lang w:eastAsia="en-AU"/>
         </w:rPr>
-        <w:t>(extension) An analysis/evaluation/comparison of different commands that may also solve the problem.</w:t>
+        <w:t>(extension) An analysis/evaluation/comparison of different commands may also solve the problem.</w:t>
       </w:r>
     </w:p>
     <w:p>
@@ -666,12 +674,599 @@
           <w:lang w:eastAsia="en-AU"/>
         </w:rPr>
       </w:pPr>
-      <w:r>
-        <w:rPr>
-          <w:lang w:eastAsia="en-AU"/>
-        </w:rPr>
-        <w:t xml:space="preserve"> </w:t>
-      </w:r>
+    </w:p>
+    <w:p>
+      <w:pPr>
+        <w:pStyle w:val="Heading3"/>
+      </w:pPr>
+      <w:r>
+        <w:t>Learning Stations vs Cookbooks Recipes</w:t>
+      </w:r>
+    </w:p>
+    <w:p>
+      <w:pPr>
+        <w:rPr>
+          <w:lang w:eastAsia="en-AU"/>
+        </w:rPr>
+      </w:pPr>
+      <w:r>
+        <w:rPr>
+          <w:lang w:eastAsia="en-AU"/>
+        </w:rPr>
+        <w:t xml:space="preserve">In my classes, I create many Recipes for students to follow. Learning Stations are similar to recipes. However, a recipe is intended to be supported by lectures/direct teacher support. They can also focus on people with deep technical literacy learning a new skill. </w:t>
+      </w:r>
+    </w:p>
+    <w:p>
+      <w:pPr>
+        <w:rPr>
+          <w:lang w:eastAsia="en-AU"/>
+        </w:rPr>
+      </w:pPr>
+    </w:p>
+    <w:p>
+      <w:pPr>
+        <w:rPr>
+          <w:lang w:eastAsia="en-AU"/>
+        </w:rPr>
+      </w:pPr>
+      <w:r>
+        <w:rPr>
+          <w:lang w:eastAsia="en-AU"/>
+        </w:rPr>
+        <w:t xml:space="preserve">An example of a technical recipe can be seen here: </w:t>
+      </w:r>
+    </w:p>
+    <w:p/>
+    <w:tbl>
+      <w:tblPr>
+        <w:tblStyle w:val="TableGrid"/>
+        <w:tblW w:w="0" w:type="auto"/>
+        <w:tblLook w:val="04A0" w:firstRow="1" w:lastRow="0" w:firstColumn="1" w:lastColumn="0" w:noHBand="0" w:noVBand="1"/>
+      </w:tblPr>
+      <w:tblGrid>
+        <w:gridCol w:w="9016"/>
+      </w:tblGrid>
+      <w:tr>
+        <w:tc>
+          <w:tcPr>
+            <w:tcW w:w="9016" w:type="dxa"/>
+          </w:tcPr>
+          <w:p>
+            <w:pPr>
+              <w:pStyle w:val="Heading2"/>
+              <w:spacing w:before="360" w:after="80"/>
+              <w:rPr>
+                <w:rFonts w:cs="Times New Roman"/>
+                <w:color w:val="auto"/>
+                <w:sz w:val="36"/>
+                <w:szCs w:val="36"/>
+              </w:rPr>
+            </w:pPr>
+            <w:r>
+              <w:rPr>
+                <w:rFonts w:ascii="Arial" w:hAnsi="Arial" w:cs="Arial"/>
+                <w:color w:val="000000"/>
+                <w:sz w:val="34"/>
+                <w:szCs w:val="34"/>
+              </w:rPr>
+              <w:t>Configuring the router via TFTP</w:t>
+            </w:r>
+          </w:p>
+          <w:p>
+            <w:pPr>
+              <w:pStyle w:val="Heading3"/>
+            </w:pPr>
+            <w:r>
+              <w:t>Problem:</w:t>
+            </w:r>
+          </w:p>
+          <w:p>
+            <w:r>
+              <w:t>You want to load configuration commands via TFTP.</w:t>
+            </w:r>
+          </w:p>
+          <w:p>
+            <w:pPr>
+              <w:pStyle w:val="Heading3"/>
+            </w:pPr>
+            <w:r>
+              <w:t>Solution:</w:t>
+            </w:r>
+          </w:p>
+          <w:p>
+            <w:r>
+              <w:t>You can use the copy TFTP: command to configure the router via the Trivial File Transfer Protocol (TFTP)</w:t>
+            </w:r>
+          </w:p>
+          <w:p>
+            <w:pPr>
+              <w:pStyle w:val="NormalWeb"/>
+              <w:spacing w:before="240" w:beforeAutospacing="0" w:after="240" w:afterAutospacing="0"/>
+            </w:pPr>
+            <w:r>
+              <w:rPr>
+                <w:rFonts w:ascii="Arial" w:hAnsi="Arial" w:cs="Arial"/>
+                <w:noProof/>
+                <w:color w:val="1F3864"/>
+                <w:sz w:val="22"/>
+                <w:szCs w:val="22"/>
+                <w:bdr w:val="none" w:sz="0" w:space="0" w:color="auto" w:frame="1"/>
+              </w:rPr>
+              <w:drawing>
+                <wp:inline distT="0" distB="0" distL="0" distR="0" wp14:anchorId="2B6B949E" wp14:editId="59313B47">
+                  <wp:extent cx="5334000" cy="2080260"/>
+                  <wp:effectExtent l="0" t="0" r="0" b="0"/>
+                  <wp:docPr id="1001" name="Picture 2" descr="Text&#10;&#10;Description automatically generated"/>
+                  <wp:cNvGraphicFramePr>
+                    <a:graphicFrameLocks xmlns:a="http://schemas.openxmlformats.org/drawingml/2006/main" noChangeAspect="1"/>
+                  </wp:cNvGraphicFramePr>
+                  <a:graphic xmlns:a="http://schemas.openxmlformats.org/drawingml/2006/main">
+                    <a:graphicData uri="http://schemas.openxmlformats.org/drawingml/2006/picture">
+                      <pic:pic xmlns:pic="http://schemas.openxmlformats.org/drawingml/2006/picture">
+                        <pic:nvPicPr>
+                          <pic:cNvPr id="2" name="Picture 2" descr="Text&#10;&#10;Description automatically generated"/>
+                          <pic:cNvPicPr>
+                            <a:picLocks noChangeAspect="1" noChangeArrowheads="1"/>
+                          </pic:cNvPicPr>
+                        </pic:nvPicPr>
+                        <pic:blipFill>
+                          <a:blip r:embed="rId20">
+                            <a:extLst>
+                              <a:ext uri="{28A0092B-C50C-407E-A947-70E740481C1C}">
+                                <a14:useLocalDpi xmlns:a14="http://schemas.microsoft.com/office/drawing/2010/main" val="0"/>
+                              </a:ext>
+                            </a:extLst>
+                          </a:blip>
+                          <a:srcRect/>
+                          <a:stretch>
+                            <a:fillRect/>
+                          </a:stretch>
+                        </pic:blipFill>
+                        <pic:spPr bwMode="auto">
+                          <a:xfrm>
+                            <a:off x="0" y="0"/>
+                            <a:ext cx="5334000" cy="2080260"/>
+                          </a:xfrm>
+                          <a:prstGeom prst="rect">
+                            <a:avLst/>
+                          </a:prstGeom>
+                          <a:noFill/>
+                          <a:ln>
+                            <a:noFill/>
+                          </a:ln>
+                        </pic:spPr>
+                      </pic:pic>
+                    </a:graphicData>
+                  </a:graphic>
+                </wp:inline>
+              </w:drawing>
+            </w:r>
+          </w:p>
+          <w:p>
+            <w:pPr>
+              <w:pStyle w:val="Heading3"/>
+            </w:pPr>
+            <w:r>
+              <w:t>Discussion:</w:t>
+            </w:r>
+          </w:p>
+          <w:p>
+            <w:r>
+              <w:t>Generally, most people configure their routers using telnet/ssh and the configured terminal command. However, people tend to resort to cutting and pasting a large set of commands for significant configuration changes. While this method works, it is inefficient and slow, particularly if you have to configure many routers. </w:t>
+            </w:r>
+          </w:p>
+          <w:p/>
+          <w:p>
+            <w:r>
+              <w:lastRenderedPageBreak/>
+              <w:t>Using TFTP to download a large set of configuration commands, the router doesn</w:t>
+            </w:r>
+            <w:r>
+              <w:t>'</w:t>
+            </w:r>
+            <w:r>
+              <w:t>t need to echo each character to your screen, reducing the overhead and increasing the interaction speed. </w:t>
+            </w:r>
+          </w:p>
+          <w:p/>
+          <w:p>
+            <w:r>
+              <w:t>In this example, the router is configured by downloading a file called NEWCONFIG from a server at 192.168.10.1 using the Trivial File Transfer Protocol (TFTP). The router will copy the entire file by TFTP before entering the commands into the running configuration. </w:t>
+            </w:r>
+          </w:p>
+          <w:p/>
+          <w:p>
+            <w:pPr>
+              <w:rPr>
+                <w:lang w:eastAsia="en-AU"/>
+              </w:rPr>
+            </w:pPr>
+            <w:r>
+              <w:t>Using TFTP is helpful because sometimes, some commands in the middle of a configuration could disrupt your access to the router, but the rest of the commands might fix the problem. If you tried to enter them manually using telnet/ssh and configure the terminal, you could lock yourself out of the router. A typical example of this problem happens when you replace an active access list. When you enter the first line, the router puts an implicit deny-all at the end, which can break your session. Using TFTP avoids this problem.</w:t>
+            </w:r>
+          </w:p>
+        </w:tc>
+      </w:tr>
+    </w:tbl>
+    <w:p>
+      <w:pPr>
+        <w:pStyle w:val="NormalWeb"/>
+        <w:spacing w:before="240" w:beforeAutospacing="0" w:after="240" w:afterAutospacing="0"/>
+        <w:jc w:val="both"/>
+        <w:rPr>
+          <w:rFonts w:ascii="Arial" w:hAnsi="Arial" w:cs="Arial"/>
+          <w:color w:val="1F3864"/>
+          <w:sz w:val="22"/>
+          <w:szCs w:val="22"/>
+        </w:rPr>
+      </w:pPr>
+    </w:p>
+    <w:p>
+      <w:r>
+        <w:t xml:space="preserve">You can see how the author of this recipe broke their response into multiple chunks. </w:t>
+      </w:r>
+    </w:p>
+    <w:p/>
+    <w:p>
+      <w:pPr>
+        <w:pStyle w:val="Heading3"/>
+      </w:pPr>
+      <w:r>
+        <w:t>Explanation:</w:t>
+      </w:r>
+    </w:p>
+    <w:p/>
+    <w:p/>
+    <w:p>
+      <w:pPr>
+        <w:jc w:val="center"/>
+        <w:rPr>
+          <w:lang w:eastAsia="en-AU"/>
+        </w:rPr>
+      </w:pPr>
+      <w:r>
+        <w:rPr>
+          <w:lang w:eastAsia="en-AU"/>
+        </w:rPr>
+        <w:drawing>
+          <wp:inline distT="0" distB="0" distL="0" distR="0" wp14:anchorId="59E74240" wp14:editId="58699844">
+            <wp:extent cx="4007146" cy="2797810"/>
+            <wp:effectExtent l="0" t="0" r="0" b="2540"/>
+            <wp:docPr id="1002" name="Picture 3"/>
+            <wp:cNvGraphicFramePr>
+              <a:graphicFrameLocks xmlns:a="http://schemas.openxmlformats.org/drawingml/2006/main" noChangeAspect="1"/>
+            </wp:cNvGraphicFramePr>
+            <a:graphic xmlns:a="http://schemas.openxmlformats.org/drawingml/2006/main">
+              <a:graphicData uri="http://schemas.openxmlformats.org/drawingml/2006/picture">
+                <pic:pic xmlns:pic="http://schemas.openxmlformats.org/drawingml/2006/picture">
+                  <pic:nvPicPr>
+                    <pic:cNvPr id="1" name=""/>
+                    <pic:cNvPicPr/>
+                  </pic:nvPicPr>
+                  <pic:blipFill>
+                    <a:blip r:embed="rId21"/>
+                    <a:stretch>
+                      <a:fillRect/>
+                    </a:stretch>
+                  </pic:blipFill>
+                  <pic:spPr>
+                    <a:xfrm>
+                      <a:off x="0" y="0"/>
+                      <a:ext cx="4014762" cy="2803127"/>
+                    </a:xfrm>
+                    <a:prstGeom prst="rect">
+                      <a:avLst/>
+                    </a:prstGeom>
+                  </pic:spPr>
+                </pic:pic>
+              </a:graphicData>
+            </a:graphic>
+          </wp:inline>
+        </w:drawing>
+      </w:r>
+    </w:p>
+    <w:p>
+      <w:pPr>
+        <w:jc w:val="center"/>
+        <w:rPr>
+          <w:rStyle w:val="SubtleEmphasis"/>
+        </w:rPr>
+      </w:pPr>
+      <w:r>
+        <w:rPr>
+          <w:rStyle w:val="SubtleEmphasis"/>
+        </w:rPr>
+        <w:t>Explanation of the problem and the solution</w:t>
+      </w:r>
+    </w:p>
+    <w:p>
+      <w:pPr>
+        <w:rPr>
+          <w:lang w:eastAsia="en-AU"/>
+        </w:rPr>
+      </w:pPr>
+    </w:p>
+    <w:p>
+      <w:pPr>
+        <w:rPr>
+          <w:lang w:eastAsia="en-AU"/>
+        </w:rPr>
+      </w:pPr>
+      <w:r>
+        <w:rPr>
+          <w:lang w:eastAsia="en-AU"/>
+        </w:rPr>
+        <w:t xml:space="preserve">In the example above, the author explains the problem and the solution. In both cases, it is very superficial and intended to draw a reader's attention to a specific problem. </w:t>
+      </w:r>
+    </w:p>
+    <w:p>
+      <w:pPr>
+        <w:rPr>
+          <w:lang w:eastAsia="en-AU"/>
+        </w:rPr>
+      </w:pPr>
+    </w:p>
+    <w:p>
+      <w:pPr>
+        <w:pStyle w:val="Heading3"/>
+      </w:pPr>
+      <w:r>
+        <w:t xml:space="preserve">Analysis: </w:t>
+      </w:r>
+    </w:p>
+    <w:p>
+      <w:pPr>
+        <w:rPr>
+          <w:lang w:eastAsia="en-AU"/>
+        </w:rPr>
+      </w:pPr>
+    </w:p>
+    <w:p>
+      <w:pPr>
+        <w:jc w:val="center"/>
+        <w:rPr>
+          <w:lang w:eastAsia="en-AU"/>
+        </w:rPr>
+      </w:pPr>
+      <w:r>
+        <w:rPr>
+          <w:lang w:eastAsia="en-AU"/>
+        </w:rPr>
+        <w:drawing>
+          <wp:inline distT="0" distB="0" distL="0" distR="0" wp14:anchorId="67C7AE2A" wp14:editId="6AEBBCB6">
+            <wp:extent cx="3999312" cy="1108606"/>
+            <wp:effectExtent l="0" t="0" r="1270" b="0"/>
+            <wp:docPr id="1003" name="Picture 4"/>
+            <wp:cNvGraphicFramePr>
+              <a:graphicFrameLocks xmlns:a="http://schemas.openxmlformats.org/drawingml/2006/main" noChangeAspect="1"/>
+            </wp:cNvGraphicFramePr>
+            <a:graphic xmlns:a="http://schemas.openxmlformats.org/drawingml/2006/main">
+              <a:graphicData uri="http://schemas.openxmlformats.org/drawingml/2006/picture">
+                <pic:pic xmlns:pic="http://schemas.openxmlformats.org/drawingml/2006/picture">
+                  <pic:nvPicPr>
+                    <pic:cNvPr id="1" name=""/>
+                    <pic:cNvPicPr/>
+                  </pic:nvPicPr>
+                  <pic:blipFill>
+                    <a:blip r:embed="rId22"/>
+                    <a:stretch>
+                      <a:fillRect/>
+                    </a:stretch>
+                  </pic:blipFill>
+                  <pic:spPr>
+                    <a:xfrm>
+                      <a:off x="0" y="0"/>
+                      <a:ext cx="4032073" cy="1117687"/>
+                    </a:xfrm>
+                    <a:prstGeom prst="rect">
+                      <a:avLst/>
+                    </a:prstGeom>
+                  </pic:spPr>
+                </pic:pic>
+              </a:graphicData>
+            </a:graphic>
+          </wp:inline>
+        </w:drawing>
+      </w:r>
+    </w:p>
+    <w:p>
+      <w:pPr>
+        <w:jc w:val="center"/>
+        <w:rPr>
+          <w:rStyle w:val="SubtleEmphasis"/>
+        </w:rPr>
+      </w:pPr>
+      <w:r>
+        <w:rPr>
+          <w:rStyle w:val="SubtleEmphasis"/>
+        </w:rPr>
+        <w:t>An analysis of the problem and solution</w:t>
+      </w:r>
+    </w:p>
+    <w:p>
+      <w:pPr>
+        <w:rPr>
+          <w:lang w:eastAsia="en-AU"/>
+        </w:rPr>
+      </w:pPr>
+    </w:p>
+    <w:p>
+      <w:pPr>
+        <w:rPr>
+          <w:lang w:eastAsia="en-AU"/>
+        </w:rPr>
+      </w:pPr>
+      <w:r>
+        <w:rPr>
+          <w:lang w:eastAsia="en-AU"/>
+        </w:rPr>
+        <w:t xml:space="preserve">Next, the author details the underlying problem (copy and pasting) that needs to be addressed. This form of analysis highlights to the reader why they should consider the alternative presented in this recipe. </w:t>
+      </w:r>
+    </w:p>
+    <w:p>
+      <w:pPr>
+        <w:pStyle w:val="Heading3"/>
+      </w:pPr>
+      <w:r>
+        <w:t>Evaluation:</w:t>
+      </w:r>
+    </w:p>
+    <w:p>
+      <w:pPr>
+        <w:rPr>
+          <w:lang w:eastAsia="en-AU"/>
+        </w:rPr>
+      </w:pPr>
+    </w:p>
+    <w:p>
+      <w:pPr>
+        <w:jc w:val="center"/>
+        <w:rPr>
+          <w:lang w:eastAsia="en-AU"/>
+        </w:rPr>
+      </w:pPr>
+      <w:r>
+        <w:rPr>
+          <w:lang w:eastAsia="en-AU"/>
+        </w:rPr>
+        <w:drawing>
+          <wp:inline distT="0" distB="0" distL="0" distR="0" wp14:anchorId="07495E35" wp14:editId="46B47194">
+            <wp:extent cx="3798566" cy="1361440"/>
+            <wp:effectExtent l="0" t="0" r="0" b="0"/>
+            <wp:docPr id="1004" name="Picture 5" descr="Text&#10;&#10;Description automatically generated"/>
+            <wp:cNvGraphicFramePr>
+              <a:graphicFrameLocks xmlns:a="http://schemas.openxmlformats.org/drawingml/2006/main" noChangeAspect="1"/>
+            </wp:cNvGraphicFramePr>
+            <a:graphic xmlns:a="http://schemas.openxmlformats.org/drawingml/2006/main">
+              <a:graphicData uri="http://schemas.openxmlformats.org/drawingml/2006/picture">
+                <pic:pic xmlns:pic="http://schemas.openxmlformats.org/drawingml/2006/picture">
+                  <pic:nvPicPr>
+                    <pic:cNvPr id="5" name="Picture 5" descr="Text&#10;&#10;Description automatically generated"/>
+                    <pic:cNvPicPr/>
+                  </pic:nvPicPr>
+                  <pic:blipFill>
+                    <a:blip r:embed="rId23"/>
+                    <a:stretch>
+                      <a:fillRect/>
+                    </a:stretch>
+                  </pic:blipFill>
+                  <pic:spPr>
+                    <a:xfrm>
+                      <a:off x="0" y="0"/>
+                      <a:ext cx="3821376" cy="1369615"/>
+                    </a:xfrm>
+                    <a:prstGeom prst="rect">
+                      <a:avLst/>
+                    </a:prstGeom>
+                  </pic:spPr>
+                </pic:pic>
+              </a:graphicData>
+            </a:graphic>
+          </wp:inline>
+        </w:drawing>
+      </w:r>
+    </w:p>
+    <w:p>
+      <w:pPr>
+        <w:jc w:val="center"/>
+        <w:rPr>
+          <w:rStyle w:val="SubtleEmphasis"/>
+        </w:rPr>
+      </w:pPr>
+      <w:r>
+        <w:rPr>
+          <w:rStyle w:val="SubtleEmphasis"/>
+        </w:rPr>
+        <w:t xml:space="preserve">Explanation and </w:t>
+      </w:r>
+      <w:r>
+        <w:rPr>
+          <w:rStyle w:val="SubtleEmphasis"/>
+        </w:rPr>
+        <w:t>evaluation</w:t>
+      </w:r>
+    </w:p>
+    <w:p>
+      <w:pPr>
+        <w:rPr>
+          <w:lang w:eastAsia="en-AU"/>
+        </w:rPr>
+      </w:pPr>
+      <w:r>
+        <w:rPr>
+          <w:lang w:eastAsia="en-AU"/>
+        </w:rPr>
+        <w:t xml:space="preserve">Finally, the author goes through and explains the solution and then evaluates the default solution against the new solution. </w:t>
+      </w:r>
+    </w:p>
+    <w:p>
+      <w:pPr>
+        <w:rPr>
+          <w:lang w:eastAsia="en-AU"/>
+        </w:rPr>
+      </w:pPr>
+    </w:p>
+    <w:p>
+      <w:pPr>
+        <w:pStyle w:val="Heading2"/>
+      </w:pPr>
+      <w:r>
+        <w:t>The difference between recipes and learning stations</w:t>
+      </w:r>
+    </w:p>
+    <w:p>
+      <w:pPr>
+        <w:rPr>
+          <w:lang w:eastAsia="en-AU"/>
+        </w:rPr>
+      </w:pPr>
+      <w:r>
+        <w:rPr>
+          <w:lang w:eastAsia="en-AU"/>
+        </w:rPr>
+        <w:t xml:space="preserve">Notice how the recipe above has many assumptions? We assume that the reader knows that TFTP exists, that they understand terminology like active access lists, what deny-all is, or even what sessions are. These elements were controlled (more or less) by being in a structured classroom environment: lectures, worksheets, prior experience, and scaffolded learning supplement recipes. </w:t>
+      </w:r>
+    </w:p>
+    <w:p>
+      <w:pPr>
+        <w:rPr>
+          <w:lang w:eastAsia="en-AU"/>
+        </w:rPr>
+      </w:pPr>
+    </w:p>
+    <w:p>
+      <w:pPr>
+        <w:rPr>
+          <w:lang w:eastAsia="en-AU"/>
+        </w:rPr>
+      </w:pPr>
+      <w:r>
+        <w:rPr>
+          <w:lang w:eastAsia="en-AU"/>
+        </w:rPr>
+        <w:t xml:space="preserve">Learning Stations, however, make fewer assumptions. They assume that the reader knows very little about what they are doing or why they need to do it. In your case, you will need to spend more time explaining what different commands are, why the reader cares about them, and potentially identify how the reader can identify that problem in the future. </w:t>
+      </w:r>
+    </w:p>
+    <w:p>
+      <w:pPr>
+        <w:rPr>
+          <w:lang w:eastAsia="en-AU"/>
+        </w:rPr>
+      </w:pPr>
+    </w:p>
+    <w:p>
+      <w:pPr>
+        <w:rPr>
+          <w:lang w:eastAsia="en-AU"/>
+        </w:rPr>
+      </w:pPr>
+    </w:p>
+    <w:p>
+      <w:pPr>
+        <w:rPr>
+          <w:lang w:eastAsia="en-AU"/>
+        </w:rPr>
+      </w:pPr>
     </w:p>
     <w:p>
       <w:pPr>
@@ -691,23 +1286,47 @@
         <w:rPr>
           <w:lang w:eastAsia="en-AU"/>
         </w:rPr>
-        <w:t xml:space="preserve">OverTheWire (OTW) is a CTF lite training tool to help people new to Linux Administration to learn basic and useful tools. </w:t>
-      </w:r>
-    </w:p>
-    <w:p>
-      <w:pPr>
-        <w:rPr>
-          <w:lang w:eastAsia="en-AU"/>
-        </w:rPr>
-      </w:pPr>
-    </w:p>
-    <w:p>
-      <w:pPr>
-        <w:rPr>
-          <w:lang w:eastAsia="en-AU"/>
-        </w:rPr>
-      </w:pPr>
-      <w:hyperlink r:id="rId20" w:history="1">
+        <w:t xml:space="preserve">OverTheWire (OTW) is a CTF lite training tool to help people new to Linux Administration to learn </w:t>
+      </w:r>
+      <w:r>
+        <w:rPr>
+          <w:lang w:eastAsia="en-AU"/>
+        </w:rPr>
+        <w:t>essential</w:t>
+      </w:r>
+      <w:r>
+        <w:rPr>
+          <w:lang w:eastAsia="en-AU"/>
+        </w:rPr>
+        <w:t xml:space="preserve"> and </w:t>
+      </w:r>
+      <w:r>
+        <w:rPr>
+          <w:lang w:eastAsia="en-AU"/>
+        </w:rPr>
+        <w:t>valuable</w:t>
+      </w:r>
+      <w:r>
+        <w:rPr>
+          <w:lang w:eastAsia="en-AU"/>
+        </w:rPr>
+        <w:t xml:space="preserve"> tools. </w:t>
+      </w:r>
+    </w:p>
+    <w:p>
+      <w:pPr>
+        <w:rPr>
+          <w:lang w:eastAsia="en-AU"/>
+        </w:rPr>
+      </w:pPr>
+    </w:p>
+    <w:p>
+      <w:pPr>
+        <w:rPr>
+          <w:lang w:eastAsia="en-AU"/>
+        </w:rPr>
+      </w:pPr>
+      <w:hyperlink r:id="rId24" w:history="1">
         <w:r>
           <w:rPr>
             <w:rStyle w:val="Hyperlink"/>
@@ -759,7 +1378,7 @@
           <wp:inline distT="0" distB="0" distL="0" distR="0" wp14:anchorId="01476E83" wp14:editId="38A619E2">
             <wp:extent cx="5731510" cy="3638550"/>
             <wp:effectExtent l="0" t="0" r="2540" b="0"/>
-            <wp:docPr id="1001" name="Picture 1" descr="Text&#10;&#10;Description automatically generated"/>
+            <wp:docPr id="1005" name="Picture 1" descr="Text&#10;&#10;Description automatically generated"/>
             <wp:cNvGraphicFramePr>
               <a:graphicFrameLocks xmlns:a="http://schemas.openxmlformats.org/drawingml/2006/main" noChangeAspect="1"/>
             </wp:cNvGraphicFramePr>
@@ -771,7 +1390,7 @@
                     <pic:cNvPicPr/>
                   </pic:nvPicPr>
                   <pic:blipFill>
-                    <a:blip r:embed="rId21"/>
+                    <a:blip r:embed="rId25"/>
                     <a:stretch>
                       <a:fillRect/>
                     </a:stretch>
@@ -809,85 +1428,99 @@
         <w:rPr>
           <w:lang w:eastAsia="en-AU"/>
         </w:rPr>
-        <w:t xml:space="preserve">You will see that they suggest commands that you may need to solve this level. In this case, it is </w:t>
-      </w:r>
-      <w:proofErr w:type="spellStart"/>
-      <w:r>
-        <w:rPr>
-          <w:lang w:eastAsia="en-AU"/>
-        </w:rPr>
-        <w:t>ssh</w:t>
-      </w:r>
-      <w:proofErr w:type="spellEnd"/>
-      <w:r>
-        <w:rPr>
-          <w:lang w:eastAsia="en-AU"/>
-        </w:rPr>
-        <w:t xml:space="preserve">. How can we use this? </w:t>
-      </w:r>
-    </w:p>
-    <w:p>
-      <w:pPr>
-        <w:rPr>
-          <w:lang w:eastAsia="en-AU"/>
-        </w:rPr>
-      </w:pPr>
-    </w:p>
-    <w:p>
-      <w:pPr>
-        <w:rPr>
-          <w:lang w:eastAsia="en-AU"/>
-        </w:rPr>
-      </w:pPr>
-      <w:r>
-        <w:rPr>
-          <w:lang w:eastAsia="en-AU"/>
-        </w:rPr>
-        <w:t xml:space="preserve">Open terminator and in the prompt type man </w:t>
-      </w:r>
-      <w:proofErr w:type="spellStart"/>
-      <w:r>
-        <w:rPr>
-          <w:lang w:eastAsia="en-AU"/>
-        </w:rPr>
-        <w:t>ssh</w:t>
-      </w:r>
-      <w:proofErr w:type="spellEnd"/>
-    </w:p>
-    <w:p>
-      <w:pPr>
-        <w:rPr>
-          <w:lang w:eastAsia="en-AU"/>
-        </w:rPr>
-      </w:pPr>
-    </w:p>
-    <w:p>
-      <w:pPr>
-        <w:rPr>
-          <w:lang w:eastAsia="en-AU"/>
-        </w:rPr>
-      </w:pPr>
-      <w:r>
-        <w:rPr>
-          <w:lang w:eastAsia="en-AU"/>
-        </w:rPr>
-        <w:t xml:space="preserve">If you can’t use man for some reason, you could search for it on google: </w:t>
-      </w:r>
-    </w:p>
-    <w:p>
-      <w:pPr>
-        <w:rPr>
-          <w:lang w:eastAsia="en-AU"/>
-        </w:rPr>
-      </w:pPr>
-    </w:p>
-    <w:p>
-      <w:pPr>
-        <w:rPr>
-          <w:lang w:eastAsia="en-AU"/>
-        </w:rPr>
-      </w:pPr>
-      <w:hyperlink r:id="rId22" w:history="1">
+        <w:t xml:space="preserve">You will see that they suggest commands you may need to solve this level. In this case, it is ssh. How can we use this? </w:t>
+      </w:r>
+    </w:p>
+    <w:p>
+      <w:pPr>
+        <w:rPr>
+          <w:lang w:eastAsia="en-AU"/>
+        </w:rPr>
+      </w:pPr>
+    </w:p>
+    <w:p>
+      <w:pPr>
+        <w:rPr>
+          <w:lang w:eastAsia="en-AU"/>
+        </w:rPr>
+      </w:pPr>
+      <w:r>
+        <w:rPr>
+          <w:lang w:eastAsia="en-AU"/>
+        </w:rPr>
+        <w:t>Open terminator</w:t>
+      </w:r>
+      <w:r>
+        <w:rPr>
+          <w:lang w:eastAsia="en-AU"/>
+        </w:rPr>
+        <w:t>,</w:t>
+      </w:r>
+      <w:r>
+        <w:rPr>
+          <w:lang w:eastAsia="en-AU"/>
+        </w:rPr>
+        <w:t xml:space="preserve"> and in the prompt</w:t>
+      </w:r>
+      <w:r>
+        <w:rPr>
+          <w:lang w:eastAsia="en-AU"/>
+        </w:rPr>
+        <w:t>,</w:t>
+      </w:r>
+      <w:r>
+        <w:rPr>
+          <w:lang w:eastAsia="en-AU"/>
+        </w:rPr>
+        <w:t xml:space="preserve"> type man ssh</w:t>
+      </w:r>
+    </w:p>
+    <w:p>
+      <w:pPr>
+        <w:rPr>
+          <w:lang w:eastAsia="en-AU"/>
+        </w:rPr>
+      </w:pPr>
+    </w:p>
+    <w:p>
+      <w:pPr>
+        <w:rPr>
+          <w:lang w:eastAsia="en-AU"/>
+        </w:rPr>
+      </w:pPr>
+      <w:r>
+        <w:rPr>
+          <w:lang w:eastAsia="en-AU"/>
+        </w:rPr>
+        <w:t>If you can</w:t>
+      </w:r>
+      <w:r>
+        <w:rPr>
+          <w:lang w:eastAsia="en-AU"/>
+        </w:rPr>
+        <w:t>'</w:t>
+      </w:r>
+      <w:r>
+        <w:rPr>
+          <w:lang w:eastAsia="en-AU"/>
+        </w:rPr>
+        <w:t xml:space="preserve">t use man for some reason, you could search for it on google: </w:t>
+      </w:r>
+    </w:p>
+    <w:p>
+      <w:pPr>
+        <w:rPr>
+          <w:lang w:eastAsia="en-AU"/>
+        </w:rPr>
+      </w:pPr>
+    </w:p>
+    <w:p>
+      <w:pPr>
+        <w:rPr>
+          <w:lang w:eastAsia="en-AU"/>
+        </w:rPr>
+      </w:pPr>
+      <w:hyperlink r:id="rId26" w:history="1">
         <w:r>
           <w:rPr>
             <w:rStyle w:val="Hyperlink"/>
@@ -914,8 +1547,19 @@
         <w:rPr>
           <w:lang w:eastAsia="en-AU"/>
         </w:rPr>
-        <w:lastRenderedPageBreak/>
-        <w:t xml:space="preserve">Learning how to read man files is an important skill. However, don’t be afraid to supplement your knowledge by abusing google. </w:t>
+        <w:t>Learning how to read man files is an important skill. However, don</w:t>
+      </w:r>
+      <w:r>
+        <w:rPr>
+          <w:lang w:eastAsia="en-AU"/>
+        </w:rPr>
+        <w:t>'</w:t>
+      </w:r>
+      <w:r>
+        <w:rPr>
+          <w:lang w:eastAsia="en-AU"/>
+        </w:rPr>
+        <w:t xml:space="preserve">t be afraid to supplement your knowledge by abusing google. </w:t>
       </w:r>
     </w:p>
     <w:p>
@@ -1000,15 +1644,7 @@
         <w:pStyle w:val="Heading3"/>
       </w:pPr>
       <w:r>
-        <w:t xml:space="preserve">Evidence of Bandit 1 – 10 | 1 </w:t>
-      </w:r>
-      <w:proofErr w:type="gramStart"/>
-      <w:r>
-        <w:t>- ?</w:t>
-      </w:r>
-      <w:proofErr w:type="gramEnd"/>
-      <w:r>
-        <w:t>+5</w:t>
+        <w:t>Evidence of Bandit 1 – 10 | 1 - ?+5</w:t>
       </w:r>
     </w:p>
     <w:p>
@@ -1026,15 +1662,13 @@
         </w:numPr>
       </w:pPr>
       <w:r>
-        <w:t xml:space="preserve">A visual representation of </w:t>
-      </w:r>
-      <w:proofErr w:type="gramStart"/>
-      <w:r>
-        <w:t>all of</w:t>
-      </w:r>
-      <w:proofErr w:type="gramEnd"/>
-      <w:r>
-        <w:t xml:space="preserve"> the levels you’ve solved. </w:t>
+        <w:t>A visual representation of all of the levels you</w:t>
+      </w:r>
+      <w:r>
+        <w:t>'</w:t>
+      </w:r>
+      <w:r>
+        <w:t xml:space="preserve">ve solved. </w:t>
       </w:r>
     </w:p>
     <w:p>
@@ -5969,7 +6603,7 @@
                 <wp:inline distT="0" distB="0" distL="0" distR="0" wp14:anchorId="078CDD07" wp14:editId="2852C625">
                   <wp:extent cx="4838700" cy="3764915"/>
                   <wp:effectExtent l="0" t="0" r="0" b="6985"/>
-                  <wp:docPr id="1002" name="Picture 3"/>
+                  <wp:docPr id="1006" name="Picture 3"/>
                   <wp:cNvGraphicFramePr>
                     <a:graphicFrameLocks xmlns:a="http://schemas.openxmlformats.org/drawingml/2006/main" noChangeAspect="1"/>
                   </wp:cNvGraphicFramePr>
@@ -6137,7 +6771,7 @@
                 <wp:inline distT="0" distB="0" distL="0" distR="0" wp14:anchorId="14EC73B0" wp14:editId="4E1ED5FE">
                   <wp:extent cx="4667901" cy="2867425"/>
                   <wp:effectExtent l="0" t="0" r="0" b="9525"/>
-                  <wp:docPr id="1003" name="Picture 2"/>
+                  <wp:docPr id="1007" name="Picture 2"/>
                   <wp:cNvGraphicFramePr>
                     <a:graphicFrameLocks xmlns:a="http://schemas.openxmlformats.org/drawingml/2006/main" noChangeAspect="1"/>
                   </wp:cNvGraphicFramePr>
@@ -6317,7 +6951,7 @@
                 <wp:inline distT="0" distB="0" distL="0" distR="0" wp14:anchorId="628E5A34" wp14:editId="3B4F1180">
                   <wp:extent cx="4838700" cy="3125886"/>
                   <wp:effectExtent l="0" t="0" r="0" b="0"/>
-                  <wp:docPr id="1004" name="Picture 1"/>
+                  <wp:docPr id="1008" name="Picture 1"/>
                   <wp:cNvGraphicFramePr>
                     <a:graphicFrameLocks xmlns:a="http://schemas.openxmlformats.org/drawingml/2006/main" noChangeAspect="1"/>
                   </wp:cNvGraphicFramePr>
@@ -9442,7 +10076,7 @@
     </w:lvl>
   </w:abstractNum>
   <w:abstractNum w:abstractNumId="4" w15:restartNumberingAfterBreak="0">
-    <w:nsid w:val="0497942A"/>
+    <w:nsid w:val="057EE861"/>
     <w:multiLevelType w:val="hybridMultilevel"/>
     <w:tmpl w:val="ACACDDF4"/>
     <w:lvl w:ilvl="0" w:tplc="0C090001">
@@ -9555,7 +10189,7 @@
     </w:lvl>
   </w:abstractNum>
   <w:abstractNum w:abstractNumId="5" w15:restartNumberingAfterBreak="0">
-    <w:nsid w:val="0436B39E"/>
+    <w:nsid w:val="04663010"/>
     <w:multiLevelType w:val="hybridMultilevel"/>
     <w:tmpl w:val="525ADFDC"/>
     <w:lvl w:ilvl="0" w:tplc="B1849C08">
@@ -9667,7 +10301,7 @@
     </w:lvl>
   </w:abstractNum>
   <w:abstractNum w:abstractNumId="6" w15:restartNumberingAfterBreak="0">
-    <w:nsid w:val="01DAB8CE"/>
+    <w:nsid w:val="0369C7BF"/>
     <w:multiLevelType w:val="hybridMultilevel"/>
     <w:tmpl w:val="3468CC42"/>
     <w:lvl w:ilvl="0" w:tplc="9D987328">
@@ -9779,7 +10413,7 @@
     </w:lvl>
   </w:abstractNum>
   <w:abstractNum w:abstractNumId="6" w15:restartNumberingAfterBreak="0">
-    <w:nsid w:val="032F4135"/>
+    <w:nsid w:val="02F77DEC"/>
     <w:multiLevelType w:val="hybridMultilevel"/>
     <w:tmpl w:val="9418E4E0"/>
     <w:lvl w:ilvl="0" w:tplc="0C090001">
@@ -10669,6 +11303,55 @@
       <w:lang w:eastAsia="en-AU"/>
     </w:rPr>
   </w:style>
+  <w:style w:type="table" w:styleId="TableGrid">
+    <w:name w:val="Table Grid"/>
+    <w:basedOn w:val="TableNormal"/>
+    <w:uiPriority w:val="39"/>
+    <w:rsid w:val="00D65C93"/>
+    <w:pPr>
+      <w:spacing w:after="0" w:line="240" w:lineRule="auto"/>
+    </w:pPr>
+    <w:tblPr>
+      <w:tblBorders>
+        <w:top w:val="single" w:sz="4" w:space="0" w:color="auto"/>
+        <w:left w:val="single" w:sz="4" w:space="0" w:color="auto"/>
+        <w:bottom w:val="single" w:sz="4" w:space="0" w:color="auto"/>
+        <w:right w:val="single" w:sz="4" w:space="0" w:color="auto"/>
+        <w:insideH w:val="single" w:sz="4" w:space="0" w:color="auto"/>
+        <w:insideV w:val="single" w:sz="4" w:space="0" w:color="auto"/>
+      </w:tblBorders>
+    </w:tblPr>
+  </w:style>
+  <w:style w:type="paragraph" w:styleId="NormalWeb">
+    <w:name w:val="Normal (Web)"/>
+    <w:basedOn w:val="Normal"/>
+    <w:uiPriority w:val="99"/>
+    <w:semiHidden/>
+    <w:unhideWhenUsed/>
+    <w:rsid w:val="0090106C"/>
+    <w:pPr>
+      <w:suppressAutoHyphens w:val="0"/>
+      <w:spacing w:before="100" w:beforeAutospacing="1" w:after="100" w:afterAutospacing="1" w:line="240" w:lineRule="auto"/>
+    </w:pPr>
+    <w:rPr>
+      <w:rFonts w:ascii="Times New Roman" w:hAnsi="Times New Roman" w:cs="Times New Roman"/>
+      <w:color w:val="auto"/>
+      <w:kern w:val="0"/>
+      <w:lang w:eastAsia="en-AU"/>
+    </w:rPr>
+  </w:style>
+  <w:style w:type="character" w:styleId="SubtleEmphasis">
+    <w:name w:val="Subtle Emphasis"/>
+    <w:basedOn w:val="DefaultParagraphFont"/>
+    <w:uiPriority w:val="19"/>
+    <w:qFormat/>
+    <w:rsid w:val="00D65C93"/>
+    <w:rPr>
+      <w:i/>
+      <w:iCs/>
+      <w:color w:val="404040" w:themeColor="text1" w:themeTint="BF"/>
+    </w:rPr>
+  </w:style>
 </w:styles>
 </file>
 

</xml_diff>

<commit_message>
ADMIN: artefact from program
</commit_message>
<xml_diff>
--- a/assignments/Network Administration and Security/2022_Semester2_AI1_Learning Stations.docx
+++ b/assignments/Network Administration and Security/2022_Semester2_AI1_Learning Stations.docx
@@ -10076,7 +10076,7 @@
     </w:lvl>
   </w:abstractNum>
   <w:abstractNum w:abstractNumId="4" w15:restartNumberingAfterBreak="0">
-    <w:nsid w:val="04AC9968"/>
+    <w:nsid w:val="05AF3EA1"/>
     <w:multiLevelType w:val="hybridMultilevel"/>
     <w:tmpl w:val="ACACDDF4"/>
     <w:lvl w:ilvl="0" w:tplc="0C090001">
@@ -10189,7 +10189,7 @@
     </w:lvl>
   </w:abstractNum>
   <w:abstractNum w:abstractNumId="5" w15:restartNumberingAfterBreak="0">
-    <w:nsid w:val="005277CC"/>
+    <w:nsid w:val="02A916CB"/>
     <w:multiLevelType w:val="hybridMultilevel"/>
     <w:tmpl w:val="525ADFDC"/>
     <w:lvl w:ilvl="0" w:tplc="B1849C08">
@@ -10301,7 +10301,7 @@
     </w:lvl>
   </w:abstractNum>
   <w:abstractNum w:abstractNumId="6" w15:restartNumberingAfterBreak="0">
-    <w:nsid w:val="01A8F588"/>
+    <w:nsid w:val="0126BEE7"/>
     <w:multiLevelType w:val="hybridMultilevel"/>
     <w:tmpl w:val="3468CC42"/>
     <w:lvl w:ilvl="0" w:tplc="9D987328">
@@ -10413,7 +10413,7 @@
     </w:lvl>
   </w:abstractNum>
   <w:abstractNum w:abstractNumId="6" w15:restartNumberingAfterBreak="0">
-    <w:nsid w:val="0461CA63"/>
+    <w:nsid w:val="03321103"/>
     <w:multiLevelType w:val="hybridMultilevel"/>
     <w:tmpl w:val="9418E4E0"/>
     <w:lvl w:ilvl="0" w:tplc="0C090001">

</xml_diff>